<commit_message>
V1_diagrama de clases ( opción 1).
</commit_message>
<xml_diff>
--- a/GRUPO DE MONTAÑA ARABA.docx
+++ b/GRUPO DE MONTAÑA ARABA.docx
@@ -7,8 +7,20 @@
     <w:p/>
     <w:p/>
     <w:p/>
-    <w:p>
-      <w:r>
+    <w:p/>
+    <w:p>
+      <w:pPr>
+        <w:jc w:val="center"/>
+        <w:rPr>
+          <w:b/>
+          <w:sz w:val="96"/>
+        </w:rPr>
+      </w:pPr>
+      <w:r>
+        <w:rPr>
+          <w:b/>
+          <w:sz w:val="96"/>
+        </w:rPr>
         <w:t>GRUPO DE MONTAÑA ARABA</w:t>
       </w:r>
     </w:p>
@@ -18,14 +30,45 @@
     <w:p/>
     <w:p/>
     <w:p/>
-    <w:p/>
-    <w:p>
-      <w:r>
+    <w:p>
+      <w:pPr>
+        <w:rPr>
+          <w:sz w:val="44"/>
+        </w:rPr>
+      </w:pPr>
+    </w:p>
+    <w:p>
+      <w:pPr>
+        <w:rPr>
+          <w:sz w:val="44"/>
+        </w:rPr>
+      </w:pPr>
+    </w:p>
+    <w:p>
+      <w:pPr>
+        <w:jc w:val="center"/>
+        <w:rPr>
+          <w:sz w:val="44"/>
+        </w:rPr>
+      </w:pPr>
+      <w:r>
+        <w:rPr>
+          <w:sz w:val="44"/>
+        </w:rPr>
         <w:t>PROYECTO FIN DE CURSO 2019-2020</w:t>
       </w:r>
     </w:p>
     <w:p>
-      <w:r>
+      <w:pPr>
+        <w:jc w:val="center"/>
+        <w:rPr>
+          <w:sz w:val="44"/>
+        </w:rPr>
+      </w:pPr>
+      <w:r>
+        <w:rPr>
+          <w:sz w:val="44"/>
+        </w:rPr>
         <w:t>1º DESARROLLO DE APLICACIONES MULTIPLATAFORMA</w:t>
       </w:r>
     </w:p>
@@ -345,23 +388,21 @@
       <w:r>
         <w:br w:type="page"/>
       </w:r>
-      <w:bookmarkStart w:id="0" w:name="_GoBack"/>
-      <w:bookmarkEnd w:id="0"/>
     </w:p>
     <w:p>
       <w:pPr>
         <w:pStyle w:val="Ttulo1"/>
       </w:pPr>
-      <w:bookmarkStart w:id="1" w:name="_Toc39914980"/>
-      <w:bookmarkStart w:id="2" w:name="_Toc39915097"/>
-      <w:bookmarkStart w:id="3" w:name="_Toc39915147"/>
+      <w:bookmarkStart w:id="0" w:name="_Toc39914980"/>
+      <w:bookmarkStart w:id="1" w:name="_Toc39915097"/>
+      <w:bookmarkStart w:id="2" w:name="_Toc39915147"/>
       <w:r>
         <w:lastRenderedPageBreak/>
         <w:t>Análisis del proyecto.</w:t>
       </w:r>
+      <w:bookmarkEnd w:id="0"/>
       <w:bookmarkEnd w:id="1"/>
       <w:bookmarkEnd w:id="2"/>
-      <w:bookmarkEnd w:id="3"/>
     </w:p>
     <w:p/>
     <w:p>
@@ -592,16 +633,16 @@
       <w:pPr>
         <w:pStyle w:val="Ttulo1"/>
       </w:pPr>
-      <w:bookmarkStart w:id="4" w:name="_Toc39914981"/>
-      <w:bookmarkStart w:id="5" w:name="_Toc39915098"/>
-      <w:bookmarkStart w:id="6" w:name="_Toc39915148"/>
+      <w:bookmarkStart w:id="3" w:name="_Toc39914981"/>
+      <w:bookmarkStart w:id="4" w:name="_Toc39915098"/>
+      <w:bookmarkStart w:id="5" w:name="_Toc39915148"/>
       <w:r>
         <w:lastRenderedPageBreak/>
         <w:t>Diseño.</w:t>
       </w:r>
+      <w:bookmarkEnd w:id="3"/>
       <w:bookmarkEnd w:id="4"/>
       <w:bookmarkEnd w:id="5"/>
-      <w:bookmarkEnd w:id="6"/>
     </w:p>
     <w:p>
       <w:pPr>
@@ -614,18 +655,18 @@
           <w:rStyle w:val="nfasis"/>
         </w:rPr>
       </w:pPr>
-      <w:bookmarkStart w:id="7" w:name="_Toc39914982"/>
-      <w:bookmarkStart w:id="8" w:name="_Toc39915099"/>
-      <w:bookmarkStart w:id="9" w:name="_Toc39915149"/>
+      <w:bookmarkStart w:id="6" w:name="_Toc39914982"/>
+      <w:bookmarkStart w:id="7" w:name="_Toc39915099"/>
+      <w:bookmarkStart w:id="8" w:name="_Toc39915149"/>
       <w:r>
         <w:rPr>
           <w:rStyle w:val="nfasis"/>
         </w:rPr>
         <w:t>Modelo entidad relación</w:t>
       </w:r>
+      <w:bookmarkEnd w:id="6"/>
       <w:bookmarkEnd w:id="7"/>
       <w:bookmarkEnd w:id="8"/>
-      <w:bookmarkEnd w:id="9"/>
     </w:p>
     <w:p>
       <w:pPr>
@@ -783,6 +824,38 @@
     </w:p>
     <w:p>
       <w:pPr>
+        <w:ind w:left="720"/>
+        <w:rPr>
+          <w:rStyle w:val="nfasis"/>
+          <w:rFonts w:asciiTheme="minorHAnsi" w:eastAsiaTheme="minorHAnsi" w:hAnsiTheme="minorHAnsi" w:cstheme="minorBidi"/>
+          <w:b w:val="0"/>
+          <w:bCs w:val="0"/>
+          <w:i w:val="0"/>
+          <w:iCs w:val="0"/>
+          <w:color w:val="auto"/>
+          <w:sz w:val="22"/>
+          <w:szCs w:val="22"/>
+        </w:rPr>
+      </w:pPr>
+      <w:r>
+        <w:rPr>
+          <w:rStyle w:val="nfasis"/>
+          <w:rFonts w:asciiTheme="minorHAnsi" w:eastAsiaTheme="minorHAnsi" w:hAnsiTheme="minorHAnsi" w:cstheme="minorBidi"/>
+          <w:b w:val="0"/>
+          <w:bCs w:val="0"/>
+          <w:i w:val="0"/>
+          <w:iCs w:val="0"/>
+          <w:color w:val="auto"/>
+          <w:sz w:val="22"/>
+          <w:szCs w:val="22"/>
+        </w:rPr>
+        <w:t>Esta relación tiene atributos propios (pagado y fecha).</w:t>
+      </w:r>
+      <w:bookmarkStart w:id="9" w:name="_GoBack"/>
+      <w:bookmarkEnd w:id="9"/>
+    </w:p>
+    <w:p>
+      <w:pPr>
         <w:pStyle w:val="Prrafodelista"/>
         <w:numPr>
           <w:ilvl w:val="0"/>
@@ -1506,7 +1579,6 @@
           <w:noProof/>
           <w:lang w:eastAsia="es-ES"/>
         </w:rPr>
-        <w:lastRenderedPageBreak/>
         <w:drawing>
           <wp:inline distT="0" distB="0" distL="0" distR="0" wp14:anchorId="16EA6260" wp14:editId="7B57B902">
             <wp:extent cx="5400040" cy="3050124"/>
@@ -1646,7 +1718,7 @@
         <w:rFonts w:asciiTheme="majorHAnsi" w:hAnsiTheme="majorHAnsi" w:cstheme="majorBidi"/>
         <w:noProof/>
       </w:rPr>
-      <w:t>3</w:t>
+      <w:t>4</w:t>
     </w:r>
     <w:r>
       <w:rPr>
@@ -1686,10 +1758,15 @@
 <w:hdr xmlns:wpc="http://schemas.microsoft.com/office/word/2010/wordprocessingCanvas" xmlns:mc="http://schemas.openxmlformats.org/markup-compatibility/2006" xmlns:o="urn:schemas-microsoft-com:office:office" xmlns:r="http://schemas.openxmlformats.org/officeDocument/2006/relationships" xmlns:m="http://schemas.openxmlformats.org/officeDocument/2006/math" xmlns:v="urn:schemas-microsoft-com:vml" xmlns:wp14="http://schemas.microsoft.com/office/word/2010/wordprocessingDrawing" xmlns:wp="http://schemas.openxmlformats.org/drawingml/2006/wordprocessingDrawing" xmlns:w10="urn:schemas-microsoft-com:office:word" xmlns:w="http://schemas.openxmlformats.org/wordprocessingml/2006/main" xmlns:w14="http://schemas.microsoft.com/office/word/2010/wordml" xmlns:wpg="http://schemas.microsoft.com/office/word/2010/wordprocessingGroup" xmlns:wpi="http://schemas.microsoft.com/office/word/2010/wordprocessingInk" xmlns:wne="http://schemas.microsoft.com/office/word/2006/wordml" xmlns:wps="http://schemas.microsoft.com/office/word/2010/wordprocessingShape" mc:Ignorable="w14 wp14">
   <w:sdt>
     <w:sdtPr>
+      <w:rPr>
+        <w:rFonts w:eastAsiaTheme="majorEastAsia" w:cstheme="minorHAnsi"/>
+        <w:sz w:val="32"/>
+        <w:szCs w:val="32"/>
+      </w:rPr>
       <w:alias w:val="Título"/>
       <w:id w:val="77738743"/>
       <w:placeholder>
-        <w:docPart w:val="EFA02F39114E4B5EBF2F4E82D86ED80A"/>
+        <w:docPart w:val="62727EA296964C0399AF1D73DCDD01A9"/>
       </w:placeholder>
       <w:dataBinding w:prefixMappings="xmlns:ns0='http://schemas.openxmlformats.org/package/2006/metadata/core-properties' xmlns:ns1='http://purl.org/dc/elements/1.1/'" w:xpath="/ns0:coreProperties[1]/ns1:title[1]" w:storeItemID="{6C3C8BC8-F283-45AE-878A-BAB7291924A1}"/>
       <w:text/>
@@ -1698,11 +1775,22 @@
       <w:p>
         <w:pPr>
           <w:pStyle w:val="Encabezado"/>
+          <w:pBdr>
+            <w:bottom w:val="thickThinSmallGap" w:sz="24" w:space="1" w:color="622423" w:themeColor="accent2" w:themeShade="7F"/>
+          </w:pBdr>
+          <w:jc w:val="center"/>
           <w:rPr>
-            <w:rFonts w:asciiTheme="majorHAnsi" w:hAnsiTheme="majorHAnsi" w:cstheme="majorBidi"/>
+            <w:rFonts w:eastAsiaTheme="majorEastAsia" w:cstheme="minorHAnsi"/>
+            <w:sz w:val="32"/>
+            <w:szCs w:val="32"/>
           </w:rPr>
         </w:pPr>
         <w:r>
+          <w:rPr>
+            <w:rFonts w:eastAsiaTheme="majorEastAsia" w:cstheme="minorHAnsi"/>
+            <w:sz w:val="32"/>
+            <w:szCs w:val="32"/>
+          </w:rPr>
           <w:t>Reto: Grupo de montaña Araba</w:t>
         </w:r>
       </w:p>
@@ -3785,7 +3873,7 @@
   <w:docParts>
     <w:docPart>
       <w:docPartPr>
-        <w:name w:val="EFA02F39114E4B5EBF2F4E82D86ED80A"/>
+        <w:name w:val="62727EA296964C0399AF1D73DCDD01A9"/>
         <w:category>
           <w:name w:val="General"/>
           <w:gallery w:val="placeholder"/>
@@ -3796,12 +3884,12 @@
         <w:behaviors>
           <w:behavior w:val="content"/>
         </w:behaviors>
-        <w:guid w:val="{0A8361D1-DB33-4B4C-8102-F4BF8A07027A}"/>
+        <w:guid w:val="{B5A6FEC1-9F5A-4FB8-95BA-9CA991F6B828}"/>
       </w:docPartPr>
       <w:docPartBody>
         <w:p>
           <w:pPr>
-            <w:pStyle w:val="EFA02F39114E4B5EBF2F4E82D86ED80A"/>
+            <w:pStyle w:val="62727EA296964C0399AF1D73DCDD01A9"/>
           </w:pPr>
           <w:r>
             <w:rPr>
@@ -3820,13 +3908,6 @@
 
 <file path=word/glossary/fontTable.xml><?xml version="1.0" encoding="utf-8"?>
 <w:fonts xmlns:mc="http://schemas.openxmlformats.org/markup-compatibility/2006" xmlns:r="http://schemas.openxmlformats.org/officeDocument/2006/relationships" xmlns:w="http://schemas.openxmlformats.org/wordprocessingml/2006/main" xmlns:w14="http://schemas.microsoft.com/office/word/2010/wordml" mc:Ignorable="w14">
-  <w:font w:name="Times New Roman">
-    <w:panose1 w:val="02020603050405020304"/>
-    <w:charset w:val="00"/>
-    <w:family w:val="roman"/>
-    <w:pitch w:val="variable"/>
-    <w:sig w:usb0="E0002EFF" w:usb1="C000785B" w:usb2="00000009" w:usb3="00000000" w:csb0="000001FF" w:csb1="00000000"/>
-  </w:font>
   <w:font w:name="Calibri">
     <w:panose1 w:val="020F0502020204030204"/>
     <w:charset w:val="00"/>
@@ -3840,6 +3921,13 @@
     <w:family w:val="modern"/>
     <w:pitch w:val="fixed"/>
     <w:sig w:usb0="E0002EFF" w:usb1="C0007843" w:usb2="00000009" w:usb3="00000000" w:csb0="000001FF" w:csb1="00000000"/>
+  </w:font>
+  <w:font w:name="Times New Roman">
+    <w:panose1 w:val="02020603050405020304"/>
+    <w:charset w:val="00"/>
+    <w:family w:val="roman"/>
+    <w:pitch w:val="variable"/>
+    <w:sig w:usb0="E0002EFF" w:usb1="C000785B" w:usb2="00000009" w:usb3="00000000" w:csb0="000001FF" w:csb1="00000000"/>
   </w:font>
   <w:font w:name="Wingdings">
     <w:panose1 w:val="05000000000000000000"/>
@@ -3902,6 +3990,8 @@
   <w:rsids>
     <w:rsidRoot w:val="00C434C3"/>
     <w:rsid w:val="004534E8"/>
+    <w:rsid w:val="00511F3D"/>
+    <w:rsid w:val="00904321"/>
     <w:rsid w:val="00C434C3"/>
   </w:rsids>
   <m:mathPr>
@@ -4143,6 +4233,10 @@
     <w:name w:val="0A236DD03F484D32A595368DBD7D533E"/>
     <w:rsid w:val="00C434C3"/>
   </w:style>
+  <w:style w:type="paragraph" w:customStyle="1" w:styleId="62727EA296964C0399AF1D73DCDD01A9">
+    <w:name w:val="62727EA296964C0399AF1D73DCDD01A9"/>
+    <w:rsid w:val="00511F3D"/>
+  </w:style>
 </w:styles>
 </file>
 
@@ -4364,6 +4458,10 @@
   <w:style w:type="paragraph" w:customStyle="1" w:styleId="0A236DD03F484D32A595368DBD7D533E">
     <w:name w:val="0A236DD03F484D32A595368DBD7D533E"/>
     <w:rsid w:val="00C434C3"/>
+  </w:style>
+  <w:style w:type="paragraph" w:customStyle="1" w:styleId="62727EA296964C0399AF1D73DCDD01A9">
+    <w:name w:val="62727EA296964C0399AF1D73DCDD01A9"/>
+    <w:rsid w:val="00511F3D"/>
   </w:style>
 </w:styles>
 </file>
@@ -4665,7 +4763,7 @@
 </file>
 
 <file path=customXml/itemProps1.xml><?xml version="1.0" encoding="utf-8"?>
-<ds:datastoreItem xmlns:ds="http://schemas.openxmlformats.org/officeDocument/2006/customXml" ds:itemID="{5D402377-2B21-43A4-B7C5-161D2B061522}">
+<ds:datastoreItem xmlns:ds="http://schemas.openxmlformats.org/officeDocument/2006/customXml" ds:itemID="{C726385D-5536-4DFD-963F-9D2C930D80FB}">
   <ds:schemaRefs>
     <ds:schemaRef ds:uri="http://schemas.openxmlformats.org/officeDocument/2006/bibliography"/>
   </ds:schemaRefs>

</xml_diff>

<commit_message>
Diagrama de clases en el doc.
Documentado el diagrama de clases en el doc.
</commit_message>
<xml_diff>
--- a/GRUPO DE MONTAÑA ARABA.docx
+++ b/GRUPO DE MONTAÑA ARABA.docx
@@ -89,34 +89,44 @@
     <w:p>
       <w:pPr>
         <w:pStyle w:val="TDC1"/>
-        <w:tabs>
-          <w:tab w:val="left" w:pos="440"/>
-          <w:tab w:val="right" w:leader="underscore" w:pos="8494"/>
-        </w:tabs>
         <w:rPr>
           <w:rFonts w:eastAsiaTheme="minorEastAsia" w:cstheme="minorBidi"/>
           <w:b w:val="0"/>
           <w:bCs w:val="0"/>
           <w:noProof/>
-          <w:sz w:val="22"/>
-          <w:szCs w:val="22"/>
+          <w:sz w:val="24"/>
+          <w:szCs w:val="24"/>
           <w:lang w:eastAsia="es-ES"/>
         </w:rPr>
       </w:pPr>
       <w:r>
+        <w:rPr>
+          <w:sz w:val="24"/>
+          <w:szCs w:val="24"/>
+        </w:rPr>
         <w:fldChar w:fldCharType="begin"/>
       </w:r>
       <w:r>
+        <w:rPr>
+          <w:sz w:val="24"/>
+          <w:szCs w:val="24"/>
+        </w:rPr>
         <w:instrText xml:space="preserve"> TOC \o "1-2" \h \z \u </w:instrText>
       </w:r>
       <w:r>
+        <w:rPr>
+          <w:sz w:val="24"/>
+          <w:szCs w:val="24"/>
+        </w:rPr>
         <w:fldChar w:fldCharType="separate"/>
       </w:r>
-      <w:hyperlink w:anchor="_Toc39915147" w:history="1">
+      <w:hyperlink w:anchor="_Toc40022360" w:history="1">
         <w:r>
           <w:rPr>
             <w:rStyle w:val="Hipervnculo"/>
             <w:noProof/>
+            <w:sz w:val="24"/>
+            <w:szCs w:val="24"/>
           </w:rPr>
           <w:t>1.</w:t>
         </w:r>
@@ -126,8 +136,8 @@
             <w:b w:val="0"/>
             <w:bCs w:val="0"/>
             <w:noProof/>
-            <w:sz w:val="22"/>
-            <w:szCs w:val="22"/>
+            <w:sz w:val="24"/>
+            <w:szCs w:val="24"/>
             <w:lang w:eastAsia="es-ES"/>
           </w:rPr>
           <w:tab/>
@@ -136,6 +146,8 @@
           <w:rPr>
             <w:rStyle w:val="Hipervnculo"/>
             <w:noProof/>
+            <w:sz w:val="24"/>
+            <w:szCs w:val="24"/>
           </w:rPr>
           <w:t>Análisis del proyecto.</w:t>
         </w:r>
@@ -143,6 +155,8 @@
           <w:rPr>
             <w:noProof/>
             <w:webHidden/>
+            <w:sz w:val="24"/>
+            <w:szCs w:val="24"/>
           </w:rPr>
           <w:tab/>
         </w:r>
@@ -150,6 +164,8 @@
           <w:rPr>
             <w:noProof/>
             <w:webHidden/>
+            <w:sz w:val="24"/>
+            <w:szCs w:val="24"/>
           </w:rPr>
           <w:fldChar w:fldCharType="begin"/>
         </w:r>
@@ -157,19 +173,25 @@
           <w:rPr>
             <w:noProof/>
             <w:webHidden/>
+            <w:sz w:val="24"/>
+            <w:szCs w:val="24"/>
           </w:rPr>
-          <w:instrText xml:space="preserve"> PAGEREF _Toc39915147 \h </w:instrText>
+          <w:instrText xml:space="preserve"> PAGEREF _Toc40022360 \h </w:instrText>
         </w:r>
         <w:r>
           <w:rPr>
             <w:noProof/>
             <w:webHidden/>
+            <w:sz w:val="24"/>
+            <w:szCs w:val="24"/>
           </w:rPr>
         </w:r>
         <w:r>
           <w:rPr>
             <w:noProof/>
             <w:webHidden/>
+            <w:sz w:val="24"/>
+            <w:szCs w:val="24"/>
           </w:rPr>
           <w:fldChar w:fldCharType="separate"/>
         </w:r>
@@ -177,6 +199,8 @@
           <w:rPr>
             <w:noProof/>
             <w:webHidden/>
+            <w:sz w:val="24"/>
+            <w:szCs w:val="24"/>
           </w:rPr>
           <w:t>3</w:t>
         </w:r>
@@ -184,6 +208,8 @@
           <w:rPr>
             <w:noProof/>
             <w:webHidden/>
+            <w:sz w:val="24"/>
+            <w:szCs w:val="24"/>
           </w:rPr>
           <w:fldChar w:fldCharType="end"/>
         </w:r>
@@ -192,25 +218,23 @@
     <w:p>
       <w:pPr>
         <w:pStyle w:val="TDC1"/>
-        <w:tabs>
-          <w:tab w:val="left" w:pos="440"/>
-          <w:tab w:val="right" w:leader="underscore" w:pos="8494"/>
-        </w:tabs>
         <w:rPr>
           <w:rFonts w:eastAsiaTheme="minorEastAsia" w:cstheme="minorBidi"/>
           <w:b w:val="0"/>
           <w:bCs w:val="0"/>
           <w:noProof/>
-          <w:sz w:val="22"/>
-          <w:szCs w:val="22"/>
+          <w:sz w:val="24"/>
+          <w:szCs w:val="24"/>
           <w:lang w:eastAsia="es-ES"/>
         </w:rPr>
       </w:pPr>
-      <w:hyperlink w:anchor="_Toc39915148" w:history="1">
+      <w:hyperlink w:anchor="_Toc40022361" w:history="1">
         <w:r>
           <w:rPr>
             <w:rStyle w:val="Hipervnculo"/>
             <w:noProof/>
+            <w:sz w:val="24"/>
+            <w:szCs w:val="24"/>
           </w:rPr>
           <w:t>2.</w:t>
         </w:r>
@@ -220,8 +244,8 @@
             <w:b w:val="0"/>
             <w:bCs w:val="0"/>
             <w:noProof/>
-            <w:sz w:val="22"/>
-            <w:szCs w:val="22"/>
+            <w:sz w:val="24"/>
+            <w:szCs w:val="24"/>
             <w:lang w:eastAsia="es-ES"/>
           </w:rPr>
           <w:tab/>
@@ -230,6 +254,8 @@
           <w:rPr>
             <w:rStyle w:val="Hipervnculo"/>
             <w:noProof/>
+            <w:sz w:val="24"/>
+            <w:szCs w:val="24"/>
           </w:rPr>
           <w:t>Diseño.</w:t>
         </w:r>
@@ -237,6 +263,8 @@
           <w:rPr>
             <w:noProof/>
             <w:webHidden/>
+            <w:sz w:val="24"/>
+            <w:szCs w:val="24"/>
           </w:rPr>
           <w:tab/>
         </w:r>
@@ -244,6 +272,8 @@
           <w:rPr>
             <w:noProof/>
             <w:webHidden/>
+            <w:sz w:val="24"/>
+            <w:szCs w:val="24"/>
           </w:rPr>
           <w:fldChar w:fldCharType="begin"/>
         </w:r>
@@ -251,19 +281,25 @@
           <w:rPr>
             <w:noProof/>
             <w:webHidden/>
+            <w:sz w:val="24"/>
+            <w:szCs w:val="24"/>
           </w:rPr>
-          <w:instrText xml:space="preserve"> PAGEREF _Toc39915148 \h </w:instrText>
+          <w:instrText xml:space="preserve"> PAGEREF _Toc40022361 \h </w:instrText>
         </w:r>
         <w:r>
           <w:rPr>
             <w:noProof/>
             <w:webHidden/>
+            <w:sz w:val="24"/>
+            <w:szCs w:val="24"/>
           </w:rPr>
         </w:r>
         <w:r>
           <w:rPr>
             <w:noProof/>
             <w:webHidden/>
+            <w:sz w:val="24"/>
+            <w:szCs w:val="24"/>
           </w:rPr>
           <w:fldChar w:fldCharType="separate"/>
         </w:r>
@@ -271,6 +307,8 @@
           <w:rPr>
             <w:noProof/>
             <w:webHidden/>
+            <w:sz w:val="24"/>
+            <w:szCs w:val="24"/>
           </w:rPr>
           <w:t>4</w:t>
         </w:r>
@@ -278,6 +316,8 @@
           <w:rPr>
             <w:noProof/>
             <w:webHidden/>
+            <w:sz w:val="24"/>
+            <w:szCs w:val="24"/>
           </w:rPr>
           <w:fldChar w:fldCharType="end"/>
         </w:r>
@@ -286,27 +326,25 @@
     <w:p>
       <w:pPr>
         <w:pStyle w:val="TDC1"/>
-        <w:tabs>
-          <w:tab w:val="left" w:pos="440"/>
-          <w:tab w:val="right" w:leader="underscore" w:pos="8494"/>
-        </w:tabs>
         <w:rPr>
           <w:rFonts w:eastAsiaTheme="minorEastAsia" w:cstheme="minorBidi"/>
           <w:b w:val="0"/>
           <w:bCs w:val="0"/>
           <w:noProof/>
-          <w:sz w:val="22"/>
-          <w:szCs w:val="22"/>
+          <w:sz w:val="24"/>
+          <w:szCs w:val="24"/>
           <w:lang w:eastAsia="es-ES"/>
         </w:rPr>
       </w:pPr>
-      <w:hyperlink w:anchor="_Toc39915149" w:history="1">
+      <w:hyperlink w:anchor="_Toc40022362" w:history="1">
         <w:r>
           <w:rPr>
             <w:rStyle w:val="Hipervnculo"/>
             <w:i/>
             <w:iCs/>
             <w:noProof/>
+            <w:sz w:val="24"/>
+            <w:szCs w:val="24"/>
           </w:rPr>
           <w:t>a.</w:t>
         </w:r>
@@ -316,8 +354,8 @@
             <w:b w:val="0"/>
             <w:bCs w:val="0"/>
             <w:noProof/>
-            <w:sz w:val="22"/>
-            <w:szCs w:val="22"/>
+            <w:sz w:val="24"/>
+            <w:szCs w:val="24"/>
             <w:lang w:eastAsia="es-ES"/>
           </w:rPr>
           <w:tab/>
@@ -328,6 +366,8 @@
             <w:i/>
             <w:iCs/>
             <w:noProof/>
+            <w:sz w:val="24"/>
+            <w:szCs w:val="24"/>
           </w:rPr>
           <w:t>Modelo entidad relación</w:t>
         </w:r>
@@ -335,6 +375,8 @@
           <w:rPr>
             <w:noProof/>
             <w:webHidden/>
+            <w:sz w:val="24"/>
+            <w:szCs w:val="24"/>
           </w:rPr>
           <w:tab/>
         </w:r>
@@ -342,6 +384,8 @@
           <w:rPr>
             <w:noProof/>
             <w:webHidden/>
+            <w:sz w:val="24"/>
+            <w:szCs w:val="24"/>
           </w:rPr>
           <w:fldChar w:fldCharType="begin"/>
         </w:r>
@@ -349,19 +393,25 @@
           <w:rPr>
             <w:noProof/>
             <w:webHidden/>
+            <w:sz w:val="24"/>
+            <w:szCs w:val="24"/>
           </w:rPr>
-          <w:instrText xml:space="preserve"> PAGEREF _Toc39915149 \h </w:instrText>
+          <w:instrText xml:space="preserve"> PAGEREF _Toc40022362 \h </w:instrText>
         </w:r>
         <w:r>
           <w:rPr>
             <w:noProof/>
             <w:webHidden/>
+            <w:sz w:val="24"/>
+            <w:szCs w:val="24"/>
           </w:rPr>
         </w:r>
         <w:r>
           <w:rPr>
             <w:noProof/>
             <w:webHidden/>
+            <w:sz w:val="24"/>
+            <w:szCs w:val="24"/>
           </w:rPr>
           <w:fldChar w:fldCharType="separate"/>
         </w:r>
@@ -369,6 +419,8 @@
           <w:rPr>
             <w:noProof/>
             <w:webHidden/>
+            <w:sz w:val="24"/>
+            <w:szCs w:val="24"/>
           </w:rPr>
           <w:t>4</w:t>
         </w:r>
@@ -376,13 +428,131 @@
           <w:rPr>
             <w:noProof/>
             <w:webHidden/>
+            <w:sz w:val="24"/>
+            <w:szCs w:val="24"/>
           </w:rPr>
           <w:fldChar w:fldCharType="end"/>
         </w:r>
       </w:hyperlink>
     </w:p>
     <w:p>
-      <w:r>
+      <w:pPr>
+        <w:pStyle w:val="TDC1"/>
+        <w:rPr>
+          <w:rFonts w:eastAsiaTheme="minorEastAsia" w:cstheme="minorBidi"/>
+          <w:b w:val="0"/>
+          <w:bCs w:val="0"/>
+          <w:noProof/>
+          <w:sz w:val="24"/>
+          <w:szCs w:val="24"/>
+          <w:lang w:eastAsia="es-ES"/>
+        </w:rPr>
+      </w:pPr>
+      <w:hyperlink w:anchor="_Toc40022363" w:history="1">
+        <w:r>
+          <w:rPr>
+            <w:rStyle w:val="Hipervnculo"/>
+            <w:i/>
+            <w:iCs/>
+            <w:noProof/>
+            <w:sz w:val="24"/>
+            <w:szCs w:val="24"/>
+          </w:rPr>
+          <w:t>b.</w:t>
+        </w:r>
+        <w:r>
+          <w:rPr>
+            <w:rFonts w:eastAsiaTheme="minorEastAsia" w:cstheme="minorBidi"/>
+            <w:b w:val="0"/>
+            <w:bCs w:val="0"/>
+            <w:noProof/>
+            <w:sz w:val="24"/>
+            <w:szCs w:val="24"/>
+            <w:lang w:eastAsia="es-ES"/>
+          </w:rPr>
+          <w:tab/>
+        </w:r>
+        <w:r>
+          <w:rPr>
+            <w:rStyle w:val="Hipervnculo"/>
+            <w:i/>
+            <w:iCs/>
+            <w:noProof/>
+            <w:sz w:val="24"/>
+            <w:szCs w:val="24"/>
+          </w:rPr>
+          <w:t>Diagrama de clases</w:t>
+        </w:r>
+        <w:r>
+          <w:rPr>
+            <w:noProof/>
+            <w:webHidden/>
+            <w:sz w:val="24"/>
+            <w:szCs w:val="24"/>
+          </w:rPr>
+          <w:tab/>
+        </w:r>
+        <w:r>
+          <w:rPr>
+            <w:noProof/>
+            <w:webHidden/>
+            <w:sz w:val="24"/>
+            <w:szCs w:val="24"/>
+          </w:rPr>
+          <w:fldChar w:fldCharType="begin"/>
+        </w:r>
+        <w:r>
+          <w:rPr>
+            <w:noProof/>
+            <w:webHidden/>
+            <w:sz w:val="24"/>
+            <w:szCs w:val="24"/>
+          </w:rPr>
+          <w:instrText xml:space="preserve"> PAGEREF _Toc40022363 \h </w:instrText>
+        </w:r>
+        <w:r>
+          <w:rPr>
+            <w:noProof/>
+            <w:webHidden/>
+            <w:sz w:val="24"/>
+            <w:szCs w:val="24"/>
+          </w:rPr>
+        </w:r>
+        <w:r>
+          <w:rPr>
+            <w:noProof/>
+            <w:webHidden/>
+            <w:sz w:val="24"/>
+            <w:szCs w:val="24"/>
+          </w:rPr>
+          <w:fldChar w:fldCharType="separate"/>
+        </w:r>
+        <w:r>
+          <w:rPr>
+            <w:noProof/>
+            <w:webHidden/>
+            <w:sz w:val="24"/>
+            <w:szCs w:val="24"/>
+          </w:rPr>
+          <w:t>6</w:t>
+        </w:r>
+        <w:r>
+          <w:rPr>
+            <w:noProof/>
+            <w:webHidden/>
+            <w:sz w:val="24"/>
+            <w:szCs w:val="24"/>
+          </w:rPr>
+          <w:fldChar w:fldCharType="end"/>
+        </w:r>
+      </w:hyperlink>
+    </w:p>
+    <w:p>
+      <w:r>
+        <w:rPr>
+          <w:sz w:val="24"/>
+          <w:szCs w:val="24"/>
+        </w:rPr>
         <w:fldChar w:fldCharType="end"/>
       </w:r>
       <w:r>
@@ -395,7 +565,7 @@
       </w:pPr>
       <w:bookmarkStart w:id="0" w:name="_Toc39914980"/>
       <w:bookmarkStart w:id="1" w:name="_Toc39915097"/>
-      <w:bookmarkStart w:id="2" w:name="_Toc39915147"/>
+      <w:bookmarkStart w:id="2" w:name="_Toc40022360"/>
       <w:r>
         <w:lastRenderedPageBreak/>
         <w:t>Análisis del proyecto.</w:t>
@@ -635,7 +805,7 @@
       </w:pPr>
       <w:bookmarkStart w:id="3" w:name="_Toc39914981"/>
       <w:bookmarkStart w:id="4" w:name="_Toc39915098"/>
-      <w:bookmarkStart w:id="5" w:name="_Toc39915148"/>
+      <w:bookmarkStart w:id="5" w:name="_Toc40022361"/>
       <w:r>
         <w:lastRenderedPageBreak/>
         <w:t>Diseño.</w:t>
@@ -657,7 +827,7 @@
       </w:pPr>
       <w:bookmarkStart w:id="6" w:name="_Toc39914982"/>
       <w:bookmarkStart w:id="7" w:name="_Toc39915099"/>
-      <w:bookmarkStart w:id="8" w:name="_Toc39915149"/>
+      <w:bookmarkStart w:id="8" w:name="_Toc40022362"/>
       <w:r>
         <w:rPr>
           <w:rStyle w:val="nfasis"/>
@@ -851,8 +1021,6 @@
         </w:rPr>
         <w:t>Esta relación tiene atributos propios (pagado y fecha).</w:t>
       </w:r>
-      <w:bookmarkStart w:id="9" w:name="_GoBack"/>
-      <w:bookmarkEnd w:id="9"/>
     </w:p>
     <w:p>
       <w:pPr>
@@ -1616,9 +1784,230 @@
         </w:drawing>
       </w:r>
     </w:p>
+    <w:p>
+      <w:pPr>
+        <w:rPr>
+          <w:rStyle w:val="nfasis"/>
+        </w:rPr>
+      </w:pPr>
+      <w:r>
+        <w:rPr>
+          <w:rStyle w:val="nfasis"/>
+        </w:rPr>
+        <w:br w:type="page"/>
+      </w:r>
+    </w:p>
+    <w:p>
+      <w:pPr>
+        <w:pStyle w:val="Ttulo1"/>
+        <w:numPr>
+          <w:ilvl w:val="1"/>
+          <w:numId w:val="6"/>
+        </w:numPr>
+        <w:rPr>
+          <w:rStyle w:val="nfasis"/>
+        </w:rPr>
+      </w:pPr>
+      <w:bookmarkStart w:id="9" w:name="_Toc40022363"/>
+      <w:r>
+        <w:rPr>
+          <w:rStyle w:val="nfasis"/>
+        </w:rPr>
+        <w:lastRenderedPageBreak/>
+        <w:t>Diagrama de clases</w:t>
+      </w:r>
+      <w:bookmarkEnd w:id="9"/>
+    </w:p>
+    <w:p/>
+    <w:p>
+      <w:r>
+        <w:t xml:space="preserve">En un diagrama de clases tratamos de ver una imagen estática de los elementos básicos de nuestra aplicación y las relaciones establecidas entre los elementos. </w:t>
+      </w:r>
+    </w:p>
+    <w:p>
+      <w:r>
+        <w:rPr>
+          <w:noProof/>
+          <w:lang w:eastAsia="es-ES"/>
+        </w:rPr>
+        <w:drawing>
+          <wp:inline distT="0" distB="0" distL="0" distR="0">
+            <wp:extent cx="5676900" cy="3376203"/>
+            <wp:effectExtent l="0" t="0" r="0" b="0"/>
+            <wp:docPr id="2" name="Imagen 2" descr="D:\Proyecto\Reto\Reto\DIAGRAMAS\Reto.jpg"/>
+            <wp:cNvGraphicFramePr>
+              <a:graphicFrameLocks xmlns:a="http://schemas.openxmlformats.org/drawingml/2006/main" noChangeAspect="1"/>
+            </wp:cNvGraphicFramePr>
+            <a:graphic xmlns:a="http://schemas.openxmlformats.org/drawingml/2006/main">
+              <a:graphicData uri="http://schemas.openxmlformats.org/drawingml/2006/picture">
+                <pic:pic xmlns:pic="http://schemas.openxmlformats.org/drawingml/2006/picture">
+                  <pic:nvPicPr>
+                    <pic:cNvPr id="0" name="Picture 1" descr="D:\Proyecto\Reto\Reto\DIAGRAMAS\Reto.jpg"/>
+                    <pic:cNvPicPr>
+                      <a:picLocks noChangeAspect="1" noChangeArrowheads="1"/>
+                    </pic:cNvPicPr>
+                  </pic:nvPicPr>
+                  <pic:blipFill>
+                    <a:blip r:embed="rId10">
+                      <a:extLst>
+                        <a:ext uri="{28A0092B-C50C-407E-A947-70E740481C1C}">
+                          <a14:useLocalDpi xmlns:a14="http://schemas.microsoft.com/office/drawing/2010/main" val="0"/>
+                        </a:ext>
+                      </a:extLst>
+                    </a:blip>
+                    <a:srcRect/>
+                    <a:stretch>
+                      <a:fillRect/>
+                    </a:stretch>
+                  </pic:blipFill>
+                  <pic:spPr bwMode="auto">
+                    <a:xfrm>
+                      <a:off x="0" y="0"/>
+                      <a:ext cx="5679769" cy="3377909"/>
+                    </a:xfrm>
+                    <a:prstGeom prst="rect">
+                      <a:avLst/>
+                    </a:prstGeom>
+                    <a:noFill/>
+                    <a:ln>
+                      <a:noFill/>
+                    </a:ln>
+                  </pic:spPr>
+                </pic:pic>
+              </a:graphicData>
+            </a:graphic>
+          </wp:inline>
+        </w:drawing>
+      </w:r>
+    </w:p>
+    <w:p>
+      <w:pPr>
+        <w:rPr>
+          <w:i/>
+          <w:sz w:val="20"/>
+        </w:rPr>
+      </w:pPr>
+      <w:r>
+        <w:rPr>
+          <w:i/>
+          <w:sz w:val="20"/>
+        </w:rPr>
+        <w:t>*los métodos incluidos en las clases nos permiten añadir, buscar, modificar datos. Cuando se programe la aplicación aparecerán métodos nuevos.</w:t>
+      </w:r>
+    </w:p>
+    <w:p>
+      <w:pPr>
+        <w:rPr>
+          <w:i/>
+          <w:sz w:val="20"/>
+        </w:rPr>
+      </w:pPr>
+    </w:p>
+    <w:p>
+      <w:r>
+        <w:t>HERENCIAS:</w:t>
+      </w:r>
+    </w:p>
+    <w:p>
+      <w:pPr>
+        <w:pStyle w:val="Prrafodelista"/>
+        <w:numPr>
+          <w:ilvl w:val="0"/>
+          <w:numId w:val="12"/>
+        </w:numPr>
+      </w:pPr>
+      <w:r>
+        <w:t>CUOTA_ADULTO y CUOTA_MENOR heredan de CUOTA.</w:t>
+      </w:r>
+    </w:p>
+    <w:p>
+      <w:pPr>
+        <w:pStyle w:val="Prrafodelista"/>
+        <w:numPr>
+          <w:ilvl w:val="0"/>
+          <w:numId w:val="12"/>
+        </w:numPr>
+      </w:pPr>
+      <w:r>
+        <w:t xml:space="preserve">MENORES hereda de SOCIO. </w:t>
+      </w:r>
+    </w:p>
+    <w:p>
+      <w:pPr>
+        <w:ind w:left="360"/>
+      </w:pPr>
+    </w:p>
+    <w:p>
+      <w:r>
+        <w:t>LISTAS ENUMERADAS:</w:t>
+      </w:r>
+    </w:p>
+    <w:p>
+      <w:pPr>
+        <w:pStyle w:val="Prrafodelista"/>
+        <w:numPr>
+          <w:ilvl w:val="0"/>
+          <w:numId w:val="13"/>
+        </w:numPr>
+      </w:pPr>
+      <w:r>
+        <w:t>PERFIL DE ACCESO</w:t>
+      </w:r>
+    </w:p>
+    <w:p>
+      <w:pPr>
+        <w:pStyle w:val="Prrafodelista"/>
+        <w:numPr>
+          <w:ilvl w:val="0"/>
+          <w:numId w:val="13"/>
+        </w:numPr>
+      </w:pPr>
+      <w:r>
+        <w:t>DIFICULTAD</w:t>
+      </w:r>
+    </w:p>
+    <w:p>
+      <w:pPr>
+        <w:pStyle w:val="Prrafodelista"/>
+        <w:numPr>
+          <w:ilvl w:val="0"/>
+          <w:numId w:val="13"/>
+        </w:numPr>
+      </w:pPr>
+      <w:r>
+        <w:t>TIPO ACTIVIDAD</w:t>
+      </w:r>
+    </w:p>
+    <w:p>
+      <w:pPr>
+        <w:pStyle w:val="Prrafodelista"/>
+        <w:numPr>
+          <w:ilvl w:val="0"/>
+          <w:numId w:val="13"/>
+        </w:numPr>
+      </w:pPr>
+      <w:r>
+        <w:t>CARGOS JUNTA</w:t>
+      </w:r>
+    </w:p>
+    <w:p/>
+    <w:p>
+      <w:r>
+        <w:t xml:space="preserve">Las uniones entre clases son ASOCIACIONES. </w:t>
+      </w:r>
+      <w:bookmarkStart w:id="10" w:name="_GoBack"/>
+      <w:bookmarkEnd w:id="10"/>
+    </w:p>
+    <w:p>
+      <w:pPr>
+        <w:rPr>
+          <w:rStyle w:val="nfasis"/>
+        </w:rPr>
+      </w:pPr>
+    </w:p>
     <w:sectPr>
-      <w:headerReference w:type="default" r:id="rId10"/>
-      <w:footerReference w:type="default" r:id="rId11"/>
+      <w:headerReference w:type="default" r:id="rId11"/>
+      <w:footerReference w:type="default" r:id="rId12"/>
       <w:pgSz w:w="11906" w:h="16838"/>
       <w:pgMar w:top="1417" w:right="1701" w:bottom="1417" w:left="1701" w:header="708" w:footer="708" w:gutter="0"/>
       <w:cols w:space="708"/>
@@ -1718,7 +2107,7 @@
         <w:rFonts w:asciiTheme="majorHAnsi" w:hAnsiTheme="majorHAnsi" w:cstheme="majorBidi"/>
         <w:noProof/>
       </w:rPr>
-      <w:t>4</w:t>
+      <w:t>6</w:t>
     </w:r>
     <w:r>
       <w:rPr>
@@ -1771,6 +2160,7 @@
       <w:dataBinding w:prefixMappings="xmlns:ns0='http://schemas.openxmlformats.org/package/2006/metadata/core-properties' xmlns:ns1='http://purl.org/dc/elements/1.1/'" w:xpath="/ns0:coreProperties[1]/ns1:title[1]" w:storeItemID="{6C3C8BC8-F283-45AE-878A-BAB7291924A1}"/>
       <w:text/>
     </w:sdtPr>
+    <w:sdtEndPr/>
     <w:sdtContent>
       <w:p>
         <w:pPr>
@@ -2152,13 +2542,13 @@
     </w:lvl>
   </w:abstractNum>
   <w:abstractNum w:abstractNumId="4">
-    <w:nsid w:val="411173BF"/>
+    <w:nsid w:val="3A4813B5"/>
     <w:multiLevelType w:val="hybridMultilevel"/>
-    <w:tmpl w:val="8C8078C4"/>
-    <w:lvl w:ilvl="0" w:tplc="FA9255B6">
+    <w:tmpl w:val="D056FFB2"/>
+    <w:lvl w:ilvl="0" w:tplc="0C0A0011">
       <w:start w:val="1"/>
       <w:numFmt w:val="decimal"/>
-      <w:lvlText w:val="%1-"/>
+      <w:lvlText w:val="%1)"/>
       <w:lvlJc w:val="left"/>
       <w:pPr>
         <w:ind w:left="720" w:hanging="360"/>
@@ -2167,7 +2557,7 @@
         <w:rFonts w:hint="default"/>
       </w:rPr>
     </w:lvl>
-    <w:lvl w:ilvl="1" w:tplc="0C0A0019">
+    <w:lvl w:ilvl="1" w:tplc="0C0A0019" w:tentative="1">
       <w:start w:val="1"/>
       <w:numFmt w:val="lowerLetter"/>
       <w:lvlText w:val="%2."/>
@@ -2176,7 +2566,7 @@
         <w:ind w:left="1440" w:hanging="360"/>
       </w:pPr>
     </w:lvl>
-    <w:lvl w:ilvl="2" w:tplc="0C0A001B">
+    <w:lvl w:ilvl="2" w:tplc="0C0A001B" w:tentative="1">
       <w:start w:val="1"/>
       <w:numFmt w:val="lowerRoman"/>
       <w:lvlText w:val="%3."/>
@@ -2241,6 +2631,95 @@
     </w:lvl>
   </w:abstractNum>
   <w:abstractNum w:abstractNumId="5">
+    <w:nsid w:val="411173BF"/>
+    <w:multiLevelType w:val="hybridMultilevel"/>
+    <w:tmpl w:val="04521ADA"/>
+    <w:lvl w:ilvl="0" w:tplc="FA9255B6">
+      <w:start w:val="1"/>
+      <w:numFmt w:val="decimal"/>
+      <w:lvlText w:val="%1-"/>
+      <w:lvlJc w:val="left"/>
+      <w:pPr>
+        <w:ind w:left="720" w:hanging="360"/>
+      </w:pPr>
+      <w:rPr>
+        <w:rFonts w:hint="default"/>
+      </w:rPr>
+    </w:lvl>
+    <w:lvl w:ilvl="1" w:tplc="0C0A0019">
+      <w:start w:val="1"/>
+      <w:numFmt w:val="lowerLetter"/>
+      <w:lvlText w:val="%2."/>
+      <w:lvlJc w:val="left"/>
+      <w:pPr>
+        <w:ind w:left="1440" w:hanging="360"/>
+      </w:pPr>
+    </w:lvl>
+    <w:lvl w:ilvl="2" w:tplc="0C0A001B">
+      <w:start w:val="1"/>
+      <w:numFmt w:val="lowerRoman"/>
+      <w:lvlText w:val="%3."/>
+      <w:lvlJc w:val="right"/>
+      <w:pPr>
+        <w:ind w:left="2160" w:hanging="180"/>
+      </w:pPr>
+    </w:lvl>
+    <w:lvl w:ilvl="3" w:tplc="0C0A000F" w:tentative="1">
+      <w:start w:val="1"/>
+      <w:numFmt w:val="decimal"/>
+      <w:lvlText w:val="%4."/>
+      <w:lvlJc w:val="left"/>
+      <w:pPr>
+        <w:ind w:left="2880" w:hanging="360"/>
+      </w:pPr>
+    </w:lvl>
+    <w:lvl w:ilvl="4" w:tplc="0C0A0019" w:tentative="1">
+      <w:start w:val="1"/>
+      <w:numFmt w:val="lowerLetter"/>
+      <w:lvlText w:val="%5."/>
+      <w:lvlJc w:val="left"/>
+      <w:pPr>
+        <w:ind w:left="3600" w:hanging="360"/>
+      </w:pPr>
+    </w:lvl>
+    <w:lvl w:ilvl="5" w:tplc="0C0A001B" w:tentative="1">
+      <w:start w:val="1"/>
+      <w:numFmt w:val="lowerRoman"/>
+      <w:lvlText w:val="%6."/>
+      <w:lvlJc w:val="right"/>
+      <w:pPr>
+        <w:ind w:left="4320" w:hanging="180"/>
+      </w:pPr>
+    </w:lvl>
+    <w:lvl w:ilvl="6" w:tplc="0C0A000F" w:tentative="1">
+      <w:start w:val="1"/>
+      <w:numFmt w:val="decimal"/>
+      <w:lvlText w:val="%7."/>
+      <w:lvlJc w:val="left"/>
+      <w:pPr>
+        <w:ind w:left="5040" w:hanging="360"/>
+      </w:pPr>
+    </w:lvl>
+    <w:lvl w:ilvl="7" w:tplc="0C0A0019" w:tentative="1">
+      <w:start w:val="1"/>
+      <w:numFmt w:val="lowerLetter"/>
+      <w:lvlText w:val="%8."/>
+      <w:lvlJc w:val="left"/>
+      <w:pPr>
+        <w:ind w:left="5760" w:hanging="360"/>
+      </w:pPr>
+    </w:lvl>
+    <w:lvl w:ilvl="8" w:tplc="0C0A001B" w:tentative="1">
+      <w:start w:val="1"/>
+      <w:numFmt w:val="lowerRoman"/>
+      <w:lvlText w:val="%9."/>
+      <w:lvlJc w:val="right"/>
+      <w:pPr>
+        <w:ind w:left="6480" w:hanging="180"/>
+      </w:pPr>
+    </w:lvl>
+  </w:abstractNum>
+  <w:abstractNum w:abstractNumId="6">
     <w:nsid w:val="443A2865"/>
     <w:multiLevelType w:val="hybridMultilevel"/>
     <w:tmpl w:val="5678C5F2"/>
@@ -2329,7 +2808,7 @@
       </w:pPr>
     </w:lvl>
   </w:abstractNum>
-  <w:abstractNum w:abstractNumId="6">
+  <w:abstractNum w:abstractNumId="7">
     <w:nsid w:val="51556D1C"/>
     <w:multiLevelType w:val="hybridMultilevel"/>
     <w:tmpl w:val="4EFEDCAE"/>
@@ -2416,8 +2895,358 @@
       </w:pPr>
     </w:lvl>
   </w:abstractNum>
+  <w:abstractNum w:abstractNumId="8">
+    <w:nsid w:val="61AD0612"/>
+    <w:multiLevelType w:val="hybridMultilevel"/>
+    <w:tmpl w:val="2B5A8FCE"/>
+    <w:lvl w:ilvl="0" w:tplc="0C0A0019">
+      <w:start w:val="1"/>
+      <w:numFmt w:val="lowerLetter"/>
+      <w:lvlText w:val="%1."/>
+      <w:lvlJc w:val="left"/>
+      <w:pPr>
+        <w:ind w:left="1440" w:hanging="360"/>
+      </w:pPr>
+    </w:lvl>
+    <w:lvl w:ilvl="1" w:tplc="0C0A0019" w:tentative="1">
+      <w:start w:val="1"/>
+      <w:numFmt w:val="lowerLetter"/>
+      <w:lvlText w:val="%2."/>
+      <w:lvlJc w:val="left"/>
+      <w:pPr>
+        <w:ind w:left="2160" w:hanging="360"/>
+      </w:pPr>
+    </w:lvl>
+    <w:lvl w:ilvl="2" w:tplc="0C0A001B" w:tentative="1">
+      <w:start w:val="1"/>
+      <w:numFmt w:val="lowerRoman"/>
+      <w:lvlText w:val="%3."/>
+      <w:lvlJc w:val="right"/>
+      <w:pPr>
+        <w:ind w:left="2880" w:hanging="180"/>
+      </w:pPr>
+    </w:lvl>
+    <w:lvl w:ilvl="3" w:tplc="0C0A000F" w:tentative="1">
+      <w:start w:val="1"/>
+      <w:numFmt w:val="decimal"/>
+      <w:lvlText w:val="%4."/>
+      <w:lvlJc w:val="left"/>
+      <w:pPr>
+        <w:ind w:left="3600" w:hanging="360"/>
+      </w:pPr>
+    </w:lvl>
+    <w:lvl w:ilvl="4" w:tplc="0C0A0019" w:tentative="1">
+      <w:start w:val="1"/>
+      <w:numFmt w:val="lowerLetter"/>
+      <w:lvlText w:val="%5."/>
+      <w:lvlJc w:val="left"/>
+      <w:pPr>
+        <w:ind w:left="4320" w:hanging="360"/>
+      </w:pPr>
+    </w:lvl>
+    <w:lvl w:ilvl="5" w:tplc="0C0A001B" w:tentative="1">
+      <w:start w:val="1"/>
+      <w:numFmt w:val="lowerRoman"/>
+      <w:lvlText w:val="%6."/>
+      <w:lvlJc w:val="right"/>
+      <w:pPr>
+        <w:ind w:left="5040" w:hanging="180"/>
+      </w:pPr>
+    </w:lvl>
+    <w:lvl w:ilvl="6" w:tplc="0C0A000F" w:tentative="1">
+      <w:start w:val="1"/>
+      <w:numFmt w:val="decimal"/>
+      <w:lvlText w:val="%7."/>
+      <w:lvlJc w:val="left"/>
+      <w:pPr>
+        <w:ind w:left="5760" w:hanging="360"/>
+      </w:pPr>
+    </w:lvl>
+    <w:lvl w:ilvl="7" w:tplc="0C0A0019" w:tentative="1">
+      <w:start w:val="1"/>
+      <w:numFmt w:val="lowerLetter"/>
+      <w:lvlText w:val="%8."/>
+      <w:lvlJc w:val="left"/>
+      <w:pPr>
+        <w:ind w:left="6480" w:hanging="360"/>
+      </w:pPr>
+    </w:lvl>
+    <w:lvl w:ilvl="8" w:tplc="0C0A001B" w:tentative="1">
+      <w:start w:val="1"/>
+      <w:numFmt w:val="lowerRoman"/>
+      <w:lvlText w:val="%9."/>
+      <w:lvlJc w:val="right"/>
+      <w:pPr>
+        <w:ind w:left="7200" w:hanging="180"/>
+      </w:pPr>
+    </w:lvl>
+  </w:abstractNum>
+  <w:abstractNum w:abstractNumId="9">
+    <w:nsid w:val="65BB051E"/>
+    <w:multiLevelType w:val="hybridMultilevel"/>
+    <w:tmpl w:val="04521ADA"/>
+    <w:lvl w:ilvl="0" w:tplc="FA9255B6">
+      <w:start w:val="1"/>
+      <w:numFmt w:val="decimal"/>
+      <w:lvlText w:val="%1-"/>
+      <w:lvlJc w:val="left"/>
+      <w:pPr>
+        <w:ind w:left="720" w:hanging="360"/>
+      </w:pPr>
+      <w:rPr>
+        <w:rFonts w:hint="default"/>
+      </w:rPr>
+    </w:lvl>
+    <w:lvl w:ilvl="1" w:tplc="0C0A0019">
+      <w:start w:val="1"/>
+      <w:numFmt w:val="lowerLetter"/>
+      <w:lvlText w:val="%2."/>
+      <w:lvlJc w:val="left"/>
+      <w:pPr>
+        <w:ind w:left="1440" w:hanging="360"/>
+      </w:pPr>
+    </w:lvl>
+    <w:lvl w:ilvl="2" w:tplc="0C0A001B">
+      <w:start w:val="1"/>
+      <w:numFmt w:val="lowerRoman"/>
+      <w:lvlText w:val="%3."/>
+      <w:lvlJc w:val="right"/>
+      <w:pPr>
+        <w:ind w:left="2160" w:hanging="180"/>
+      </w:pPr>
+    </w:lvl>
+    <w:lvl w:ilvl="3" w:tplc="0C0A000F" w:tentative="1">
+      <w:start w:val="1"/>
+      <w:numFmt w:val="decimal"/>
+      <w:lvlText w:val="%4."/>
+      <w:lvlJc w:val="left"/>
+      <w:pPr>
+        <w:ind w:left="2880" w:hanging="360"/>
+      </w:pPr>
+    </w:lvl>
+    <w:lvl w:ilvl="4" w:tplc="0C0A0019" w:tentative="1">
+      <w:start w:val="1"/>
+      <w:numFmt w:val="lowerLetter"/>
+      <w:lvlText w:val="%5."/>
+      <w:lvlJc w:val="left"/>
+      <w:pPr>
+        <w:ind w:left="3600" w:hanging="360"/>
+      </w:pPr>
+    </w:lvl>
+    <w:lvl w:ilvl="5" w:tplc="0C0A001B" w:tentative="1">
+      <w:start w:val="1"/>
+      <w:numFmt w:val="lowerRoman"/>
+      <w:lvlText w:val="%6."/>
+      <w:lvlJc w:val="right"/>
+      <w:pPr>
+        <w:ind w:left="4320" w:hanging="180"/>
+      </w:pPr>
+    </w:lvl>
+    <w:lvl w:ilvl="6" w:tplc="0C0A000F" w:tentative="1">
+      <w:start w:val="1"/>
+      <w:numFmt w:val="decimal"/>
+      <w:lvlText w:val="%7."/>
+      <w:lvlJc w:val="left"/>
+      <w:pPr>
+        <w:ind w:left="5040" w:hanging="360"/>
+      </w:pPr>
+    </w:lvl>
+    <w:lvl w:ilvl="7" w:tplc="0C0A0019" w:tentative="1">
+      <w:start w:val="1"/>
+      <w:numFmt w:val="lowerLetter"/>
+      <w:lvlText w:val="%8."/>
+      <w:lvlJc w:val="left"/>
+      <w:pPr>
+        <w:ind w:left="5760" w:hanging="360"/>
+      </w:pPr>
+    </w:lvl>
+    <w:lvl w:ilvl="8" w:tplc="0C0A001B" w:tentative="1">
+      <w:start w:val="1"/>
+      <w:numFmt w:val="lowerRoman"/>
+      <w:lvlText w:val="%9."/>
+      <w:lvlJc w:val="right"/>
+      <w:pPr>
+        <w:ind w:left="6480" w:hanging="180"/>
+      </w:pPr>
+    </w:lvl>
+  </w:abstractNum>
+  <w:abstractNum w:abstractNumId="10">
+    <w:nsid w:val="6A8957B6"/>
+    <w:multiLevelType w:val="hybridMultilevel"/>
+    <w:tmpl w:val="7264DDA4"/>
+    <w:lvl w:ilvl="0" w:tplc="0C0A0017">
+      <w:start w:val="1"/>
+      <w:numFmt w:val="lowerLetter"/>
+      <w:lvlText w:val="%1)"/>
+      <w:lvlJc w:val="left"/>
+      <w:pPr>
+        <w:ind w:left="720" w:hanging="360"/>
+      </w:pPr>
+    </w:lvl>
+    <w:lvl w:ilvl="1" w:tplc="0C0A0019" w:tentative="1">
+      <w:start w:val="1"/>
+      <w:numFmt w:val="lowerLetter"/>
+      <w:lvlText w:val="%2."/>
+      <w:lvlJc w:val="left"/>
+      <w:pPr>
+        <w:ind w:left="1440" w:hanging="360"/>
+      </w:pPr>
+    </w:lvl>
+    <w:lvl w:ilvl="2" w:tplc="0C0A001B" w:tentative="1">
+      <w:start w:val="1"/>
+      <w:numFmt w:val="lowerRoman"/>
+      <w:lvlText w:val="%3."/>
+      <w:lvlJc w:val="right"/>
+      <w:pPr>
+        <w:ind w:left="2160" w:hanging="180"/>
+      </w:pPr>
+    </w:lvl>
+    <w:lvl w:ilvl="3" w:tplc="0C0A000F" w:tentative="1">
+      <w:start w:val="1"/>
+      <w:numFmt w:val="decimal"/>
+      <w:lvlText w:val="%4."/>
+      <w:lvlJc w:val="left"/>
+      <w:pPr>
+        <w:ind w:left="2880" w:hanging="360"/>
+      </w:pPr>
+    </w:lvl>
+    <w:lvl w:ilvl="4" w:tplc="0C0A0019" w:tentative="1">
+      <w:start w:val="1"/>
+      <w:numFmt w:val="lowerLetter"/>
+      <w:lvlText w:val="%5."/>
+      <w:lvlJc w:val="left"/>
+      <w:pPr>
+        <w:ind w:left="3600" w:hanging="360"/>
+      </w:pPr>
+    </w:lvl>
+    <w:lvl w:ilvl="5" w:tplc="0C0A001B" w:tentative="1">
+      <w:start w:val="1"/>
+      <w:numFmt w:val="lowerRoman"/>
+      <w:lvlText w:val="%6."/>
+      <w:lvlJc w:val="right"/>
+      <w:pPr>
+        <w:ind w:left="4320" w:hanging="180"/>
+      </w:pPr>
+    </w:lvl>
+    <w:lvl w:ilvl="6" w:tplc="0C0A000F" w:tentative="1">
+      <w:start w:val="1"/>
+      <w:numFmt w:val="decimal"/>
+      <w:lvlText w:val="%7."/>
+      <w:lvlJc w:val="left"/>
+      <w:pPr>
+        <w:ind w:left="5040" w:hanging="360"/>
+      </w:pPr>
+    </w:lvl>
+    <w:lvl w:ilvl="7" w:tplc="0C0A0019" w:tentative="1">
+      <w:start w:val="1"/>
+      <w:numFmt w:val="lowerLetter"/>
+      <w:lvlText w:val="%8."/>
+      <w:lvlJc w:val="left"/>
+      <w:pPr>
+        <w:ind w:left="5760" w:hanging="360"/>
+      </w:pPr>
+    </w:lvl>
+    <w:lvl w:ilvl="8" w:tplc="0C0A001B" w:tentative="1">
+      <w:start w:val="1"/>
+      <w:numFmt w:val="lowerRoman"/>
+      <w:lvlText w:val="%9."/>
+      <w:lvlJc w:val="right"/>
+      <w:pPr>
+        <w:ind w:left="6480" w:hanging="180"/>
+      </w:pPr>
+    </w:lvl>
+  </w:abstractNum>
+  <w:abstractNum w:abstractNumId="11">
+    <w:nsid w:val="7B524CB3"/>
+    <w:multiLevelType w:val="hybridMultilevel"/>
+    <w:tmpl w:val="4BE2A550"/>
+    <w:lvl w:ilvl="0" w:tplc="0C0A0011">
+      <w:start w:val="1"/>
+      <w:numFmt w:val="decimal"/>
+      <w:lvlText w:val="%1)"/>
+      <w:lvlJc w:val="left"/>
+      <w:pPr>
+        <w:ind w:left="720" w:hanging="360"/>
+      </w:pPr>
+      <w:rPr>
+        <w:rFonts w:hint="default"/>
+      </w:rPr>
+    </w:lvl>
+    <w:lvl w:ilvl="1" w:tplc="0C0A0019" w:tentative="1">
+      <w:start w:val="1"/>
+      <w:numFmt w:val="lowerLetter"/>
+      <w:lvlText w:val="%2."/>
+      <w:lvlJc w:val="left"/>
+      <w:pPr>
+        <w:ind w:left="1440" w:hanging="360"/>
+      </w:pPr>
+    </w:lvl>
+    <w:lvl w:ilvl="2" w:tplc="0C0A001B" w:tentative="1">
+      <w:start w:val="1"/>
+      <w:numFmt w:val="lowerRoman"/>
+      <w:lvlText w:val="%3."/>
+      <w:lvlJc w:val="right"/>
+      <w:pPr>
+        <w:ind w:left="2160" w:hanging="180"/>
+      </w:pPr>
+    </w:lvl>
+    <w:lvl w:ilvl="3" w:tplc="0C0A000F" w:tentative="1">
+      <w:start w:val="1"/>
+      <w:numFmt w:val="decimal"/>
+      <w:lvlText w:val="%4."/>
+      <w:lvlJc w:val="left"/>
+      <w:pPr>
+        <w:ind w:left="2880" w:hanging="360"/>
+      </w:pPr>
+    </w:lvl>
+    <w:lvl w:ilvl="4" w:tplc="0C0A0019" w:tentative="1">
+      <w:start w:val="1"/>
+      <w:numFmt w:val="lowerLetter"/>
+      <w:lvlText w:val="%5."/>
+      <w:lvlJc w:val="left"/>
+      <w:pPr>
+        <w:ind w:left="3600" w:hanging="360"/>
+      </w:pPr>
+    </w:lvl>
+    <w:lvl w:ilvl="5" w:tplc="0C0A001B" w:tentative="1">
+      <w:start w:val="1"/>
+      <w:numFmt w:val="lowerRoman"/>
+      <w:lvlText w:val="%6."/>
+      <w:lvlJc w:val="right"/>
+      <w:pPr>
+        <w:ind w:left="4320" w:hanging="180"/>
+      </w:pPr>
+    </w:lvl>
+    <w:lvl w:ilvl="6" w:tplc="0C0A000F" w:tentative="1">
+      <w:start w:val="1"/>
+      <w:numFmt w:val="decimal"/>
+      <w:lvlText w:val="%7."/>
+      <w:lvlJc w:val="left"/>
+      <w:pPr>
+        <w:ind w:left="5040" w:hanging="360"/>
+      </w:pPr>
+    </w:lvl>
+    <w:lvl w:ilvl="7" w:tplc="0C0A0019" w:tentative="1">
+      <w:start w:val="1"/>
+      <w:numFmt w:val="lowerLetter"/>
+      <w:lvlText w:val="%8."/>
+      <w:lvlJc w:val="left"/>
+      <w:pPr>
+        <w:ind w:left="5760" w:hanging="360"/>
+      </w:pPr>
+    </w:lvl>
+    <w:lvl w:ilvl="8" w:tplc="0C0A001B" w:tentative="1">
+      <w:start w:val="1"/>
+      <w:numFmt w:val="lowerRoman"/>
+      <w:lvlText w:val="%9."/>
+      <w:lvlJc w:val="right"/>
+      <w:pPr>
+        <w:ind w:left="6480" w:hanging="180"/>
+      </w:pPr>
+    </w:lvl>
+  </w:abstractNum>
   <w:num w:numId="1">
-    <w:abstractNumId w:val="5"/>
+    <w:abstractNumId w:val="6"/>
   </w:num>
   <w:num w:numId="2">
     <w:abstractNumId w:val="0"/>
@@ -2435,13 +3264,28 @@
     <w:abstractNumId w:val="2"/>
   </w:num>
   <w:num w:numId="6">
-    <w:abstractNumId w:val="6"/>
+    <w:abstractNumId w:val="7"/>
   </w:num>
   <w:num w:numId="7">
     <w:abstractNumId w:val="3"/>
   </w:num>
   <w:num w:numId="8">
+    <w:abstractNumId w:val="5"/>
+  </w:num>
+  <w:num w:numId="9">
+    <w:abstractNumId w:val="10"/>
+  </w:num>
+  <w:num w:numId="10">
+    <w:abstractNumId w:val="9"/>
+  </w:num>
+  <w:num w:numId="11">
+    <w:abstractNumId w:val="8"/>
+  </w:num>
+  <w:num w:numId="12">
     <w:abstractNumId w:val="4"/>
+  </w:num>
+  <w:num w:numId="13">
+    <w:abstractNumId w:val="11"/>
   </w:num>
 </w:numbering>
 </file>
@@ -2605,7 +3449,10 @@
   <w:style w:type="paragraph" w:default="1" w:styleId="Normal">
     <w:name w:val="Normal"/>
     <w:qFormat/>
-    <w:rsid w:val="00284237"/>
+    <w:rsid w:val="00A36694"/>
+    <w:pPr>
+      <w:jc w:val="both"/>
+    </w:pPr>
   </w:style>
   <w:style w:type="paragraph" w:styleId="Ttulo1">
     <w:name w:val="heading 1"/>
@@ -2963,8 +3810,12 @@
     <w:uiPriority w:val="39"/>
     <w:unhideWhenUsed/>
     <w:qFormat/>
-    <w:rsid w:val="008A36A6"/>
+    <w:rsid w:val="00FE2246"/>
     <w:pPr>
+      <w:tabs>
+        <w:tab w:val="left" w:pos="440"/>
+        <w:tab w:val="right" w:leader="underscore" w:pos="8494"/>
+      </w:tabs>
       <w:spacing w:before="240" w:after="120"/>
     </w:pPr>
     <w:rPr>
@@ -3316,7 +4167,10 @@
   <w:style w:type="paragraph" w:default="1" w:styleId="Normal">
     <w:name w:val="Normal"/>
     <w:qFormat/>
-    <w:rsid w:val="00284237"/>
+    <w:rsid w:val="00A36694"/>
+    <w:pPr>
+      <w:jc w:val="both"/>
+    </w:pPr>
   </w:style>
   <w:style w:type="paragraph" w:styleId="Ttulo1">
     <w:name w:val="heading 1"/>
@@ -3674,8 +4528,12 @@
     <w:uiPriority w:val="39"/>
     <w:unhideWhenUsed/>
     <w:qFormat/>
-    <w:rsid w:val="008A36A6"/>
+    <w:rsid w:val="00FE2246"/>
     <w:pPr>
+      <w:tabs>
+        <w:tab w:val="left" w:pos="440"/>
+        <w:tab w:val="right" w:leader="underscore" w:pos="8494"/>
+      </w:tabs>
       <w:spacing w:before="240" w:after="120"/>
     </w:pPr>
     <w:rPr>
@@ -3952,10 +4810,11 @@
   </w:font>
   <w:font w:name="Arial Unicode MS">
     <w:panose1 w:val="020B0604020202020204"/>
-    <w:charset w:val="80"/>
-    <w:family w:val="swiss"/>
+    <w:charset w:val="00"/>
+    <w:family w:val="roman"/>
+    <w:notTrueType/>
     <w:pitch w:val="variable"/>
-    <w:sig w:usb0="F7FFAFFF" w:usb1="E9DFFFFF" w:usb2="0000003F" w:usb3="00000000" w:csb0="003F01FF" w:csb1="00000000"/>
+    <w:sig w:usb0="00000003" w:usb1="00000000" w:usb2="00000000" w:usb3="00000000" w:csb0="00000001" w:csb1="00000000"/>
   </w:font>
   <w:font w:name="Cambria">
     <w:panose1 w:val="02040503050406030204"/>
@@ -3968,8 +4827,9 @@
     <w:panose1 w:val="020B0604030504040204"/>
     <w:charset w:val="00"/>
     <w:family w:val="swiss"/>
+    <w:notTrueType/>
     <w:pitch w:val="variable"/>
-    <w:sig w:usb0="E1002EFF" w:usb1="C000605B" w:usb2="00000029" w:usb3="00000000" w:csb0="000101FF" w:csb1="00000000"/>
+    <w:sig w:usb0="00000003" w:usb1="00000000" w:usb2="00000000" w:usb3="00000000" w:csb0="00000001" w:csb1="00000000"/>
   </w:font>
 </w:fonts>
 </file>
@@ -3991,8 +4851,11 @@
     <w:rsidRoot w:val="00C434C3"/>
     <w:rsid w:val="004534E8"/>
     <w:rsid w:val="00511F3D"/>
+    <w:rsid w:val="005F28D3"/>
     <w:rsid w:val="00904321"/>
+    <w:rsid w:val="00C25C0F"/>
     <w:rsid w:val="00C434C3"/>
+    <w:rsid w:val="00F47307"/>
   </w:rsids>
   <m:mathPr>
     <m:mathFont m:val="Cambria Math"/>
@@ -4763,7 +5626,7 @@
 </file>
 
 <file path=customXml/itemProps1.xml><?xml version="1.0" encoding="utf-8"?>
-<ds:datastoreItem xmlns:ds="http://schemas.openxmlformats.org/officeDocument/2006/customXml" ds:itemID="{C726385D-5536-4DFD-963F-9D2C930D80FB}">
+<ds:datastoreItem xmlns:ds="http://schemas.openxmlformats.org/officeDocument/2006/customXml" ds:itemID="{1E80F43F-5278-4FA8-834B-88B28575DAC5}">
   <ds:schemaRefs>
     <ds:schemaRef ds:uri="http://schemas.openxmlformats.org/officeDocument/2006/bibliography"/>
   </ds:schemaRefs>

</xml_diff>

<commit_message>
1er. diagrama de secuencia
Documentado el primer diagrama de secuencia en el doc.
</commit_message>
<xml_diff>
--- a/GRUPO DE MONTAÑA ARABA.docx
+++ b/GRUPO DE MONTAÑA ARABA.docx
@@ -94,39 +94,38 @@
           <w:b w:val="0"/>
           <w:bCs w:val="0"/>
           <w:noProof/>
-          <w:sz w:val="24"/>
+          <w:sz w:val="32"/>
+          <w:szCs w:val="22"/>
+          <w:lang w:eastAsia="es-ES"/>
+        </w:rPr>
+      </w:pPr>
+      <w:r>
+        <w:rPr>
+          <w:sz w:val="48"/>
           <w:szCs w:val="24"/>
-          <w:lang w:eastAsia="es-ES"/>
-        </w:rPr>
-      </w:pPr>
-      <w:r>
-        <w:rPr>
-          <w:sz w:val="24"/>
+        </w:rPr>
+        <w:fldChar w:fldCharType="begin"/>
+      </w:r>
+      <w:r>
+        <w:rPr>
+          <w:sz w:val="48"/>
           <w:szCs w:val="24"/>
         </w:rPr>
-        <w:fldChar w:fldCharType="begin"/>
-      </w:r>
-      <w:r>
-        <w:rPr>
-          <w:sz w:val="24"/>
+        <w:instrText xml:space="preserve"> TOC \o "1-2" \h \z \u </w:instrText>
+      </w:r>
+      <w:r>
+        <w:rPr>
+          <w:sz w:val="48"/>
           <w:szCs w:val="24"/>
         </w:rPr>
-        <w:instrText xml:space="preserve"> TOC \o "1-2" \h \z \u </w:instrText>
-      </w:r>
-      <w:r>
-        <w:rPr>
-          <w:sz w:val="24"/>
-          <w:szCs w:val="24"/>
-        </w:rPr>
         <w:fldChar w:fldCharType="separate"/>
       </w:r>
-      <w:hyperlink w:anchor="_Toc40022360" w:history="1">
+      <w:hyperlink w:anchor="_Toc40038307" w:history="1">
         <w:r>
           <w:rPr>
             <w:rStyle w:val="Hipervnculo"/>
             <w:noProof/>
-            <w:sz w:val="24"/>
-            <w:szCs w:val="24"/>
+            <w:sz w:val="28"/>
           </w:rPr>
           <w:t>1.</w:t>
         </w:r>
@@ -136,8 +135,8 @@
             <w:b w:val="0"/>
             <w:bCs w:val="0"/>
             <w:noProof/>
-            <w:sz w:val="24"/>
-            <w:szCs w:val="24"/>
+            <w:sz w:val="32"/>
+            <w:szCs w:val="22"/>
             <w:lang w:eastAsia="es-ES"/>
           </w:rPr>
           <w:tab/>
@@ -146,8 +145,7 @@
           <w:rPr>
             <w:rStyle w:val="Hipervnculo"/>
             <w:noProof/>
-            <w:sz w:val="24"/>
-            <w:szCs w:val="24"/>
+            <w:sz w:val="28"/>
           </w:rPr>
           <w:t>Análisis del proyecto.</w:t>
         </w:r>
@@ -155,8 +153,7 @@
           <w:rPr>
             <w:noProof/>
             <w:webHidden/>
-            <w:sz w:val="24"/>
-            <w:szCs w:val="24"/>
+            <w:sz w:val="28"/>
           </w:rPr>
           <w:tab/>
         </w:r>
@@ -164,8 +161,7 @@
           <w:rPr>
             <w:noProof/>
             <w:webHidden/>
-            <w:sz w:val="24"/>
-            <w:szCs w:val="24"/>
+            <w:sz w:val="28"/>
           </w:rPr>
           <w:fldChar w:fldCharType="begin"/>
         </w:r>
@@ -173,25 +169,22 @@
           <w:rPr>
             <w:noProof/>
             <w:webHidden/>
-            <w:sz w:val="24"/>
-            <w:szCs w:val="24"/>
+            <w:sz w:val="28"/>
           </w:rPr>
-          <w:instrText xml:space="preserve"> PAGEREF _Toc40022360 \h </w:instrText>
+          <w:instrText xml:space="preserve"> PAGEREF _Toc40038307 \h </w:instrText>
         </w:r>
         <w:r>
           <w:rPr>
             <w:noProof/>
             <w:webHidden/>
-            <w:sz w:val="24"/>
-            <w:szCs w:val="24"/>
+            <w:sz w:val="28"/>
           </w:rPr>
         </w:r>
         <w:r>
           <w:rPr>
             <w:noProof/>
             <w:webHidden/>
-            <w:sz w:val="24"/>
-            <w:szCs w:val="24"/>
+            <w:sz w:val="28"/>
           </w:rPr>
           <w:fldChar w:fldCharType="separate"/>
         </w:r>
@@ -199,8 +192,7 @@
           <w:rPr>
             <w:noProof/>
             <w:webHidden/>
-            <w:sz w:val="24"/>
-            <w:szCs w:val="24"/>
+            <w:sz w:val="28"/>
           </w:rPr>
           <w:t>3</w:t>
         </w:r>
@@ -208,8 +200,7 @@
           <w:rPr>
             <w:noProof/>
             <w:webHidden/>
-            <w:sz w:val="24"/>
-            <w:szCs w:val="24"/>
+            <w:sz w:val="28"/>
           </w:rPr>
           <w:fldChar w:fldCharType="end"/>
         </w:r>
@@ -223,18 +214,17 @@
           <w:b w:val="0"/>
           <w:bCs w:val="0"/>
           <w:noProof/>
-          <w:sz w:val="24"/>
-          <w:szCs w:val="24"/>
+          <w:sz w:val="32"/>
+          <w:szCs w:val="22"/>
           <w:lang w:eastAsia="es-ES"/>
         </w:rPr>
       </w:pPr>
-      <w:hyperlink w:anchor="_Toc40022361" w:history="1">
+      <w:hyperlink w:anchor="_Toc40038308" w:history="1">
         <w:r>
           <w:rPr>
             <w:rStyle w:val="Hipervnculo"/>
             <w:noProof/>
-            <w:sz w:val="24"/>
-            <w:szCs w:val="24"/>
+            <w:sz w:val="28"/>
           </w:rPr>
           <w:t>2.</w:t>
         </w:r>
@@ -244,8 +234,8 @@
             <w:b w:val="0"/>
             <w:bCs w:val="0"/>
             <w:noProof/>
-            <w:sz w:val="24"/>
-            <w:szCs w:val="24"/>
+            <w:sz w:val="32"/>
+            <w:szCs w:val="22"/>
             <w:lang w:eastAsia="es-ES"/>
           </w:rPr>
           <w:tab/>
@@ -254,8 +244,7 @@
           <w:rPr>
             <w:rStyle w:val="Hipervnculo"/>
             <w:noProof/>
-            <w:sz w:val="24"/>
-            <w:szCs w:val="24"/>
+            <w:sz w:val="28"/>
           </w:rPr>
           <w:t>Diseño.</w:t>
         </w:r>
@@ -263,8 +252,7 @@
           <w:rPr>
             <w:noProof/>
             <w:webHidden/>
-            <w:sz w:val="24"/>
-            <w:szCs w:val="24"/>
+            <w:sz w:val="28"/>
           </w:rPr>
           <w:tab/>
         </w:r>
@@ -272,8 +260,7 @@
           <w:rPr>
             <w:noProof/>
             <w:webHidden/>
-            <w:sz w:val="24"/>
-            <w:szCs w:val="24"/>
+            <w:sz w:val="28"/>
           </w:rPr>
           <w:fldChar w:fldCharType="begin"/>
         </w:r>
@@ -281,25 +268,22 @@
           <w:rPr>
             <w:noProof/>
             <w:webHidden/>
-            <w:sz w:val="24"/>
-            <w:szCs w:val="24"/>
+            <w:sz w:val="28"/>
           </w:rPr>
-          <w:instrText xml:space="preserve"> PAGEREF _Toc40022361 \h </w:instrText>
+          <w:instrText xml:space="preserve"> PAGEREF _Toc40038308 \h </w:instrText>
         </w:r>
         <w:r>
           <w:rPr>
             <w:noProof/>
             <w:webHidden/>
-            <w:sz w:val="24"/>
-            <w:szCs w:val="24"/>
+            <w:sz w:val="28"/>
           </w:rPr>
         </w:r>
         <w:r>
           <w:rPr>
             <w:noProof/>
             <w:webHidden/>
-            <w:sz w:val="24"/>
-            <w:szCs w:val="24"/>
+            <w:sz w:val="28"/>
           </w:rPr>
           <w:fldChar w:fldCharType="separate"/>
         </w:r>
@@ -307,8 +291,7 @@
           <w:rPr>
             <w:noProof/>
             <w:webHidden/>
-            <w:sz w:val="24"/>
-            <w:szCs w:val="24"/>
+            <w:sz w:val="28"/>
           </w:rPr>
           <w:t>4</w:t>
         </w:r>
@@ -316,8 +299,7 @@
           <w:rPr>
             <w:noProof/>
             <w:webHidden/>
-            <w:sz w:val="24"/>
-            <w:szCs w:val="24"/>
+            <w:sz w:val="28"/>
           </w:rPr>
           <w:fldChar w:fldCharType="end"/>
         </w:r>
@@ -326,25 +308,29 @@
     <w:p>
       <w:pPr>
         <w:pStyle w:val="TDC1"/>
+        <w:tabs>
+          <w:tab w:val="clear" w:pos="440"/>
+          <w:tab w:val="left" w:pos="851"/>
+        </w:tabs>
+        <w:ind w:firstLine="426"/>
         <w:rPr>
           <w:rFonts w:eastAsiaTheme="minorEastAsia" w:cstheme="minorBidi"/>
           <w:b w:val="0"/>
           <w:bCs w:val="0"/>
           <w:noProof/>
-          <w:sz w:val="24"/>
-          <w:szCs w:val="24"/>
+          <w:sz w:val="32"/>
+          <w:szCs w:val="22"/>
           <w:lang w:eastAsia="es-ES"/>
         </w:rPr>
       </w:pPr>
-      <w:hyperlink w:anchor="_Toc40022362" w:history="1">
+      <w:hyperlink w:anchor="_Toc40038309" w:history="1">
         <w:r>
           <w:rPr>
             <w:rStyle w:val="Hipervnculo"/>
             <w:i/>
             <w:iCs/>
             <w:noProof/>
-            <w:sz w:val="24"/>
-            <w:szCs w:val="24"/>
+            <w:sz w:val="28"/>
           </w:rPr>
           <w:t>a.</w:t>
         </w:r>
@@ -354,8 +340,8 @@
             <w:b w:val="0"/>
             <w:bCs w:val="0"/>
             <w:noProof/>
-            <w:sz w:val="24"/>
-            <w:szCs w:val="24"/>
+            <w:sz w:val="32"/>
+            <w:szCs w:val="22"/>
             <w:lang w:eastAsia="es-ES"/>
           </w:rPr>
           <w:tab/>
@@ -366,8 +352,7 @@
             <w:i/>
             <w:iCs/>
             <w:noProof/>
-            <w:sz w:val="24"/>
-            <w:szCs w:val="24"/>
+            <w:sz w:val="28"/>
           </w:rPr>
           <w:t>Modelo entidad relación</w:t>
         </w:r>
@@ -375,8 +360,7 @@
           <w:rPr>
             <w:noProof/>
             <w:webHidden/>
-            <w:sz w:val="24"/>
-            <w:szCs w:val="24"/>
+            <w:sz w:val="28"/>
           </w:rPr>
           <w:tab/>
         </w:r>
@@ -384,8 +368,7 @@
           <w:rPr>
             <w:noProof/>
             <w:webHidden/>
-            <w:sz w:val="24"/>
-            <w:szCs w:val="24"/>
+            <w:sz w:val="28"/>
           </w:rPr>
           <w:fldChar w:fldCharType="begin"/>
         </w:r>
@@ -393,25 +376,22 @@
           <w:rPr>
             <w:noProof/>
             <w:webHidden/>
-            <w:sz w:val="24"/>
-            <w:szCs w:val="24"/>
+            <w:sz w:val="28"/>
           </w:rPr>
-          <w:instrText xml:space="preserve"> PAGEREF _Toc40022362 \h </w:instrText>
+          <w:instrText xml:space="preserve"> PAGEREF _Toc40038309 \h </w:instrText>
         </w:r>
         <w:r>
           <w:rPr>
             <w:noProof/>
             <w:webHidden/>
-            <w:sz w:val="24"/>
-            <w:szCs w:val="24"/>
+            <w:sz w:val="28"/>
           </w:rPr>
         </w:r>
         <w:r>
           <w:rPr>
             <w:noProof/>
             <w:webHidden/>
-            <w:sz w:val="24"/>
-            <w:szCs w:val="24"/>
+            <w:sz w:val="28"/>
           </w:rPr>
           <w:fldChar w:fldCharType="separate"/>
         </w:r>
@@ -419,8 +399,7 @@
           <w:rPr>
             <w:noProof/>
             <w:webHidden/>
-            <w:sz w:val="24"/>
-            <w:szCs w:val="24"/>
+            <w:sz w:val="28"/>
           </w:rPr>
           <w:t>4</w:t>
         </w:r>
@@ -428,8 +407,7 @@
           <w:rPr>
             <w:noProof/>
             <w:webHidden/>
-            <w:sz w:val="24"/>
-            <w:szCs w:val="24"/>
+            <w:sz w:val="28"/>
           </w:rPr>
           <w:fldChar w:fldCharType="end"/>
         </w:r>
@@ -438,25 +416,29 @@
     <w:p>
       <w:pPr>
         <w:pStyle w:val="TDC1"/>
+        <w:tabs>
+          <w:tab w:val="clear" w:pos="440"/>
+          <w:tab w:val="left" w:pos="851"/>
+        </w:tabs>
+        <w:ind w:firstLine="426"/>
         <w:rPr>
           <w:rFonts w:eastAsiaTheme="minorEastAsia" w:cstheme="minorBidi"/>
           <w:b w:val="0"/>
           <w:bCs w:val="0"/>
           <w:noProof/>
-          <w:sz w:val="24"/>
-          <w:szCs w:val="24"/>
+          <w:sz w:val="32"/>
+          <w:szCs w:val="22"/>
           <w:lang w:eastAsia="es-ES"/>
         </w:rPr>
       </w:pPr>
-      <w:hyperlink w:anchor="_Toc40022363" w:history="1">
+      <w:hyperlink w:anchor="_Toc40038310" w:history="1">
         <w:r>
           <w:rPr>
             <w:rStyle w:val="Hipervnculo"/>
             <w:i/>
             <w:iCs/>
             <w:noProof/>
-            <w:sz w:val="24"/>
-            <w:szCs w:val="24"/>
+            <w:sz w:val="28"/>
           </w:rPr>
           <w:t>b.</w:t>
         </w:r>
@@ -466,8 +448,8 @@
             <w:b w:val="0"/>
             <w:bCs w:val="0"/>
             <w:noProof/>
-            <w:sz w:val="24"/>
-            <w:szCs w:val="24"/>
+            <w:sz w:val="32"/>
+            <w:szCs w:val="22"/>
             <w:lang w:eastAsia="es-ES"/>
           </w:rPr>
           <w:tab/>
@@ -478,8 +460,7 @@
             <w:i/>
             <w:iCs/>
             <w:noProof/>
-            <w:sz w:val="24"/>
-            <w:szCs w:val="24"/>
+            <w:sz w:val="28"/>
           </w:rPr>
           <w:t>Diagrama de clases</w:t>
         </w:r>
@@ -487,8 +468,7 @@
           <w:rPr>
             <w:noProof/>
             <w:webHidden/>
-            <w:sz w:val="24"/>
-            <w:szCs w:val="24"/>
+            <w:sz w:val="28"/>
           </w:rPr>
           <w:tab/>
         </w:r>
@@ -496,8 +476,7 @@
           <w:rPr>
             <w:noProof/>
             <w:webHidden/>
-            <w:sz w:val="24"/>
-            <w:szCs w:val="24"/>
+            <w:sz w:val="28"/>
           </w:rPr>
           <w:fldChar w:fldCharType="begin"/>
         </w:r>
@@ -505,25 +484,22 @@
           <w:rPr>
             <w:noProof/>
             <w:webHidden/>
-            <w:sz w:val="24"/>
-            <w:szCs w:val="24"/>
+            <w:sz w:val="28"/>
           </w:rPr>
-          <w:instrText xml:space="preserve"> PAGEREF _Toc40022363 \h </w:instrText>
+          <w:instrText xml:space="preserve"> PAGEREF _Toc40038310 \h </w:instrText>
         </w:r>
         <w:r>
           <w:rPr>
             <w:noProof/>
             <w:webHidden/>
-            <w:sz w:val="24"/>
-            <w:szCs w:val="24"/>
+            <w:sz w:val="28"/>
           </w:rPr>
         </w:r>
         <w:r>
           <w:rPr>
             <w:noProof/>
             <w:webHidden/>
-            <w:sz w:val="24"/>
-            <w:szCs w:val="24"/>
+            <w:sz w:val="28"/>
           </w:rPr>
           <w:fldChar w:fldCharType="separate"/>
         </w:r>
@@ -531,8 +507,7 @@
           <w:rPr>
             <w:noProof/>
             <w:webHidden/>
-            <w:sz w:val="24"/>
-            <w:szCs w:val="24"/>
+            <w:sz w:val="28"/>
           </w:rPr>
           <w:t>6</w:t>
         </w:r>
@@ -540,17 +515,124 @@
           <w:rPr>
             <w:noProof/>
             <w:webHidden/>
-            <w:sz w:val="24"/>
-            <w:szCs w:val="24"/>
+            <w:sz w:val="28"/>
           </w:rPr>
           <w:fldChar w:fldCharType="end"/>
         </w:r>
       </w:hyperlink>
     </w:p>
     <w:p>
-      <w:r>
-        <w:rPr>
-          <w:sz w:val="24"/>
+      <w:pPr>
+        <w:pStyle w:val="TDC1"/>
+        <w:tabs>
+          <w:tab w:val="clear" w:pos="440"/>
+          <w:tab w:val="left" w:pos="851"/>
+        </w:tabs>
+        <w:ind w:firstLine="426"/>
+        <w:rPr>
+          <w:rFonts w:eastAsiaTheme="minorEastAsia" w:cstheme="minorBidi"/>
+          <w:b w:val="0"/>
+          <w:bCs w:val="0"/>
+          <w:noProof/>
+          <w:sz w:val="32"/>
+          <w:szCs w:val="22"/>
+          <w:lang w:eastAsia="es-ES"/>
+        </w:rPr>
+      </w:pPr>
+      <w:hyperlink w:anchor="_Toc40038311" w:history="1">
+        <w:r>
+          <w:rPr>
+            <w:rStyle w:val="Hipervnculo"/>
+            <w:i/>
+            <w:iCs/>
+            <w:noProof/>
+            <w:sz w:val="28"/>
+          </w:rPr>
+          <w:t>c.</w:t>
+        </w:r>
+        <w:r>
+          <w:rPr>
+            <w:rFonts w:eastAsiaTheme="minorEastAsia" w:cstheme="minorBidi"/>
+            <w:b w:val="0"/>
+            <w:bCs w:val="0"/>
+            <w:noProof/>
+            <w:sz w:val="32"/>
+            <w:szCs w:val="22"/>
+            <w:lang w:eastAsia="es-ES"/>
+          </w:rPr>
+          <w:tab/>
+        </w:r>
+        <w:r>
+          <w:rPr>
+            <w:rStyle w:val="Hipervnculo"/>
+            <w:i/>
+            <w:iCs/>
+            <w:noProof/>
+            <w:sz w:val="28"/>
+          </w:rPr>
+          <w:t>Diagramas de secuencia</w:t>
+        </w:r>
+        <w:r>
+          <w:rPr>
+            <w:noProof/>
+            <w:webHidden/>
+            <w:sz w:val="28"/>
+          </w:rPr>
+          <w:tab/>
+        </w:r>
+        <w:r>
+          <w:rPr>
+            <w:noProof/>
+            <w:webHidden/>
+            <w:sz w:val="28"/>
+          </w:rPr>
+          <w:fldChar w:fldCharType="begin"/>
+        </w:r>
+        <w:r>
+          <w:rPr>
+            <w:noProof/>
+            <w:webHidden/>
+            <w:sz w:val="28"/>
+          </w:rPr>
+          <w:instrText xml:space="preserve"> PAGEREF _Toc40038311 \h </w:instrText>
+        </w:r>
+        <w:r>
+          <w:rPr>
+            <w:noProof/>
+            <w:webHidden/>
+            <w:sz w:val="28"/>
+          </w:rPr>
+        </w:r>
+        <w:r>
+          <w:rPr>
+            <w:noProof/>
+            <w:webHidden/>
+            <w:sz w:val="28"/>
+          </w:rPr>
+          <w:fldChar w:fldCharType="separate"/>
+        </w:r>
+        <w:r>
+          <w:rPr>
+            <w:noProof/>
+            <w:webHidden/>
+            <w:sz w:val="28"/>
+          </w:rPr>
+          <w:t>7</w:t>
+        </w:r>
+        <w:r>
+          <w:rPr>
+            <w:noProof/>
+            <w:webHidden/>
+            <w:sz w:val="28"/>
+          </w:rPr>
+          <w:fldChar w:fldCharType="end"/>
+        </w:r>
+      </w:hyperlink>
+    </w:p>
+    <w:p>
+      <w:r>
+        <w:rPr>
+          <w:sz w:val="48"/>
           <w:szCs w:val="24"/>
         </w:rPr>
         <w:fldChar w:fldCharType="end"/>
@@ -558,21 +640,23 @@
       <w:r>
         <w:br w:type="page"/>
       </w:r>
+      <w:bookmarkStart w:id="0" w:name="_GoBack"/>
+      <w:bookmarkEnd w:id="0"/>
     </w:p>
     <w:p>
       <w:pPr>
         <w:pStyle w:val="Ttulo1"/>
       </w:pPr>
-      <w:bookmarkStart w:id="0" w:name="_Toc39914980"/>
-      <w:bookmarkStart w:id="1" w:name="_Toc39915097"/>
-      <w:bookmarkStart w:id="2" w:name="_Toc40022360"/>
+      <w:bookmarkStart w:id="1" w:name="_Toc39914980"/>
+      <w:bookmarkStart w:id="2" w:name="_Toc39915097"/>
+      <w:bookmarkStart w:id="3" w:name="_Toc40038307"/>
       <w:r>
         <w:lastRenderedPageBreak/>
         <w:t>Análisis del proyecto.</w:t>
       </w:r>
-      <w:bookmarkEnd w:id="0"/>
       <w:bookmarkEnd w:id="1"/>
       <w:bookmarkEnd w:id="2"/>
+      <w:bookmarkEnd w:id="3"/>
     </w:p>
     <w:p/>
     <w:p>
@@ -803,16 +887,16 @@
       <w:pPr>
         <w:pStyle w:val="Ttulo1"/>
       </w:pPr>
-      <w:bookmarkStart w:id="3" w:name="_Toc39914981"/>
-      <w:bookmarkStart w:id="4" w:name="_Toc39915098"/>
-      <w:bookmarkStart w:id="5" w:name="_Toc40022361"/>
+      <w:bookmarkStart w:id="4" w:name="_Toc39914981"/>
+      <w:bookmarkStart w:id="5" w:name="_Toc39915098"/>
+      <w:bookmarkStart w:id="6" w:name="_Toc40038308"/>
       <w:r>
         <w:lastRenderedPageBreak/>
         <w:t>Diseño.</w:t>
       </w:r>
-      <w:bookmarkEnd w:id="3"/>
       <w:bookmarkEnd w:id="4"/>
       <w:bookmarkEnd w:id="5"/>
+      <w:bookmarkEnd w:id="6"/>
     </w:p>
     <w:p>
       <w:pPr>
@@ -825,18 +909,18 @@
           <w:rStyle w:val="nfasis"/>
         </w:rPr>
       </w:pPr>
-      <w:bookmarkStart w:id="6" w:name="_Toc39914982"/>
-      <w:bookmarkStart w:id="7" w:name="_Toc39915099"/>
-      <w:bookmarkStart w:id="8" w:name="_Toc40022362"/>
+      <w:bookmarkStart w:id="7" w:name="_Toc39914982"/>
+      <w:bookmarkStart w:id="8" w:name="_Toc39915099"/>
+      <w:bookmarkStart w:id="9" w:name="_Toc40038309"/>
       <w:r>
         <w:rPr>
           <w:rStyle w:val="nfasis"/>
         </w:rPr>
         <w:t>Modelo entidad relación</w:t>
       </w:r>
-      <w:bookmarkEnd w:id="6"/>
       <w:bookmarkEnd w:id="7"/>
       <w:bookmarkEnd w:id="8"/>
+      <w:bookmarkEnd w:id="9"/>
     </w:p>
     <w:p>
       <w:pPr>
@@ -1748,7 +1832,7 @@
           <w:lang w:eastAsia="es-ES"/>
         </w:rPr>
         <w:drawing>
-          <wp:inline distT="0" distB="0" distL="0" distR="0" wp14:anchorId="16EA6260" wp14:editId="7B57B902">
+          <wp:inline distT="0" distB="0" distL="0" distR="0" wp14:anchorId="5849794A" wp14:editId="15BEED38">
             <wp:extent cx="5400040" cy="3050124"/>
             <wp:effectExtent l="0" t="0" r="0" b="0"/>
             <wp:docPr id="1" name="Imagen 1"/>
@@ -1808,7 +1892,7 @@
           <w:rStyle w:val="nfasis"/>
         </w:rPr>
       </w:pPr>
-      <w:bookmarkStart w:id="9" w:name="_Toc40022363"/>
+      <w:bookmarkStart w:id="10" w:name="_Toc40038310"/>
       <w:r>
         <w:rPr>
           <w:rStyle w:val="nfasis"/>
@@ -1816,7 +1900,7 @@
         <w:lastRenderedPageBreak/>
         <w:t>Diagrama de clases</w:t>
       </w:r>
-      <w:bookmarkEnd w:id="9"/>
+      <w:bookmarkEnd w:id="10"/>
     </w:p>
     <w:p/>
     <w:p>
@@ -1831,7 +1915,7 @@
           <w:lang w:eastAsia="es-ES"/>
         </w:rPr>
         <w:drawing>
-          <wp:inline distT="0" distB="0" distL="0" distR="0">
+          <wp:inline distT="0" distB="0" distL="0" distR="0" wp14:anchorId="589F2EF2" wp14:editId="6DD8DD31">
             <wp:extent cx="5676900" cy="3376203"/>
             <wp:effectExtent l="0" t="0" r="0" b="0"/>
             <wp:docPr id="2" name="Imagen 2" descr="D:\Proyecto\Reto\Reto\DIAGRAMAS\Reto.jpg"/>
@@ -1995,9 +2079,130 @@
       <w:r>
         <w:t xml:space="preserve">Las uniones entre clases son ASOCIACIONES. </w:t>
       </w:r>
-      <w:bookmarkStart w:id="10" w:name="_GoBack"/>
-      <w:bookmarkEnd w:id="10"/>
-    </w:p>
+    </w:p>
+    <w:p>
+      <w:pPr>
+        <w:jc w:val="left"/>
+        <w:rPr>
+          <w:rStyle w:val="nfasis"/>
+        </w:rPr>
+      </w:pPr>
+      <w:r>
+        <w:rPr>
+          <w:rStyle w:val="nfasis"/>
+        </w:rPr>
+        <w:br w:type="page"/>
+      </w:r>
+    </w:p>
+    <w:p>
+      <w:pPr>
+        <w:pStyle w:val="Ttulo1"/>
+        <w:numPr>
+          <w:ilvl w:val="1"/>
+          <w:numId w:val="6"/>
+        </w:numPr>
+        <w:rPr>
+          <w:rStyle w:val="nfasis"/>
+        </w:rPr>
+      </w:pPr>
+      <w:bookmarkStart w:id="11" w:name="_Toc40038311"/>
+      <w:r>
+        <w:rPr>
+          <w:rStyle w:val="nfasis"/>
+        </w:rPr>
+        <w:lastRenderedPageBreak/>
+        <w:t>Diagrama</w:t>
+      </w:r>
+      <w:r>
+        <w:rPr>
+          <w:rStyle w:val="nfasis"/>
+        </w:rPr>
+        <w:t>s</w:t>
+      </w:r>
+      <w:r>
+        <w:rPr>
+          <w:rStyle w:val="nfasis"/>
+        </w:rPr>
+        <w:t xml:space="preserve"> de </w:t>
+      </w:r>
+      <w:r>
+        <w:rPr>
+          <w:rStyle w:val="nfasis"/>
+        </w:rPr>
+        <w:t>secuencia</w:t>
+      </w:r>
+      <w:bookmarkEnd w:id="11"/>
+    </w:p>
+    <w:p/>
+    <w:p>
+      <w:r>
+        <w:t>Un diagrama de secuencia nos muestra un proceso que se lleva a cabo en nuestra aplicación, revisando que objetos interactúan</w:t>
+      </w:r>
+      <w:r>
+        <w:t xml:space="preserve"> entre sí en el tiempo.</w:t>
+      </w:r>
+    </w:p>
+    <w:p>
+      <w:r>
+        <w:t>A continuación se muestra un proceso en el cual un socio desea modificar su número de teléfono en el aplicativo.</w:t>
+      </w:r>
+    </w:p>
+    <w:p/>
+    <w:p>
+      <w:r>
+        <w:rPr>
+          <w:noProof/>
+          <w:lang w:eastAsia="es-ES"/>
+        </w:rPr>
+        <w:drawing>
+          <wp:inline distT="0" distB="0" distL="0" distR="0">
+            <wp:extent cx="5400040" cy="5922645"/>
+            <wp:effectExtent l="0" t="0" r="0" b="1905"/>
+            <wp:docPr id="3" name="0 Imagen"/>
+            <wp:cNvGraphicFramePr>
+              <a:graphicFrameLocks xmlns:a="http://schemas.openxmlformats.org/drawingml/2006/main" noChangeAspect="1"/>
+            </wp:cNvGraphicFramePr>
+            <a:graphic xmlns:a="http://schemas.openxmlformats.org/drawingml/2006/main">
+              <a:graphicData uri="http://schemas.openxmlformats.org/drawingml/2006/picture">
+                <pic:pic xmlns:pic="http://schemas.openxmlformats.org/drawingml/2006/picture">
+                  <pic:nvPicPr>
+                    <pic:cNvPr id="0" name="DSecuencia_ActualizacionTelf.jpg"/>
+                    <pic:cNvPicPr/>
+                  </pic:nvPicPr>
+                  <pic:blipFill>
+                    <a:blip r:embed="rId11">
+                      <a:extLst>
+                        <a:ext uri="{28A0092B-C50C-407E-A947-70E740481C1C}">
+                          <a14:useLocalDpi xmlns:a14="http://schemas.microsoft.com/office/drawing/2010/main" val="0"/>
+                        </a:ext>
+                      </a:extLst>
+                    </a:blip>
+                    <a:stretch>
+                      <a:fillRect/>
+                    </a:stretch>
+                  </pic:blipFill>
+                  <pic:spPr>
+                    <a:xfrm>
+                      <a:off x="0" y="0"/>
+                      <a:ext cx="5400040" cy="5922645"/>
+                    </a:xfrm>
+                    <a:prstGeom prst="rect">
+                      <a:avLst/>
+                    </a:prstGeom>
+                  </pic:spPr>
+                </pic:pic>
+              </a:graphicData>
+            </a:graphic>
+          </wp:inline>
+        </w:drawing>
+      </w:r>
+    </w:p>
+    <w:p>
+      <w:r>
+        <w:t xml:space="preserve"> </w:t>
+      </w:r>
+    </w:p>
+    <w:p/>
     <w:p>
       <w:pPr>
         <w:rPr>
@@ -2006,8 +2211,8 @@
       </w:pPr>
     </w:p>
     <w:sectPr>
-      <w:headerReference w:type="default" r:id="rId11"/>
-      <w:footerReference w:type="default" r:id="rId12"/>
+      <w:headerReference w:type="default" r:id="rId12"/>
+      <w:footerReference w:type="default" r:id="rId13"/>
       <w:pgSz w:w="11906" w:h="16838"/>
       <w:pgMar w:top="1417" w:right="1701" w:bottom="1417" w:left="1701" w:header="708" w:footer="708" w:gutter="0"/>
       <w:cols w:space="708"/>
@@ -2107,7 +2312,7 @@
         <w:rFonts w:asciiTheme="majorHAnsi" w:hAnsiTheme="majorHAnsi" w:cstheme="majorBidi"/>
         <w:noProof/>
       </w:rPr>
-      <w:t>6</w:t>
+      <w:t>2</w:t>
     </w:r>
     <w:r>
       <w:rPr>
@@ -2811,7 +3016,7 @@
   <w:abstractNum w:abstractNumId="7">
     <w:nsid w:val="51556D1C"/>
     <w:multiLevelType w:val="hybridMultilevel"/>
-    <w:tmpl w:val="4EFEDCAE"/>
+    <w:tmpl w:val="49A48D48"/>
     <w:lvl w:ilvl="0" w:tplc="5EE4AB72">
       <w:start w:val="1"/>
       <w:numFmt w:val="decimal"/>
@@ -2896,6 +3101,92 @@
     </w:lvl>
   </w:abstractNum>
   <w:abstractNum w:abstractNumId="8">
+    <w:nsid w:val="5FD53825"/>
+    <w:multiLevelType w:val="hybridMultilevel"/>
+    <w:tmpl w:val="37983132"/>
+    <w:lvl w:ilvl="0" w:tplc="0C0A0019">
+      <w:start w:val="1"/>
+      <w:numFmt w:val="lowerLetter"/>
+      <w:lvlText w:val="%1."/>
+      <w:lvlJc w:val="left"/>
+      <w:pPr>
+        <w:ind w:left="1440" w:hanging="360"/>
+      </w:pPr>
+    </w:lvl>
+    <w:lvl w:ilvl="1" w:tplc="0C0A0019" w:tentative="1">
+      <w:start w:val="1"/>
+      <w:numFmt w:val="lowerLetter"/>
+      <w:lvlText w:val="%2."/>
+      <w:lvlJc w:val="left"/>
+      <w:pPr>
+        <w:ind w:left="2160" w:hanging="360"/>
+      </w:pPr>
+    </w:lvl>
+    <w:lvl w:ilvl="2" w:tplc="0C0A001B" w:tentative="1">
+      <w:start w:val="1"/>
+      <w:numFmt w:val="lowerRoman"/>
+      <w:lvlText w:val="%3."/>
+      <w:lvlJc w:val="right"/>
+      <w:pPr>
+        <w:ind w:left="2880" w:hanging="180"/>
+      </w:pPr>
+    </w:lvl>
+    <w:lvl w:ilvl="3" w:tplc="0C0A000F" w:tentative="1">
+      <w:start w:val="1"/>
+      <w:numFmt w:val="decimal"/>
+      <w:lvlText w:val="%4."/>
+      <w:lvlJc w:val="left"/>
+      <w:pPr>
+        <w:ind w:left="3600" w:hanging="360"/>
+      </w:pPr>
+    </w:lvl>
+    <w:lvl w:ilvl="4" w:tplc="0C0A0019" w:tentative="1">
+      <w:start w:val="1"/>
+      <w:numFmt w:val="lowerLetter"/>
+      <w:lvlText w:val="%5."/>
+      <w:lvlJc w:val="left"/>
+      <w:pPr>
+        <w:ind w:left="4320" w:hanging="360"/>
+      </w:pPr>
+    </w:lvl>
+    <w:lvl w:ilvl="5" w:tplc="0C0A001B" w:tentative="1">
+      <w:start w:val="1"/>
+      <w:numFmt w:val="lowerRoman"/>
+      <w:lvlText w:val="%6."/>
+      <w:lvlJc w:val="right"/>
+      <w:pPr>
+        <w:ind w:left="5040" w:hanging="180"/>
+      </w:pPr>
+    </w:lvl>
+    <w:lvl w:ilvl="6" w:tplc="0C0A000F" w:tentative="1">
+      <w:start w:val="1"/>
+      <w:numFmt w:val="decimal"/>
+      <w:lvlText w:val="%7."/>
+      <w:lvlJc w:val="left"/>
+      <w:pPr>
+        <w:ind w:left="5760" w:hanging="360"/>
+      </w:pPr>
+    </w:lvl>
+    <w:lvl w:ilvl="7" w:tplc="0C0A0019" w:tentative="1">
+      <w:start w:val="1"/>
+      <w:numFmt w:val="lowerLetter"/>
+      <w:lvlText w:val="%8."/>
+      <w:lvlJc w:val="left"/>
+      <w:pPr>
+        <w:ind w:left="6480" w:hanging="360"/>
+      </w:pPr>
+    </w:lvl>
+    <w:lvl w:ilvl="8" w:tplc="0C0A001B" w:tentative="1">
+      <w:start w:val="1"/>
+      <w:numFmt w:val="lowerRoman"/>
+      <w:lvlText w:val="%9."/>
+      <w:lvlJc w:val="right"/>
+      <w:pPr>
+        <w:ind w:left="7200" w:hanging="180"/>
+      </w:pPr>
+    </w:lvl>
+  </w:abstractNum>
+  <w:abstractNum w:abstractNumId="9">
     <w:nsid w:val="61AD0612"/>
     <w:multiLevelType w:val="hybridMultilevel"/>
     <w:tmpl w:val="2B5A8FCE"/>
@@ -2981,7 +3272,7 @@
       </w:pPr>
     </w:lvl>
   </w:abstractNum>
-  <w:abstractNum w:abstractNumId="9">
+  <w:abstractNum w:abstractNumId="10">
     <w:nsid w:val="65BB051E"/>
     <w:multiLevelType w:val="hybridMultilevel"/>
     <w:tmpl w:val="04521ADA"/>
@@ -3070,7 +3361,7 @@
       </w:pPr>
     </w:lvl>
   </w:abstractNum>
-  <w:abstractNum w:abstractNumId="10">
+  <w:abstractNum w:abstractNumId="11">
     <w:nsid w:val="6A8957B6"/>
     <w:multiLevelType w:val="hybridMultilevel"/>
     <w:tmpl w:val="7264DDA4"/>
@@ -3156,7 +3447,7 @@
       </w:pPr>
     </w:lvl>
   </w:abstractNum>
-  <w:abstractNum w:abstractNumId="11">
+  <w:abstractNum w:abstractNumId="12">
     <w:nsid w:val="7B524CB3"/>
     <w:multiLevelType w:val="hybridMultilevel"/>
     <w:tmpl w:val="4BE2A550"/>
@@ -3273,19 +3564,22 @@
     <w:abstractNumId w:val="5"/>
   </w:num>
   <w:num w:numId="9">
+    <w:abstractNumId w:val="11"/>
+  </w:num>
+  <w:num w:numId="10">
     <w:abstractNumId w:val="10"/>
   </w:num>
-  <w:num w:numId="10">
+  <w:num w:numId="11">
     <w:abstractNumId w:val="9"/>
-  </w:num>
-  <w:num w:numId="11">
-    <w:abstractNumId w:val="8"/>
   </w:num>
   <w:num w:numId="12">
     <w:abstractNumId w:val="4"/>
   </w:num>
   <w:num w:numId="13">
-    <w:abstractNumId w:val="11"/>
+    <w:abstractNumId w:val="12"/>
+  </w:num>
+  <w:num w:numId="14">
+    <w:abstractNumId w:val="8"/>
   </w:num>
 </w:numbering>
 </file>
@@ -4810,11 +5104,10 @@
   </w:font>
   <w:font w:name="Arial Unicode MS">
     <w:panose1 w:val="020B0604020202020204"/>
-    <w:charset w:val="00"/>
-    <w:family w:val="roman"/>
-    <w:notTrueType/>
+    <w:charset w:val="80"/>
+    <w:family w:val="swiss"/>
     <w:pitch w:val="variable"/>
-    <w:sig w:usb0="00000003" w:usb1="00000000" w:usb2="00000000" w:usb3="00000000" w:csb0="00000001" w:csb1="00000000"/>
+    <w:sig w:usb0="F7FFAFFF" w:usb1="E9DFFFFF" w:usb2="0000003F" w:usb3="00000000" w:csb0="003F01FF" w:csb1="00000000"/>
   </w:font>
   <w:font w:name="Cambria">
     <w:panose1 w:val="02040503050406030204"/>
@@ -4827,9 +5120,8 @@
     <w:panose1 w:val="020B0604030504040204"/>
     <w:charset w:val="00"/>
     <w:family w:val="swiss"/>
-    <w:notTrueType/>
     <w:pitch w:val="variable"/>
-    <w:sig w:usb0="00000003" w:usb1="00000000" w:usb2="00000000" w:usb3="00000000" w:csb0="00000001" w:csb1="00000000"/>
+    <w:sig w:usb0="E1002EFF" w:usb1="C000605B" w:usb2="00000029" w:usb3="00000000" w:csb0="000101FF" w:csb1="00000000"/>
   </w:font>
 </w:fonts>
 </file>
@@ -4852,6 +5144,7 @@
     <w:rsid w:val="004534E8"/>
     <w:rsid w:val="00511F3D"/>
     <w:rsid w:val="005F28D3"/>
+    <w:rsid w:val="00887437"/>
     <w:rsid w:val="00904321"/>
     <w:rsid w:val="00C25C0F"/>
     <w:rsid w:val="00C434C3"/>
@@ -5626,7 +5919,7 @@
 </file>
 
 <file path=customXml/itemProps1.xml><?xml version="1.0" encoding="utf-8"?>
-<ds:datastoreItem xmlns:ds="http://schemas.openxmlformats.org/officeDocument/2006/customXml" ds:itemID="{1E80F43F-5278-4FA8-834B-88B28575DAC5}">
+<ds:datastoreItem xmlns:ds="http://schemas.openxmlformats.org/officeDocument/2006/customXml" ds:itemID="{3BFB6A84-BFA1-45FE-9194-16C79C399EF3}">
   <ds:schemaRefs>
     <ds:schemaRef ds:uri="http://schemas.openxmlformats.org/officeDocument/2006/bibliography"/>
   </ds:schemaRefs>

</xml_diff>

<commit_message>
se incluyen más tablas.
</commit_message>
<xml_diff>
--- a/GRUPO DE MONTAÑA ARABA.docx
+++ b/GRUPO DE MONTAÑA ARABA.docx
@@ -91,10 +91,8 @@
         <w:pStyle w:val="TDC1"/>
         <w:rPr>
           <w:rFonts w:eastAsiaTheme="minorEastAsia" w:cstheme="minorBidi"/>
-          <w:b w:val="0"/>
-          <w:bCs w:val="0"/>
           <w:noProof/>
-          <w:sz w:val="32"/>
+          <w:sz w:val="22"/>
           <w:szCs w:val="22"/>
           <w:lang w:eastAsia="es-ES"/>
         </w:rPr>
@@ -120,22 +118,19 @@
         </w:rPr>
         <w:fldChar w:fldCharType="separate"/>
       </w:r>
-      <w:hyperlink w:anchor="_Toc40038307" w:history="1">
+      <w:hyperlink w:anchor="_Toc40295655" w:history="1">
         <w:r>
           <w:rPr>
             <w:rStyle w:val="Hipervnculo"/>
             <w:noProof/>
-            <w:sz w:val="28"/>
           </w:rPr>
           <w:t>1.</w:t>
         </w:r>
         <w:r>
           <w:rPr>
             <w:rFonts w:eastAsiaTheme="minorEastAsia" w:cstheme="minorBidi"/>
-            <w:b w:val="0"/>
-            <w:bCs w:val="0"/>
-            <w:noProof/>
-            <w:sz w:val="32"/>
+            <w:noProof/>
+            <w:sz w:val="22"/>
             <w:szCs w:val="22"/>
             <w:lang w:eastAsia="es-ES"/>
           </w:rPr>
@@ -145,7 +140,6 @@
           <w:rPr>
             <w:rStyle w:val="Hipervnculo"/>
             <w:noProof/>
-            <w:sz w:val="28"/>
           </w:rPr>
           <w:t>Análisis del proyecto.</w:t>
         </w:r>
@@ -153,7 +147,6 @@
           <w:rPr>
             <w:noProof/>
             <w:webHidden/>
-            <w:sz w:val="28"/>
           </w:rPr>
           <w:tab/>
         </w:r>
@@ -161,7 +154,6 @@
           <w:rPr>
             <w:noProof/>
             <w:webHidden/>
-            <w:sz w:val="28"/>
           </w:rPr>
           <w:fldChar w:fldCharType="begin"/>
         </w:r>
@@ -169,22 +161,19 @@
           <w:rPr>
             <w:noProof/>
             <w:webHidden/>
-            <w:sz w:val="28"/>
-          </w:rPr>
-          <w:instrText xml:space="preserve"> PAGEREF _Toc40038307 \h </w:instrText>
+          </w:rPr>
+          <w:instrText xml:space="preserve"> PAGEREF _Toc40295655 \h </w:instrText>
         </w:r>
         <w:r>
           <w:rPr>
             <w:noProof/>
             <w:webHidden/>
-            <w:sz w:val="28"/>
           </w:rPr>
         </w:r>
         <w:r>
           <w:rPr>
             <w:noProof/>
             <w:webHidden/>
-            <w:sz w:val="28"/>
           </w:rPr>
           <w:fldChar w:fldCharType="separate"/>
         </w:r>
@@ -192,7 +181,6 @@
           <w:rPr>
             <w:noProof/>
             <w:webHidden/>
-            <w:sz w:val="28"/>
           </w:rPr>
           <w:t>3</w:t>
         </w:r>
@@ -200,7 +188,6 @@
           <w:rPr>
             <w:noProof/>
             <w:webHidden/>
-            <w:sz w:val="28"/>
           </w:rPr>
           <w:fldChar w:fldCharType="end"/>
         </w:r>
@@ -211,30 +198,25 @@
         <w:pStyle w:val="TDC1"/>
         <w:rPr>
           <w:rFonts w:eastAsiaTheme="minorEastAsia" w:cstheme="minorBidi"/>
-          <w:b w:val="0"/>
-          <w:bCs w:val="0"/>
           <w:noProof/>
-          <w:sz w:val="32"/>
+          <w:sz w:val="22"/>
           <w:szCs w:val="22"/>
           <w:lang w:eastAsia="es-ES"/>
         </w:rPr>
       </w:pPr>
-      <w:hyperlink w:anchor="_Toc40038308" w:history="1">
+      <w:hyperlink w:anchor="_Toc40295656" w:history="1">
         <w:r>
           <w:rPr>
             <w:rStyle w:val="Hipervnculo"/>
             <w:noProof/>
-            <w:sz w:val="28"/>
           </w:rPr>
           <w:t>2.</w:t>
         </w:r>
         <w:r>
           <w:rPr>
             <w:rFonts w:eastAsiaTheme="minorEastAsia" w:cstheme="minorBidi"/>
-            <w:b w:val="0"/>
-            <w:bCs w:val="0"/>
-            <w:noProof/>
-            <w:sz w:val="32"/>
+            <w:noProof/>
+            <w:sz w:val="22"/>
             <w:szCs w:val="22"/>
             <w:lang w:eastAsia="es-ES"/>
           </w:rPr>
@@ -244,7 +226,6 @@
           <w:rPr>
             <w:rStyle w:val="Hipervnculo"/>
             <w:noProof/>
-            <w:sz w:val="28"/>
           </w:rPr>
           <w:t>Diseño.</w:t>
         </w:r>
@@ -252,7 +233,6 @@
           <w:rPr>
             <w:noProof/>
             <w:webHidden/>
-            <w:sz w:val="28"/>
           </w:rPr>
           <w:tab/>
         </w:r>
@@ -260,7 +240,6 @@
           <w:rPr>
             <w:noProof/>
             <w:webHidden/>
-            <w:sz w:val="28"/>
           </w:rPr>
           <w:fldChar w:fldCharType="begin"/>
         </w:r>
@@ -268,22 +247,19 @@
           <w:rPr>
             <w:noProof/>
             <w:webHidden/>
-            <w:sz w:val="28"/>
-          </w:rPr>
-          <w:instrText xml:space="preserve"> PAGEREF _Toc40038308 \h </w:instrText>
+          </w:rPr>
+          <w:instrText xml:space="preserve"> PAGEREF _Toc40295656 \h </w:instrText>
         </w:r>
         <w:r>
           <w:rPr>
             <w:noProof/>
             <w:webHidden/>
-            <w:sz w:val="28"/>
           </w:rPr>
         </w:r>
         <w:r>
           <w:rPr>
             <w:noProof/>
             <w:webHidden/>
-            <w:sz w:val="28"/>
           </w:rPr>
           <w:fldChar w:fldCharType="separate"/>
         </w:r>
@@ -291,7 +267,6 @@
           <w:rPr>
             <w:noProof/>
             <w:webHidden/>
-            <w:sz w:val="28"/>
           </w:rPr>
           <w:t>4</w:t>
         </w:r>
@@ -299,7 +274,6 @@
           <w:rPr>
             <w:noProof/>
             <w:webHidden/>
-            <w:sz w:val="28"/>
           </w:rPr>
           <w:fldChar w:fldCharType="end"/>
         </w:r>
@@ -308,39 +282,29 @@
     <w:p>
       <w:pPr>
         <w:pStyle w:val="TDC1"/>
-        <w:tabs>
-          <w:tab w:val="clear" w:pos="440"/>
-          <w:tab w:val="left" w:pos="851"/>
-        </w:tabs>
-        <w:ind w:firstLine="426"/>
         <w:rPr>
           <w:rFonts w:eastAsiaTheme="minorEastAsia" w:cstheme="minorBidi"/>
-          <w:b w:val="0"/>
-          <w:bCs w:val="0"/>
           <w:noProof/>
-          <w:sz w:val="32"/>
+          <w:sz w:val="22"/>
           <w:szCs w:val="22"/>
           <w:lang w:eastAsia="es-ES"/>
         </w:rPr>
       </w:pPr>
-      <w:hyperlink w:anchor="_Toc40038309" w:history="1">
+      <w:hyperlink w:anchor="_Toc40295657" w:history="1">
         <w:r>
           <w:rPr>
             <w:rStyle w:val="Hipervnculo"/>
             <w:i/>
             <w:iCs/>
             <w:noProof/>
-            <w:sz w:val="28"/>
-          </w:rPr>
-          <w:t>a.</w:t>
+          </w:rPr>
+          <w:t>a)</w:t>
         </w:r>
         <w:r>
           <w:rPr>
             <w:rFonts w:eastAsiaTheme="minorEastAsia" w:cstheme="minorBidi"/>
-            <w:b w:val="0"/>
-            <w:bCs w:val="0"/>
-            <w:noProof/>
-            <w:sz w:val="32"/>
+            <w:noProof/>
+            <w:sz w:val="22"/>
             <w:szCs w:val="22"/>
             <w:lang w:eastAsia="es-ES"/>
           </w:rPr>
@@ -352,7 +316,6 @@
             <w:i/>
             <w:iCs/>
             <w:noProof/>
-            <w:sz w:val="28"/>
           </w:rPr>
           <w:t>Modelo entidad relación</w:t>
         </w:r>
@@ -360,7 +323,6 @@
           <w:rPr>
             <w:noProof/>
             <w:webHidden/>
-            <w:sz w:val="28"/>
           </w:rPr>
           <w:tab/>
         </w:r>
@@ -368,7 +330,6 @@
           <w:rPr>
             <w:noProof/>
             <w:webHidden/>
-            <w:sz w:val="28"/>
           </w:rPr>
           <w:fldChar w:fldCharType="begin"/>
         </w:r>
@@ -376,22 +337,19 @@
           <w:rPr>
             <w:noProof/>
             <w:webHidden/>
-            <w:sz w:val="28"/>
-          </w:rPr>
-          <w:instrText xml:space="preserve"> PAGEREF _Toc40038309 \h </w:instrText>
+          </w:rPr>
+          <w:instrText xml:space="preserve"> PAGEREF _Toc40295657 \h </w:instrText>
         </w:r>
         <w:r>
           <w:rPr>
             <w:noProof/>
             <w:webHidden/>
-            <w:sz w:val="28"/>
           </w:rPr>
         </w:r>
         <w:r>
           <w:rPr>
             <w:noProof/>
             <w:webHidden/>
-            <w:sz w:val="28"/>
           </w:rPr>
           <w:fldChar w:fldCharType="separate"/>
         </w:r>
@@ -399,7 +357,6 @@
           <w:rPr>
             <w:noProof/>
             <w:webHidden/>
-            <w:sz w:val="28"/>
           </w:rPr>
           <w:t>4</w:t>
         </w:r>
@@ -407,7 +364,6 @@
           <w:rPr>
             <w:noProof/>
             <w:webHidden/>
-            <w:sz w:val="28"/>
           </w:rPr>
           <w:fldChar w:fldCharType="end"/>
         </w:r>
@@ -416,39 +372,29 @@
     <w:p>
       <w:pPr>
         <w:pStyle w:val="TDC1"/>
-        <w:tabs>
-          <w:tab w:val="clear" w:pos="440"/>
-          <w:tab w:val="left" w:pos="851"/>
-        </w:tabs>
-        <w:ind w:firstLine="426"/>
         <w:rPr>
           <w:rFonts w:eastAsiaTheme="minorEastAsia" w:cstheme="minorBidi"/>
-          <w:b w:val="0"/>
-          <w:bCs w:val="0"/>
           <w:noProof/>
-          <w:sz w:val="32"/>
+          <w:sz w:val="22"/>
           <w:szCs w:val="22"/>
           <w:lang w:eastAsia="es-ES"/>
         </w:rPr>
       </w:pPr>
-      <w:hyperlink w:anchor="_Toc40038310" w:history="1">
+      <w:hyperlink w:anchor="_Toc40295658" w:history="1">
         <w:r>
           <w:rPr>
             <w:rStyle w:val="Hipervnculo"/>
             <w:i/>
             <w:iCs/>
             <w:noProof/>
-            <w:sz w:val="28"/>
-          </w:rPr>
-          <w:t>b.</w:t>
+          </w:rPr>
+          <w:t>b)</w:t>
         </w:r>
         <w:r>
           <w:rPr>
             <w:rFonts w:eastAsiaTheme="minorEastAsia" w:cstheme="minorBidi"/>
-            <w:b w:val="0"/>
-            <w:bCs w:val="0"/>
-            <w:noProof/>
-            <w:sz w:val="32"/>
+            <w:noProof/>
+            <w:sz w:val="22"/>
             <w:szCs w:val="22"/>
             <w:lang w:eastAsia="es-ES"/>
           </w:rPr>
@@ -460,7 +406,6 @@
             <w:i/>
             <w:iCs/>
             <w:noProof/>
-            <w:sz w:val="28"/>
           </w:rPr>
           <w:t>Diagrama de clases</w:t>
         </w:r>
@@ -468,7 +413,6 @@
           <w:rPr>
             <w:noProof/>
             <w:webHidden/>
-            <w:sz w:val="28"/>
           </w:rPr>
           <w:tab/>
         </w:r>
@@ -476,7 +420,6 @@
           <w:rPr>
             <w:noProof/>
             <w:webHidden/>
-            <w:sz w:val="28"/>
           </w:rPr>
           <w:fldChar w:fldCharType="begin"/>
         </w:r>
@@ -484,22 +427,19 @@
           <w:rPr>
             <w:noProof/>
             <w:webHidden/>
-            <w:sz w:val="28"/>
-          </w:rPr>
-          <w:instrText xml:space="preserve"> PAGEREF _Toc40038310 \h </w:instrText>
+          </w:rPr>
+          <w:instrText xml:space="preserve"> PAGEREF _Toc40295658 \h </w:instrText>
         </w:r>
         <w:r>
           <w:rPr>
             <w:noProof/>
             <w:webHidden/>
-            <w:sz w:val="28"/>
           </w:rPr>
         </w:r>
         <w:r>
           <w:rPr>
             <w:noProof/>
             <w:webHidden/>
-            <w:sz w:val="28"/>
           </w:rPr>
           <w:fldChar w:fldCharType="separate"/>
         </w:r>
@@ -507,7 +447,6 @@
           <w:rPr>
             <w:noProof/>
             <w:webHidden/>
-            <w:sz w:val="28"/>
           </w:rPr>
           <w:t>6</w:t>
         </w:r>
@@ -515,7 +454,6 @@
           <w:rPr>
             <w:noProof/>
             <w:webHidden/>
-            <w:sz w:val="28"/>
           </w:rPr>
           <w:fldChar w:fldCharType="end"/>
         </w:r>
@@ -524,39 +462,29 @@
     <w:p>
       <w:pPr>
         <w:pStyle w:val="TDC1"/>
-        <w:tabs>
-          <w:tab w:val="clear" w:pos="440"/>
-          <w:tab w:val="left" w:pos="851"/>
-        </w:tabs>
-        <w:ind w:firstLine="426"/>
         <w:rPr>
           <w:rFonts w:eastAsiaTheme="minorEastAsia" w:cstheme="minorBidi"/>
-          <w:b w:val="0"/>
-          <w:bCs w:val="0"/>
           <w:noProof/>
-          <w:sz w:val="32"/>
+          <w:sz w:val="22"/>
           <w:szCs w:val="22"/>
           <w:lang w:eastAsia="es-ES"/>
         </w:rPr>
       </w:pPr>
-      <w:hyperlink w:anchor="_Toc40038311" w:history="1">
+      <w:hyperlink w:anchor="_Toc40295659" w:history="1">
         <w:r>
           <w:rPr>
             <w:rStyle w:val="Hipervnculo"/>
             <w:i/>
             <w:iCs/>
             <w:noProof/>
-            <w:sz w:val="28"/>
-          </w:rPr>
-          <w:t>c.</w:t>
+          </w:rPr>
+          <w:t>c)</w:t>
         </w:r>
         <w:r>
           <w:rPr>
             <w:rFonts w:eastAsiaTheme="minorEastAsia" w:cstheme="minorBidi"/>
-            <w:b w:val="0"/>
-            <w:bCs w:val="0"/>
-            <w:noProof/>
-            <w:sz w:val="32"/>
+            <w:noProof/>
+            <w:sz w:val="22"/>
             <w:szCs w:val="22"/>
             <w:lang w:eastAsia="es-ES"/>
           </w:rPr>
@@ -568,7 +496,6 @@
             <w:i/>
             <w:iCs/>
             <w:noProof/>
-            <w:sz w:val="28"/>
           </w:rPr>
           <w:t>Diagramas de secuencia</w:t>
         </w:r>
@@ -576,7 +503,6 @@
           <w:rPr>
             <w:noProof/>
             <w:webHidden/>
-            <w:sz w:val="28"/>
           </w:rPr>
           <w:tab/>
         </w:r>
@@ -584,7 +510,6 @@
           <w:rPr>
             <w:noProof/>
             <w:webHidden/>
-            <w:sz w:val="28"/>
           </w:rPr>
           <w:fldChar w:fldCharType="begin"/>
         </w:r>
@@ -592,22 +517,19 @@
           <w:rPr>
             <w:noProof/>
             <w:webHidden/>
-            <w:sz w:val="28"/>
-          </w:rPr>
-          <w:instrText xml:space="preserve"> PAGEREF _Toc40038311 \h </w:instrText>
+          </w:rPr>
+          <w:instrText xml:space="preserve"> PAGEREF _Toc40295659 \h </w:instrText>
         </w:r>
         <w:r>
           <w:rPr>
             <w:noProof/>
             <w:webHidden/>
-            <w:sz w:val="28"/>
           </w:rPr>
         </w:r>
         <w:r>
           <w:rPr>
             <w:noProof/>
             <w:webHidden/>
-            <w:sz w:val="28"/>
           </w:rPr>
           <w:fldChar w:fldCharType="separate"/>
         </w:r>
@@ -615,7 +537,6 @@
           <w:rPr>
             <w:noProof/>
             <w:webHidden/>
-            <w:sz w:val="28"/>
           </w:rPr>
           <w:t>7</w:t>
         </w:r>
@@ -623,7 +544,360 @@
           <w:rPr>
             <w:noProof/>
             <w:webHidden/>
-            <w:sz w:val="28"/>
+          </w:rPr>
+          <w:fldChar w:fldCharType="end"/>
+        </w:r>
+      </w:hyperlink>
+    </w:p>
+    <w:p>
+      <w:pPr>
+        <w:pStyle w:val="TDC1"/>
+        <w:rPr>
+          <w:rFonts w:eastAsiaTheme="minorEastAsia" w:cstheme="minorBidi"/>
+          <w:noProof/>
+          <w:sz w:val="22"/>
+          <w:szCs w:val="22"/>
+          <w:lang w:eastAsia="es-ES"/>
+        </w:rPr>
+      </w:pPr>
+      <w:hyperlink w:anchor="_Toc40295660" w:history="1">
+        <w:r>
+          <w:rPr>
+            <w:rStyle w:val="Hipervnculo"/>
+            <w:noProof/>
+          </w:rPr>
+          <w:t>3.</w:t>
+        </w:r>
+        <w:r>
+          <w:rPr>
+            <w:rFonts w:eastAsiaTheme="minorEastAsia" w:cstheme="minorBidi"/>
+            <w:noProof/>
+            <w:sz w:val="22"/>
+            <w:szCs w:val="22"/>
+            <w:lang w:eastAsia="es-ES"/>
+          </w:rPr>
+          <w:tab/>
+        </w:r>
+        <w:r>
+          <w:rPr>
+            <w:rStyle w:val="Hipervnculo"/>
+            <w:noProof/>
+          </w:rPr>
+          <w:t>Desarrollo.</w:t>
+        </w:r>
+        <w:r>
+          <w:rPr>
+            <w:noProof/>
+            <w:webHidden/>
+          </w:rPr>
+          <w:tab/>
+        </w:r>
+        <w:r>
+          <w:rPr>
+            <w:noProof/>
+            <w:webHidden/>
+          </w:rPr>
+          <w:fldChar w:fldCharType="begin"/>
+        </w:r>
+        <w:r>
+          <w:rPr>
+            <w:noProof/>
+            <w:webHidden/>
+          </w:rPr>
+          <w:instrText xml:space="preserve"> PAGEREF _Toc40295660 \h </w:instrText>
+        </w:r>
+        <w:r>
+          <w:rPr>
+            <w:noProof/>
+            <w:webHidden/>
+          </w:rPr>
+        </w:r>
+        <w:r>
+          <w:rPr>
+            <w:noProof/>
+            <w:webHidden/>
+          </w:rPr>
+          <w:fldChar w:fldCharType="separate"/>
+        </w:r>
+        <w:r>
+          <w:rPr>
+            <w:noProof/>
+            <w:webHidden/>
+          </w:rPr>
+          <w:t>9</w:t>
+        </w:r>
+        <w:r>
+          <w:rPr>
+            <w:noProof/>
+            <w:webHidden/>
+          </w:rPr>
+          <w:fldChar w:fldCharType="end"/>
+        </w:r>
+      </w:hyperlink>
+    </w:p>
+    <w:p>
+      <w:pPr>
+        <w:pStyle w:val="TDC1"/>
+        <w:rPr>
+          <w:rFonts w:eastAsiaTheme="minorEastAsia" w:cstheme="minorBidi"/>
+          <w:noProof/>
+          <w:sz w:val="22"/>
+          <w:szCs w:val="22"/>
+          <w:lang w:eastAsia="es-ES"/>
+        </w:rPr>
+      </w:pPr>
+      <w:hyperlink w:anchor="_Toc40295661" w:history="1">
+        <w:r>
+          <w:rPr>
+            <w:rStyle w:val="Hipervnculo"/>
+            <w:i/>
+            <w:iCs/>
+            <w:noProof/>
+          </w:rPr>
+          <w:t>a)</w:t>
+        </w:r>
+        <w:r>
+          <w:rPr>
+            <w:rFonts w:eastAsiaTheme="minorEastAsia" w:cstheme="minorBidi"/>
+            <w:noProof/>
+            <w:sz w:val="22"/>
+            <w:szCs w:val="22"/>
+            <w:lang w:eastAsia="es-ES"/>
+          </w:rPr>
+          <w:tab/>
+        </w:r>
+        <w:r>
+          <w:rPr>
+            <w:rStyle w:val="Hipervnculo"/>
+            <w:i/>
+            <w:iCs/>
+            <w:noProof/>
+          </w:rPr>
+          <w:t>Fichero DDL.</w:t>
+        </w:r>
+        <w:r>
+          <w:rPr>
+            <w:noProof/>
+            <w:webHidden/>
+          </w:rPr>
+          <w:tab/>
+        </w:r>
+        <w:r>
+          <w:rPr>
+            <w:noProof/>
+            <w:webHidden/>
+          </w:rPr>
+          <w:fldChar w:fldCharType="begin"/>
+        </w:r>
+        <w:r>
+          <w:rPr>
+            <w:noProof/>
+            <w:webHidden/>
+          </w:rPr>
+          <w:instrText xml:space="preserve"> PAGEREF _Toc40295661 \h </w:instrText>
+        </w:r>
+        <w:r>
+          <w:rPr>
+            <w:noProof/>
+            <w:webHidden/>
+          </w:rPr>
+        </w:r>
+        <w:r>
+          <w:rPr>
+            <w:noProof/>
+            <w:webHidden/>
+          </w:rPr>
+          <w:fldChar w:fldCharType="separate"/>
+        </w:r>
+        <w:r>
+          <w:rPr>
+            <w:noProof/>
+            <w:webHidden/>
+          </w:rPr>
+          <w:t>9</w:t>
+        </w:r>
+        <w:r>
+          <w:rPr>
+            <w:noProof/>
+            <w:webHidden/>
+          </w:rPr>
+          <w:fldChar w:fldCharType="end"/>
+        </w:r>
+      </w:hyperlink>
+    </w:p>
+    <w:p>
+      <w:pPr>
+        <w:pStyle w:val="TDC1"/>
+        <w:rPr>
+          <w:rFonts w:eastAsiaTheme="minorEastAsia" w:cstheme="minorBidi"/>
+          <w:noProof/>
+          <w:sz w:val="22"/>
+          <w:szCs w:val="22"/>
+          <w:lang w:eastAsia="es-ES"/>
+        </w:rPr>
+      </w:pPr>
+      <w:hyperlink w:anchor="_Toc40295662" w:history="1">
+        <w:r>
+          <w:rPr>
+            <w:rStyle w:val="Hipervnculo"/>
+            <w:rFonts w:ascii="Wingdings" w:hAnsi="Wingdings"/>
+            <w:iCs/>
+            <w:noProof/>
+          </w:rPr>
+          <w:t></w:t>
+        </w:r>
+        <w:r>
+          <w:rPr>
+            <w:rFonts w:eastAsiaTheme="minorEastAsia" w:cstheme="minorBidi"/>
+            <w:noProof/>
+            <w:sz w:val="22"/>
+            <w:szCs w:val="22"/>
+            <w:lang w:eastAsia="es-ES"/>
+          </w:rPr>
+          <w:tab/>
+        </w:r>
+        <w:r>
+          <w:rPr>
+            <w:rStyle w:val="Hipervnculo"/>
+            <w:iCs/>
+            <w:noProof/>
+          </w:rPr>
+          <w:t>Tabla SOCIO:</w:t>
+        </w:r>
+        <w:r>
+          <w:rPr>
+            <w:noProof/>
+            <w:webHidden/>
+          </w:rPr>
+          <w:tab/>
+        </w:r>
+        <w:r>
+          <w:rPr>
+            <w:noProof/>
+            <w:webHidden/>
+          </w:rPr>
+          <w:fldChar w:fldCharType="begin"/>
+        </w:r>
+        <w:r>
+          <w:rPr>
+            <w:noProof/>
+            <w:webHidden/>
+          </w:rPr>
+          <w:instrText xml:space="preserve"> PAGEREF _Toc40295662 \h </w:instrText>
+        </w:r>
+        <w:r>
+          <w:rPr>
+            <w:noProof/>
+            <w:webHidden/>
+          </w:rPr>
+        </w:r>
+        <w:r>
+          <w:rPr>
+            <w:noProof/>
+            <w:webHidden/>
+          </w:rPr>
+          <w:fldChar w:fldCharType="separate"/>
+        </w:r>
+        <w:r>
+          <w:rPr>
+            <w:noProof/>
+            <w:webHidden/>
+          </w:rPr>
+          <w:t>9</w:t>
+        </w:r>
+        <w:r>
+          <w:rPr>
+            <w:noProof/>
+            <w:webHidden/>
+          </w:rPr>
+          <w:fldChar w:fldCharType="end"/>
+        </w:r>
+      </w:hyperlink>
+    </w:p>
+    <w:p>
+      <w:pPr>
+        <w:pStyle w:val="TDC1"/>
+        <w:rPr>
+          <w:rFonts w:eastAsiaTheme="minorEastAsia" w:cstheme="minorBidi"/>
+          <w:noProof/>
+          <w:sz w:val="22"/>
+          <w:szCs w:val="22"/>
+          <w:lang w:eastAsia="es-ES"/>
+        </w:rPr>
+      </w:pPr>
+      <w:hyperlink w:anchor="_Toc40295663" w:history="1">
+        <w:r>
+          <w:rPr>
+            <w:rStyle w:val="Hipervnculo"/>
+            <w:rFonts w:ascii="Wingdings" w:hAnsi="Wingdings"/>
+            <w:iCs/>
+            <w:noProof/>
+          </w:rPr>
+          <w:t></w:t>
+        </w:r>
+        <w:r>
+          <w:rPr>
+            <w:rFonts w:eastAsiaTheme="minorEastAsia" w:cstheme="minorBidi"/>
+            <w:noProof/>
+            <w:sz w:val="22"/>
+            <w:szCs w:val="22"/>
+            <w:lang w:eastAsia="es-ES"/>
+          </w:rPr>
+          <w:tab/>
+        </w:r>
+        <w:r>
+          <w:rPr>
+            <w:rStyle w:val="Hipervnculo"/>
+            <w:iCs/>
+            <w:noProof/>
+          </w:rPr>
+          <w:t>Tabla CUOTA:</w:t>
+        </w:r>
+        <w:r>
+          <w:rPr>
+            <w:noProof/>
+            <w:webHidden/>
+          </w:rPr>
+          <w:tab/>
+        </w:r>
+        <w:r>
+          <w:rPr>
+            <w:noProof/>
+            <w:webHidden/>
+          </w:rPr>
+          <w:fldChar w:fldCharType="begin"/>
+        </w:r>
+        <w:r>
+          <w:rPr>
+            <w:noProof/>
+            <w:webHidden/>
+          </w:rPr>
+          <w:instrText xml:space="preserve"> PAGEREF _Toc40295663 \h </w:instrText>
+        </w:r>
+        <w:r>
+          <w:rPr>
+            <w:noProof/>
+            <w:webHidden/>
+          </w:rPr>
+        </w:r>
+        <w:r>
+          <w:rPr>
+            <w:noProof/>
+            <w:webHidden/>
+          </w:rPr>
+          <w:fldChar w:fldCharType="separate"/>
+        </w:r>
+        <w:r>
+          <w:rPr>
+            <w:noProof/>
+            <w:webHidden/>
+          </w:rPr>
+          <w:t>10</w:t>
+        </w:r>
+        <w:r>
+          <w:rPr>
+            <w:noProof/>
+            <w:webHidden/>
           </w:rPr>
           <w:fldChar w:fldCharType="end"/>
         </w:r>
@@ -647,7 +921,7 @@
       </w:pPr>
       <w:bookmarkStart w:id="0" w:name="_Toc39914980"/>
       <w:bookmarkStart w:id="1" w:name="_Toc39915097"/>
-      <w:bookmarkStart w:id="2" w:name="_Toc40038307"/>
+      <w:bookmarkStart w:id="2" w:name="_Toc40295655"/>
       <w:r>
         <w:lastRenderedPageBreak/>
         <w:t>Análisis del proyecto.</w:t>
@@ -887,7 +1161,7 @@
       </w:pPr>
       <w:bookmarkStart w:id="3" w:name="_Toc39914981"/>
       <w:bookmarkStart w:id="4" w:name="_Toc39915098"/>
-      <w:bookmarkStart w:id="5" w:name="_Toc40038308"/>
+      <w:bookmarkStart w:id="5" w:name="_Toc40295656"/>
       <w:r>
         <w:lastRenderedPageBreak/>
         <w:t>Diseño.</w:t>
@@ -901,18 +1175,20 @@
         <w:pStyle w:val="Ttulo1"/>
         <w:numPr>
           <w:ilvl w:val="1"/>
-          <w:numId w:val="6"/>
+          <w:numId w:val="20"/>
         </w:numPr>
         <w:rPr>
           <w:rStyle w:val="nfasis"/>
+          <w:b w:val="0"/>
         </w:rPr>
       </w:pPr>
       <w:bookmarkStart w:id="6" w:name="_Toc39914982"/>
       <w:bookmarkStart w:id="7" w:name="_Toc39915099"/>
-      <w:bookmarkStart w:id="8" w:name="_Toc40038309"/>
-      <w:r>
-        <w:rPr>
-          <w:rStyle w:val="nfasis"/>
+      <w:bookmarkStart w:id="8" w:name="_Toc40295657"/>
+      <w:r>
+        <w:rPr>
+          <w:rStyle w:val="nfasis"/>
+          <w:b w:val="0"/>
         </w:rPr>
         <w:t>Modelo entidad relación</w:t>
       </w:r>
@@ -925,7 +1201,7 @@
         <w:rPr>
           <w:rStyle w:val="nfasis"/>
           <w:rFonts w:asciiTheme="minorHAnsi" w:eastAsiaTheme="minorHAnsi" w:hAnsiTheme="minorHAnsi" w:cstheme="minorBidi"/>
-          <w:b w:val="0"/>
+          <w:b/>
           <w:bCs w:val="0"/>
           <w:i w:val="0"/>
           <w:iCs w:val="0"/>
@@ -940,7 +1216,7 @@
         <w:rPr>
           <w:rStyle w:val="nfasis"/>
           <w:rFonts w:asciiTheme="minorHAnsi" w:eastAsiaTheme="minorHAnsi" w:hAnsiTheme="minorHAnsi" w:cstheme="minorBidi"/>
-          <w:b w:val="0"/>
+          <w:b/>
           <w:bCs w:val="0"/>
           <w:i w:val="0"/>
           <w:iCs w:val="0"/>
@@ -954,7 +1230,6 @@
         <w:rPr>
           <w:rStyle w:val="nfasis"/>
           <w:rFonts w:asciiTheme="minorHAnsi" w:eastAsiaTheme="minorHAnsi" w:hAnsiTheme="minorHAnsi" w:cstheme="minorBidi"/>
-          <w:b w:val="0"/>
           <w:bCs w:val="0"/>
           <w:i w:val="0"/>
           <w:iCs w:val="0"/>
@@ -976,7 +1251,7 @@
         <w:rPr>
           <w:rStyle w:val="nfasis"/>
           <w:rFonts w:asciiTheme="minorHAnsi" w:eastAsiaTheme="minorHAnsi" w:hAnsiTheme="minorHAnsi" w:cstheme="minorBidi"/>
-          <w:b w:val="0"/>
+          <w:b/>
           <w:bCs w:val="0"/>
           <w:i w:val="0"/>
           <w:iCs w:val="0"/>
@@ -989,7 +1264,6 @@
         <w:rPr>
           <w:rStyle w:val="nfasis"/>
           <w:rFonts w:asciiTheme="minorHAnsi" w:eastAsiaTheme="minorHAnsi" w:hAnsiTheme="minorHAnsi" w:cstheme="minorBidi"/>
-          <w:b w:val="0"/>
           <w:bCs w:val="0"/>
           <w:i w:val="0"/>
           <w:iCs w:val="0"/>
@@ -1006,7 +1280,7 @@
         <w:rPr>
           <w:rStyle w:val="nfasis"/>
           <w:rFonts w:asciiTheme="minorHAnsi" w:eastAsiaTheme="minorHAnsi" w:hAnsiTheme="minorHAnsi" w:cstheme="minorBidi"/>
-          <w:b w:val="0"/>
+          <w:b/>
           <w:bCs w:val="0"/>
           <w:i w:val="0"/>
           <w:iCs w:val="0"/>
@@ -1019,7 +1293,6 @@
         <w:rPr>
           <w:rStyle w:val="nfasis"/>
           <w:rFonts w:asciiTheme="minorHAnsi" w:eastAsiaTheme="minorHAnsi" w:hAnsiTheme="minorHAnsi" w:cstheme="minorBidi"/>
-          <w:b w:val="0"/>
           <w:bCs w:val="0"/>
           <w:i w:val="0"/>
           <w:iCs w:val="0"/>
@@ -1036,7 +1309,7 @@
         <w:rPr>
           <w:rStyle w:val="nfasis"/>
           <w:rFonts w:asciiTheme="minorHAnsi" w:eastAsiaTheme="minorHAnsi" w:hAnsiTheme="minorHAnsi" w:cstheme="minorBidi"/>
-          <w:b w:val="0"/>
+          <w:b/>
           <w:bCs w:val="0"/>
           <w:i w:val="0"/>
           <w:iCs w:val="0"/>
@@ -1049,7 +1322,6 @@
         <w:rPr>
           <w:rStyle w:val="nfasis"/>
           <w:rFonts w:asciiTheme="minorHAnsi" w:eastAsiaTheme="minorHAnsi" w:hAnsiTheme="minorHAnsi" w:cstheme="minorBidi"/>
-          <w:b w:val="0"/>
           <w:bCs w:val="0"/>
           <w:i w:val="0"/>
           <w:iCs w:val="0"/>
@@ -1063,7 +1335,6 @@
         <w:rPr>
           <w:rStyle w:val="nfasis"/>
           <w:rFonts w:asciiTheme="minorHAnsi" w:eastAsiaTheme="minorHAnsi" w:hAnsiTheme="minorHAnsi" w:cstheme="minorBidi"/>
-          <w:b w:val="0"/>
           <w:bCs w:val="0"/>
           <w:i w:val="0"/>
           <w:iCs w:val="0"/>
@@ -1080,7 +1351,7 @@
         <w:rPr>
           <w:rStyle w:val="nfasis"/>
           <w:rFonts w:asciiTheme="minorHAnsi" w:eastAsiaTheme="minorHAnsi" w:hAnsiTheme="minorHAnsi" w:cstheme="minorBidi"/>
-          <w:b w:val="0"/>
+          <w:b/>
           <w:bCs w:val="0"/>
           <w:i w:val="0"/>
           <w:iCs w:val="0"/>
@@ -1093,7 +1364,6 @@
         <w:rPr>
           <w:rStyle w:val="nfasis"/>
           <w:rFonts w:asciiTheme="minorHAnsi" w:eastAsiaTheme="minorHAnsi" w:hAnsiTheme="minorHAnsi" w:cstheme="minorBidi"/>
-          <w:b w:val="0"/>
           <w:bCs w:val="0"/>
           <w:i w:val="0"/>
           <w:iCs w:val="0"/>
@@ -1114,7 +1384,7 @@
         <w:rPr>
           <w:rStyle w:val="nfasis"/>
           <w:rFonts w:asciiTheme="minorHAnsi" w:eastAsiaTheme="minorHAnsi" w:hAnsiTheme="minorHAnsi" w:cstheme="minorBidi"/>
-          <w:b w:val="0"/>
+          <w:b/>
           <w:bCs w:val="0"/>
           <w:i w:val="0"/>
           <w:iCs w:val="0"/>
@@ -1127,7 +1397,6 @@
         <w:rPr>
           <w:rStyle w:val="nfasis"/>
           <w:rFonts w:asciiTheme="minorHAnsi" w:eastAsiaTheme="minorHAnsi" w:hAnsiTheme="minorHAnsi" w:cstheme="minorBidi"/>
-          <w:b w:val="0"/>
           <w:bCs w:val="0"/>
           <w:i w:val="0"/>
           <w:iCs w:val="0"/>
@@ -1148,7 +1417,7 @@
         <w:rPr>
           <w:rStyle w:val="nfasis"/>
           <w:rFonts w:asciiTheme="minorHAnsi" w:eastAsiaTheme="minorHAnsi" w:hAnsiTheme="minorHAnsi" w:cstheme="minorBidi"/>
-          <w:b w:val="0"/>
+          <w:b/>
           <w:bCs w:val="0"/>
           <w:i w:val="0"/>
           <w:iCs w:val="0"/>
@@ -1161,7 +1430,6 @@
         <w:rPr>
           <w:rStyle w:val="nfasis"/>
           <w:rFonts w:asciiTheme="minorHAnsi" w:eastAsiaTheme="minorHAnsi" w:hAnsiTheme="minorHAnsi" w:cstheme="minorBidi"/>
-          <w:b w:val="0"/>
           <w:bCs w:val="0"/>
           <w:i w:val="0"/>
           <w:iCs w:val="0"/>
@@ -1175,7 +1443,6 @@
         <w:rPr>
           <w:rStyle w:val="nfasis"/>
           <w:rFonts w:asciiTheme="minorHAnsi" w:eastAsiaTheme="minorHAnsi" w:hAnsiTheme="minorHAnsi" w:cstheme="minorBidi"/>
-          <w:b w:val="0"/>
           <w:bCs w:val="0"/>
           <w:i w:val="0"/>
           <w:iCs w:val="0"/>
@@ -1193,7 +1460,7 @@
         <w:rPr>
           <w:rStyle w:val="nfasis"/>
           <w:rFonts w:asciiTheme="minorHAnsi" w:eastAsiaTheme="minorHAnsi" w:hAnsiTheme="minorHAnsi" w:cstheme="minorBidi"/>
-          <w:b w:val="0"/>
+          <w:b/>
           <w:bCs w:val="0"/>
           <w:i w:val="0"/>
           <w:iCs w:val="0"/>
@@ -1206,7 +1473,6 @@
         <w:rPr>
           <w:rStyle w:val="nfasis"/>
           <w:rFonts w:asciiTheme="minorHAnsi" w:eastAsiaTheme="minorHAnsi" w:hAnsiTheme="minorHAnsi" w:cstheme="minorBidi"/>
-          <w:b w:val="0"/>
           <w:bCs w:val="0"/>
           <w:i w:val="0"/>
           <w:iCs w:val="0"/>
@@ -1227,7 +1493,7 @@
         <w:rPr>
           <w:rStyle w:val="nfasis"/>
           <w:rFonts w:asciiTheme="minorHAnsi" w:eastAsiaTheme="minorHAnsi" w:hAnsiTheme="minorHAnsi" w:cstheme="minorBidi"/>
-          <w:b w:val="0"/>
+          <w:b/>
           <w:bCs w:val="0"/>
           <w:i w:val="0"/>
           <w:iCs w:val="0"/>
@@ -1240,7 +1506,6 @@
         <w:rPr>
           <w:rStyle w:val="nfasis"/>
           <w:rFonts w:asciiTheme="minorHAnsi" w:eastAsiaTheme="minorHAnsi" w:hAnsiTheme="minorHAnsi" w:cstheme="minorBidi"/>
-          <w:b w:val="0"/>
           <w:bCs w:val="0"/>
           <w:i w:val="0"/>
           <w:iCs w:val="0"/>
@@ -1254,7 +1519,6 @@
         <w:rPr>
           <w:rStyle w:val="nfasis"/>
           <w:rFonts w:asciiTheme="minorHAnsi" w:eastAsiaTheme="minorHAnsi" w:hAnsiTheme="minorHAnsi" w:cstheme="minorBidi"/>
-          <w:b w:val="0"/>
           <w:bCs w:val="0"/>
           <w:i w:val="0"/>
           <w:iCs w:val="0"/>
@@ -1272,7 +1536,7 @@
         <w:rPr>
           <w:rStyle w:val="nfasis"/>
           <w:rFonts w:asciiTheme="minorHAnsi" w:eastAsiaTheme="minorHAnsi" w:hAnsiTheme="minorHAnsi" w:cstheme="minorBidi"/>
-          <w:b w:val="0"/>
+          <w:b/>
           <w:bCs w:val="0"/>
           <w:i w:val="0"/>
           <w:iCs w:val="0"/>
@@ -1285,7 +1549,6 @@
         <w:rPr>
           <w:rStyle w:val="nfasis"/>
           <w:rFonts w:asciiTheme="minorHAnsi" w:eastAsiaTheme="minorHAnsi" w:hAnsiTheme="minorHAnsi" w:cstheme="minorBidi"/>
-          <w:b w:val="0"/>
           <w:bCs w:val="0"/>
           <w:i w:val="0"/>
           <w:iCs w:val="0"/>
@@ -1303,7 +1566,7 @@
         <w:rPr>
           <w:rStyle w:val="nfasis"/>
           <w:rFonts w:asciiTheme="minorHAnsi" w:eastAsiaTheme="minorHAnsi" w:hAnsiTheme="minorHAnsi" w:cstheme="minorBidi"/>
-          <w:b w:val="0"/>
+          <w:b/>
           <w:bCs w:val="0"/>
           <w:i w:val="0"/>
           <w:iCs w:val="0"/>
@@ -1323,7 +1586,7 @@
         <w:rPr>
           <w:rStyle w:val="nfasis"/>
           <w:rFonts w:asciiTheme="minorHAnsi" w:eastAsiaTheme="minorHAnsi" w:hAnsiTheme="minorHAnsi" w:cstheme="minorBidi"/>
-          <w:b w:val="0"/>
+          <w:b/>
           <w:bCs w:val="0"/>
           <w:i w:val="0"/>
           <w:iCs w:val="0"/>
@@ -1336,7 +1599,6 @@
         <w:rPr>
           <w:rStyle w:val="nfasis"/>
           <w:rFonts w:asciiTheme="minorHAnsi" w:eastAsiaTheme="minorHAnsi" w:hAnsiTheme="minorHAnsi" w:cstheme="minorBidi"/>
-          <w:b w:val="0"/>
           <w:bCs w:val="0"/>
           <w:i w:val="0"/>
           <w:iCs w:val="0"/>
@@ -1350,7 +1612,6 @@
         <w:rPr>
           <w:rStyle w:val="nfasis"/>
           <w:rFonts w:asciiTheme="minorHAnsi" w:eastAsiaTheme="minorHAnsi" w:hAnsiTheme="minorHAnsi" w:cstheme="minorBidi"/>
-          <w:b w:val="0"/>
           <w:bCs w:val="0"/>
           <w:i w:val="0"/>
           <w:iCs w:val="0"/>
@@ -1367,7 +1628,7 @@
         <w:rPr>
           <w:rStyle w:val="nfasis"/>
           <w:rFonts w:asciiTheme="minorHAnsi" w:eastAsiaTheme="minorHAnsi" w:hAnsiTheme="minorHAnsi" w:cstheme="minorBidi"/>
-          <w:b w:val="0"/>
+          <w:b/>
           <w:bCs w:val="0"/>
           <w:i w:val="0"/>
           <w:iCs w:val="0"/>
@@ -1380,7 +1641,6 @@
         <w:rPr>
           <w:rStyle w:val="nfasis"/>
           <w:rFonts w:asciiTheme="minorHAnsi" w:eastAsiaTheme="minorHAnsi" w:hAnsiTheme="minorHAnsi" w:cstheme="minorBidi"/>
-          <w:b w:val="0"/>
           <w:bCs w:val="0"/>
           <w:i w:val="0"/>
           <w:iCs w:val="0"/>
@@ -1397,7 +1657,7 @@
         <w:rPr>
           <w:rStyle w:val="nfasis"/>
           <w:rFonts w:asciiTheme="minorHAnsi" w:eastAsiaTheme="minorHAnsi" w:hAnsiTheme="minorHAnsi" w:cstheme="minorBidi"/>
-          <w:b w:val="0"/>
+          <w:b/>
           <w:bCs w:val="0"/>
           <w:i w:val="0"/>
           <w:iCs w:val="0"/>
@@ -1417,7 +1677,7 @@
         <w:rPr>
           <w:rStyle w:val="nfasis"/>
           <w:rFonts w:asciiTheme="minorHAnsi" w:eastAsiaTheme="minorHAnsi" w:hAnsiTheme="minorHAnsi" w:cstheme="minorBidi"/>
-          <w:b w:val="0"/>
+          <w:b/>
           <w:bCs w:val="0"/>
           <w:i w:val="0"/>
           <w:iCs w:val="0"/>
@@ -1430,7 +1690,6 @@
         <w:rPr>
           <w:rStyle w:val="nfasis"/>
           <w:rFonts w:asciiTheme="minorHAnsi" w:eastAsiaTheme="minorHAnsi" w:hAnsiTheme="minorHAnsi" w:cstheme="minorBidi"/>
-          <w:b w:val="0"/>
           <w:bCs w:val="0"/>
           <w:i w:val="0"/>
           <w:iCs w:val="0"/>
@@ -1444,7 +1703,6 @@
         <w:rPr>
           <w:rStyle w:val="nfasis"/>
           <w:rFonts w:asciiTheme="minorHAnsi" w:eastAsiaTheme="minorHAnsi" w:hAnsiTheme="minorHAnsi" w:cstheme="minorBidi"/>
-          <w:b w:val="0"/>
           <w:bCs w:val="0"/>
           <w:i w:val="0"/>
           <w:iCs w:val="0"/>
@@ -1461,7 +1719,7 @@
         <w:rPr>
           <w:rStyle w:val="nfasis"/>
           <w:rFonts w:asciiTheme="minorHAnsi" w:eastAsiaTheme="minorHAnsi" w:hAnsiTheme="minorHAnsi" w:cstheme="minorBidi"/>
-          <w:b w:val="0"/>
+          <w:b/>
           <w:bCs w:val="0"/>
           <w:i w:val="0"/>
           <w:iCs w:val="0"/>
@@ -1474,7 +1732,6 @@
         <w:rPr>
           <w:rStyle w:val="nfasis"/>
           <w:rFonts w:asciiTheme="minorHAnsi" w:eastAsiaTheme="minorHAnsi" w:hAnsiTheme="minorHAnsi" w:cstheme="minorBidi"/>
-          <w:b w:val="0"/>
           <w:bCs w:val="0"/>
           <w:i w:val="0"/>
           <w:iCs w:val="0"/>
@@ -1491,7 +1748,7 @@
         <w:rPr>
           <w:rStyle w:val="nfasis"/>
           <w:rFonts w:asciiTheme="minorHAnsi" w:eastAsiaTheme="minorHAnsi" w:hAnsiTheme="minorHAnsi" w:cstheme="minorBidi"/>
-          <w:b w:val="0"/>
+          <w:b/>
           <w:bCs w:val="0"/>
           <w:i w:val="0"/>
           <w:iCs w:val="0"/>
@@ -1511,7 +1768,7 @@
         <w:rPr>
           <w:rStyle w:val="nfasis"/>
           <w:rFonts w:asciiTheme="minorHAnsi" w:eastAsiaTheme="minorHAnsi" w:hAnsiTheme="minorHAnsi" w:cstheme="minorBidi"/>
-          <w:b w:val="0"/>
+          <w:b/>
           <w:bCs w:val="0"/>
           <w:i w:val="0"/>
           <w:iCs w:val="0"/>
@@ -1524,7 +1781,6 @@
         <w:rPr>
           <w:rStyle w:val="nfasis"/>
           <w:rFonts w:asciiTheme="minorHAnsi" w:eastAsiaTheme="minorHAnsi" w:hAnsiTheme="minorHAnsi" w:cstheme="minorBidi"/>
-          <w:b w:val="0"/>
           <w:bCs w:val="0"/>
           <w:i w:val="0"/>
           <w:iCs w:val="0"/>
@@ -1538,7 +1794,6 @@
         <w:rPr>
           <w:rStyle w:val="nfasis"/>
           <w:rFonts w:asciiTheme="minorHAnsi" w:eastAsiaTheme="minorHAnsi" w:hAnsiTheme="minorHAnsi" w:cstheme="minorBidi"/>
-          <w:b w:val="0"/>
           <w:bCs w:val="0"/>
           <w:i w:val="0"/>
           <w:iCs w:val="0"/>
@@ -1552,7 +1807,6 @@
         <w:rPr>
           <w:rStyle w:val="nfasis"/>
           <w:rFonts w:asciiTheme="minorHAnsi" w:eastAsiaTheme="minorHAnsi" w:hAnsiTheme="minorHAnsi" w:cstheme="minorBidi"/>
-          <w:b w:val="0"/>
           <w:bCs w:val="0"/>
           <w:i w:val="0"/>
           <w:iCs w:val="0"/>
@@ -1566,7 +1820,6 @@
         <w:rPr>
           <w:rStyle w:val="nfasis"/>
           <w:rFonts w:asciiTheme="minorHAnsi" w:eastAsiaTheme="minorHAnsi" w:hAnsiTheme="minorHAnsi" w:cstheme="minorBidi"/>
-          <w:b w:val="0"/>
           <w:bCs w:val="0"/>
           <w:i w:val="0"/>
           <w:iCs w:val="0"/>
@@ -1583,7 +1836,7 @@
         <w:rPr>
           <w:rStyle w:val="nfasis"/>
           <w:rFonts w:asciiTheme="minorHAnsi" w:eastAsiaTheme="minorHAnsi" w:hAnsiTheme="minorHAnsi" w:cstheme="minorBidi"/>
-          <w:b w:val="0"/>
+          <w:b/>
           <w:bCs w:val="0"/>
           <w:i w:val="0"/>
           <w:iCs w:val="0"/>
@@ -1596,7 +1849,6 @@
         <w:rPr>
           <w:rStyle w:val="nfasis"/>
           <w:rFonts w:asciiTheme="minorHAnsi" w:eastAsiaTheme="minorHAnsi" w:hAnsiTheme="minorHAnsi" w:cstheme="minorBidi"/>
-          <w:b w:val="0"/>
           <w:bCs w:val="0"/>
           <w:i w:val="0"/>
           <w:iCs w:val="0"/>
@@ -1613,7 +1865,7 @@
         <w:rPr>
           <w:rStyle w:val="nfasis"/>
           <w:rFonts w:asciiTheme="minorHAnsi" w:eastAsiaTheme="minorHAnsi" w:hAnsiTheme="minorHAnsi" w:cstheme="minorBidi"/>
-          <w:b w:val="0"/>
+          <w:b/>
           <w:bCs w:val="0"/>
           <w:i w:val="0"/>
           <w:iCs w:val="0"/>
@@ -1633,7 +1885,7 @@
         <w:rPr>
           <w:rStyle w:val="nfasis"/>
           <w:rFonts w:asciiTheme="minorHAnsi" w:eastAsiaTheme="minorHAnsi" w:hAnsiTheme="minorHAnsi" w:cstheme="minorBidi"/>
-          <w:b w:val="0"/>
+          <w:b/>
           <w:bCs w:val="0"/>
           <w:i w:val="0"/>
           <w:iCs w:val="0"/>
@@ -1646,7 +1898,6 @@
         <w:rPr>
           <w:rStyle w:val="nfasis"/>
           <w:rFonts w:asciiTheme="minorHAnsi" w:eastAsiaTheme="minorHAnsi" w:hAnsiTheme="minorHAnsi" w:cstheme="minorBidi"/>
-          <w:b w:val="0"/>
           <w:bCs w:val="0"/>
           <w:i w:val="0"/>
           <w:iCs w:val="0"/>
@@ -1660,7 +1911,6 @@
         <w:rPr>
           <w:rStyle w:val="nfasis"/>
           <w:rFonts w:asciiTheme="minorHAnsi" w:eastAsiaTheme="minorHAnsi" w:hAnsiTheme="minorHAnsi" w:cstheme="minorBidi"/>
-          <w:b w:val="0"/>
           <w:bCs w:val="0"/>
           <w:i w:val="0"/>
           <w:iCs w:val="0"/>
@@ -1677,7 +1927,7 @@
         <w:rPr>
           <w:rStyle w:val="nfasis"/>
           <w:rFonts w:asciiTheme="minorHAnsi" w:eastAsiaTheme="minorHAnsi" w:hAnsiTheme="minorHAnsi" w:cstheme="minorBidi"/>
-          <w:b w:val="0"/>
+          <w:b/>
           <w:bCs w:val="0"/>
           <w:i w:val="0"/>
           <w:iCs w:val="0"/>
@@ -1690,7 +1940,6 @@
         <w:rPr>
           <w:rStyle w:val="nfasis"/>
           <w:rFonts w:asciiTheme="minorHAnsi" w:eastAsiaTheme="minorHAnsi" w:hAnsiTheme="minorHAnsi" w:cstheme="minorBidi"/>
-          <w:b w:val="0"/>
           <w:bCs w:val="0"/>
           <w:i w:val="0"/>
           <w:iCs w:val="0"/>
@@ -1707,7 +1956,7 @@
         <w:rPr>
           <w:rStyle w:val="nfasis"/>
           <w:rFonts w:asciiTheme="minorHAnsi" w:eastAsiaTheme="minorHAnsi" w:hAnsiTheme="minorHAnsi" w:cstheme="minorBidi"/>
-          <w:b w:val="0"/>
+          <w:b/>
           <w:bCs w:val="0"/>
           <w:i w:val="0"/>
           <w:iCs w:val="0"/>
@@ -1727,7 +1976,7 @@
         <w:rPr>
           <w:rStyle w:val="nfasis"/>
           <w:rFonts w:asciiTheme="minorHAnsi" w:eastAsiaTheme="minorHAnsi" w:hAnsiTheme="minorHAnsi" w:cstheme="minorBidi"/>
-          <w:b w:val="0"/>
+          <w:b/>
           <w:bCs w:val="0"/>
           <w:i w:val="0"/>
           <w:iCs w:val="0"/>
@@ -1740,7 +1989,6 @@
         <w:rPr>
           <w:rStyle w:val="nfasis"/>
           <w:rFonts w:asciiTheme="minorHAnsi" w:eastAsiaTheme="minorHAnsi" w:hAnsiTheme="minorHAnsi" w:cstheme="minorBidi"/>
-          <w:b w:val="0"/>
           <w:bCs w:val="0"/>
           <w:i w:val="0"/>
           <w:iCs w:val="0"/>
@@ -1757,7 +2005,7 @@
         <w:rPr>
           <w:rStyle w:val="nfasis"/>
           <w:rFonts w:asciiTheme="minorHAnsi" w:eastAsiaTheme="minorHAnsi" w:hAnsiTheme="minorHAnsi" w:cstheme="minorBidi"/>
-          <w:b w:val="0"/>
+          <w:b/>
           <w:bCs w:val="0"/>
           <w:i w:val="0"/>
           <w:iCs w:val="0"/>
@@ -1770,7 +2018,6 @@
         <w:rPr>
           <w:rStyle w:val="nfasis"/>
           <w:rFonts w:asciiTheme="minorHAnsi" w:eastAsiaTheme="minorHAnsi" w:hAnsiTheme="minorHAnsi" w:cstheme="minorBidi"/>
-          <w:b w:val="0"/>
           <w:bCs w:val="0"/>
           <w:i w:val="0"/>
           <w:iCs w:val="0"/>
@@ -1786,7 +2033,7 @@
         <w:rPr>
           <w:rStyle w:val="nfasis"/>
           <w:rFonts w:asciiTheme="minorHAnsi" w:eastAsiaTheme="minorHAnsi" w:hAnsiTheme="minorHAnsi" w:cstheme="minorBidi"/>
-          <w:b w:val="0"/>
+          <w:b/>
           <w:bCs w:val="0"/>
           <w:i w:val="0"/>
           <w:iCs w:val="0"/>
@@ -1801,7 +2048,7 @@
         <w:rPr>
           <w:rStyle w:val="nfasis"/>
           <w:rFonts w:asciiTheme="minorHAnsi" w:eastAsiaTheme="minorHAnsi" w:hAnsiTheme="minorHAnsi" w:cstheme="minorBidi"/>
-          <w:b w:val="0"/>
+          <w:b/>
           <w:bCs w:val="0"/>
           <w:i w:val="0"/>
           <w:iCs w:val="0"/>
@@ -1830,7 +2077,7 @@
           <w:lang w:eastAsia="es-ES"/>
         </w:rPr>
         <w:drawing>
-          <wp:inline distT="0" distB="0" distL="0" distR="0" wp14:anchorId="5849794A" wp14:editId="15BEED38">
+          <wp:inline distT="0" distB="0" distL="0" distR="0" wp14:anchorId="74C0081C" wp14:editId="06040A32">
             <wp:extent cx="5400040" cy="3050124"/>
             <wp:effectExtent l="0" t="0" r="0" b="0"/>
             <wp:docPr id="1" name="Imagen 1"/>
@@ -1884,16 +2131,18 @@
         <w:pStyle w:val="Ttulo1"/>
         <w:numPr>
           <w:ilvl w:val="1"/>
-          <w:numId w:val="6"/>
+          <w:numId w:val="20"/>
         </w:numPr>
         <w:rPr>
           <w:rStyle w:val="nfasis"/>
-        </w:rPr>
-      </w:pPr>
-      <w:bookmarkStart w:id="9" w:name="_Toc40038310"/>
-      <w:r>
-        <w:rPr>
-          <w:rStyle w:val="nfasis"/>
+          <w:b w:val="0"/>
+        </w:rPr>
+      </w:pPr>
+      <w:bookmarkStart w:id="9" w:name="_Toc40295658"/>
+      <w:r>
+        <w:rPr>
+          <w:rStyle w:val="nfasis"/>
+          <w:b w:val="0"/>
         </w:rPr>
         <w:lastRenderedPageBreak/>
         <w:t>Diagrama de clases</w:t>
@@ -1913,7 +2162,7 @@
           <w:lang w:eastAsia="es-ES"/>
         </w:rPr>
         <w:drawing>
-          <wp:inline distT="0" distB="0" distL="0" distR="0" wp14:anchorId="589F2EF2" wp14:editId="6DD8DD31">
+          <wp:inline distT="0" distB="0" distL="0" distR="0" wp14:anchorId="6407C28E" wp14:editId="18BFA9BD">
             <wp:extent cx="5676900" cy="3376203"/>
             <wp:effectExtent l="0" t="0" r="0" b="0"/>
             <wp:docPr id="2" name="Imagen 2" descr="D:\Proyecto\Reto\Reto\DIAGRAMAS\Reto.jpg"/>
@@ -2097,16 +2346,18 @@
         <w:pStyle w:val="Ttulo1"/>
         <w:numPr>
           <w:ilvl w:val="1"/>
-          <w:numId w:val="6"/>
+          <w:numId w:val="20"/>
         </w:numPr>
         <w:rPr>
           <w:rStyle w:val="nfasis"/>
-        </w:rPr>
-      </w:pPr>
-      <w:bookmarkStart w:id="10" w:name="_Toc40038311"/>
-      <w:r>
-        <w:rPr>
-          <w:rStyle w:val="nfasis"/>
+          <w:b w:val="0"/>
+        </w:rPr>
+      </w:pPr>
+      <w:bookmarkStart w:id="10" w:name="_Toc40295659"/>
+      <w:r>
+        <w:rPr>
+          <w:rStyle w:val="nfasis"/>
+          <w:b w:val="0"/>
         </w:rPr>
         <w:lastRenderedPageBreak/>
         <w:t>Diagrama</w:t>
@@ -2114,12 +2365,14 @@
       <w:r>
         <w:rPr>
           <w:rStyle w:val="nfasis"/>
+          <w:b w:val="0"/>
         </w:rPr>
         <w:t>s</w:t>
       </w:r>
       <w:r>
         <w:rPr>
           <w:rStyle w:val="nfasis"/>
+          <w:b w:val="0"/>
         </w:rPr>
         <w:t xml:space="preserve"> de secuencia</w:t>
       </w:r>
@@ -2147,7 +2400,7 @@
           <w:lang w:eastAsia="es-ES"/>
         </w:rPr>
         <w:drawing>
-          <wp:inline distT="0" distB="0" distL="0" distR="0">
+          <wp:inline distT="0" distB="0" distL="0" distR="0" wp14:anchorId="0BDF7D92" wp14:editId="17E10F93">
             <wp:extent cx="5400040" cy="5922645"/>
             <wp:effectExtent l="0" t="0" r="0" b="1905"/>
             <wp:docPr id="3" name="0 Imagen"/>
@@ -2195,10 +2448,7 @@
       </w:r>
     </w:p>
     <w:p/>
-    <w:p>
-      <w:bookmarkStart w:id="11" w:name="_GoBack"/>
-      <w:bookmarkEnd w:id="11"/>
-    </w:p>
+    <w:p/>
     <w:p>
       <w:r>
         <w:lastRenderedPageBreak/>
@@ -2212,7 +2462,7 @@
           <w:lang w:eastAsia="es-ES"/>
         </w:rPr>
         <w:drawing>
-          <wp:inline distT="0" distB="0" distL="0" distR="0">
+          <wp:inline distT="0" distB="0" distL="0" distR="0" wp14:anchorId="301F4375" wp14:editId="3A6BBD2A">
             <wp:extent cx="5400040" cy="3446145"/>
             <wp:effectExtent l="0" t="0" r="0" b="1905"/>
             <wp:docPr id="4" name="0 Imagen"/>
@@ -2256,14 +2506,1306 @@
     </w:p>
     <w:p>
       <w:pPr>
-        <w:rPr>
-          <w:rStyle w:val="nfasis"/>
-        </w:rPr>
-      </w:pPr>
+        <w:jc w:val="left"/>
+        <w:rPr>
+          <w:rStyle w:val="nfasis"/>
+        </w:rPr>
+      </w:pPr>
+      <w:r>
+        <w:rPr>
+          <w:rStyle w:val="nfasis"/>
+        </w:rPr>
+        <w:br w:type="page"/>
+      </w:r>
+    </w:p>
+    <w:p>
+      <w:pPr>
+        <w:pStyle w:val="Ttulo1"/>
+      </w:pPr>
+      <w:bookmarkStart w:id="11" w:name="_Toc40295660"/>
+      <w:r>
+        <w:lastRenderedPageBreak/>
+        <w:t>Desarrollo.</w:t>
+      </w:r>
+      <w:bookmarkEnd w:id="11"/>
+    </w:p>
+    <w:p>
+      <w:pPr>
+        <w:pStyle w:val="Ttulo1"/>
+        <w:numPr>
+          <w:ilvl w:val="1"/>
+          <w:numId w:val="20"/>
+        </w:numPr>
+        <w:rPr>
+          <w:rStyle w:val="nfasis"/>
+          <w:b w:val="0"/>
+        </w:rPr>
+      </w:pPr>
+      <w:bookmarkStart w:id="12" w:name="_Toc40295661"/>
+      <w:r>
+        <w:rPr>
+          <w:rStyle w:val="nfasis"/>
+          <w:b w:val="0"/>
+        </w:rPr>
+        <w:t>Fichero DDL.</w:t>
+      </w:r>
+      <w:bookmarkEnd w:id="12"/>
+    </w:p>
+    <w:p>
+      <w:pPr>
+        <w:rPr>
+          <w:rStyle w:val="nfasis"/>
+        </w:rPr>
+      </w:pPr>
+    </w:p>
+    <w:p>
+      <w:pPr>
+        <w:rPr>
+          <w:bCs/>
+          <w:iCs/>
+        </w:rPr>
+      </w:pPr>
+      <w:r>
+        <w:rPr>
+          <w:bCs/>
+          <w:iCs/>
+        </w:rPr>
+        <w:t xml:space="preserve">Todas las </w:t>
+      </w:r>
+      <w:r>
+        <w:rPr>
+          <w:bCs/>
+          <w:iCs/>
+        </w:rPr>
+        <w:t>“</w:t>
+      </w:r>
+      <w:proofErr w:type="spellStart"/>
+      <w:r>
+        <w:rPr>
+          <w:bCs/>
+          <w:iCs/>
+        </w:rPr>
+        <w:t>insert</w:t>
+      </w:r>
+      <w:proofErr w:type="spellEnd"/>
+      <w:r>
+        <w:rPr>
+          <w:bCs/>
+          <w:iCs/>
+        </w:rPr>
+        <w:t>”</w:t>
+      </w:r>
+      <w:r>
+        <w:rPr>
+          <w:bCs/>
+          <w:iCs/>
+        </w:rPr>
+        <w:t xml:space="preserve"> </w:t>
+      </w:r>
+      <w:r>
+        <w:rPr>
+          <w:bCs/>
+          <w:iCs/>
+        </w:rPr>
+        <w:t xml:space="preserve">de todas las tablas </w:t>
+      </w:r>
+      <w:r>
+        <w:rPr>
+          <w:bCs/>
+          <w:iCs/>
+        </w:rPr>
+        <w:t>las incluyo en el archivo “DATOS_TABLAS.SQL”.</w:t>
+      </w:r>
+    </w:p>
+    <w:p>
+      <w:pPr>
+        <w:rPr>
+          <w:bCs/>
+          <w:iCs/>
+        </w:rPr>
+      </w:pPr>
+    </w:p>
+    <w:p>
+      <w:pPr>
+        <w:rPr>
+          <w:bCs/>
+          <w:iCs/>
+        </w:rPr>
+      </w:pPr>
+    </w:p>
+    <w:p>
+      <w:pPr>
+        <w:pStyle w:val="Listado1"/>
+        <w:rPr>
+          <w:rStyle w:val="nfasis"/>
+          <w:i w:val="0"/>
+          <w:sz w:val="22"/>
+        </w:rPr>
+      </w:pPr>
+      <w:r>
+        <w:rPr>
+          <w:rStyle w:val="nfasis"/>
+          <w:i w:val="0"/>
+          <w:sz w:val="22"/>
+        </w:rPr>
+        <w:t xml:space="preserve">Tabla </w:t>
+      </w:r>
+      <w:r>
+        <w:rPr>
+          <w:rStyle w:val="nfasis"/>
+          <w:i w:val="0"/>
+          <w:sz w:val="22"/>
+        </w:rPr>
+        <w:t>PERFIL</w:t>
+      </w:r>
+      <w:r>
+        <w:rPr>
+          <w:rStyle w:val="nfasis"/>
+          <w:i w:val="0"/>
+          <w:sz w:val="22"/>
+        </w:rPr>
+        <w:t>:</w:t>
+      </w:r>
+    </w:p>
+    <w:p>
+      <w:pPr>
+        <w:rPr>
+          <w:bCs/>
+          <w:iCs/>
+        </w:rPr>
+      </w:pPr>
+    </w:p>
+    <w:p>
+      <w:pPr>
+        <w:rPr>
+          <w:bCs/>
+          <w:iCs/>
+        </w:rPr>
+      </w:pPr>
+      <w:r>
+        <w:rPr>
+          <w:bCs/>
+          <w:iCs/>
+        </w:rPr>
+        <w:t xml:space="preserve">CREATE TABLE </w:t>
+      </w:r>
+      <w:proofErr w:type="gramStart"/>
+      <w:r>
+        <w:rPr>
+          <w:bCs/>
+          <w:iCs/>
+        </w:rPr>
+        <w:t>PERFIL(</w:t>
+      </w:r>
+      <w:proofErr w:type="gramEnd"/>
+    </w:p>
+    <w:p>
+      <w:pPr>
+        <w:ind w:firstLine="708"/>
+        <w:rPr>
+          <w:bCs/>
+          <w:iCs/>
+        </w:rPr>
+      </w:pPr>
+      <w:r>
+        <w:rPr>
+          <w:bCs/>
+          <w:iCs/>
+        </w:rPr>
+        <w:t xml:space="preserve">PERFIL </w:t>
+      </w:r>
+      <w:proofErr w:type="gramStart"/>
+      <w:r>
+        <w:rPr>
+          <w:bCs/>
+          <w:iCs/>
+        </w:rPr>
+        <w:t>VARCHAR2(</w:t>
+      </w:r>
+      <w:proofErr w:type="gramEnd"/>
+      <w:r>
+        <w:rPr>
+          <w:bCs/>
+          <w:iCs/>
+        </w:rPr>
+        <w:t>13) PRIMARY KEY</w:t>
+      </w:r>
+    </w:p>
+    <w:p>
+      <w:pPr>
+        <w:rPr>
+          <w:bCs/>
+          <w:iCs/>
+        </w:rPr>
+      </w:pPr>
+      <w:r>
+        <w:rPr>
+          <w:bCs/>
+          <w:iCs/>
+        </w:rPr>
+        <w:t>);</w:t>
+      </w:r>
+    </w:p>
+    <w:p>
+      <w:pPr>
+        <w:pStyle w:val="Listado1"/>
+        <w:rPr>
+          <w:rStyle w:val="nfasis"/>
+          <w:i w:val="0"/>
+          <w:sz w:val="22"/>
+        </w:rPr>
+      </w:pPr>
+      <w:bookmarkStart w:id="13" w:name="_Toc40295662"/>
+      <w:r>
+        <w:rPr>
+          <w:rStyle w:val="nfasis"/>
+          <w:i w:val="0"/>
+          <w:sz w:val="22"/>
+        </w:rPr>
+        <w:t>Tabla SOCIO:</w:t>
+      </w:r>
+      <w:bookmarkEnd w:id="13"/>
+    </w:p>
+    <w:p/>
+    <w:p>
+      <w:r>
+        <w:t xml:space="preserve">He creado una secuencia </w:t>
+      </w:r>
+      <w:proofErr w:type="spellStart"/>
+      <w:r>
+        <w:t>autoincremental</w:t>
+      </w:r>
+      <w:proofErr w:type="spellEnd"/>
+      <w:r>
+        <w:t xml:space="preserve"> para el código de socio:</w:t>
+      </w:r>
+    </w:p>
+    <w:p>
+      <w:r>
+        <w:tab/>
+        <w:t xml:space="preserve">  </w:t>
+      </w:r>
+    </w:p>
+    <w:p>
+      <w:r>
+        <w:t>CREATE SEQUENCE INCREMENTO_IDSOCIOS</w:t>
+      </w:r>
+    </w:p>
+    <w:p>
+      <w:r>
+        <w:t>INCREMENT BY 1</w:t>
+      </w:r>
+    </w:p>
+    <w:p>
+      <w:r>
+        <w:t>START WITH 0</w:t>
+      </w:r>
+    </w:p>
+    <w:p>
+      <w:r>
+        <w:t>MINVALUE 0;</w:t>
+      </w:r>
+    </w:p>
+    <w:p/>
+    <w:p>
+      <w:r>
+        <w:t xml:space="preserve">CREATE </w:t>
+      </w:r>
+      <w:r>
+        <w:t xml:space="preserve"> </w:t>
+      </w:r>
+      <w:r>
+        <w:t>TABLE SOCIO (</w:t>
+      </w:r>
+    </w:p>
+    <w:p>
+      <w:r>
+        <w:tab/>
+        <w:t>ID_SOCIO NUMBER NOT NULL PRIMARY KEY,</w:t>
+      </w:r>
+    </w:p>
+    <w:p>
+      <w:r>
+        <w:tab/>
+        <w:t xml:space="preserve">NOMBRE </w:t>
+      </w:r>
+      <w:proofErr w:type="gramStart"/>
+      <w:r>
+        <w:t>VARCHAR2(</w:t>
+      </w:r>
+      <w:proofErr w:type="gramEnd"/>
+      <w:r>
+        <w:t>25) NOT NULL,</w:t>
+      </w:r>
+    </w:p>
+    <w:p>
+      <w:r>
+        <w:tab/>
+        <w:t xml:space="preserve">APELLIDOS </w:t>
+      </w:r>
+      <w:proofErr w:type="gramStart"/>
+      <w:r>
+        <w:t>VARCHAR2(</w:t>
+      </w:r>
+      <w:proofErr w:type="gramEnd"/>
+      <w:r>
+        <w:t>25) NOT NULL,</w:t>
+      </w:r>
+    </w:p>
+    <w:p>
+      <w:r>
+        <w:tab/>
+        <w:t>FECHA_NACIMIENTO DATE NOT NULL,</w:t>
+      </w:r>
+    </w:p>
+    <w:p>
+      <w:r>
+        <w:tab/>
+        <w:t xml:space="preserve">DNI </w:t>
+      </w:r>
+      <w:proofErr w:type="gramStart"/>
+      <w:r>
+        <w:t>VARCHAR2(</w:t>
+      </w:r>
+      <w:proofErr w:type="gramEnd"/>
+      <w:r>
+        <w:t>10),</w:t>
+      </w:r>
+    </w:p>
+    <w:p>
+      <w:r>
+        <w:tab/>
+        <w:t xml:space="preserve">TELF </w:t>
+      </w:r>
+      <w:proofErr w:type="gramStart"/>
+      <w:r>
+        <w:t>VARCHAR2(</w:t>
+      </w:r>
+      <w:proofErr w:type="gramEnd"/>
+      <w:r>
+        <w:t>14),</w:t>
+      </w:r>
+    </w:p>
+    <w:p>
+      <w:r>
+        <w:lastRenderedPageBreak/>
+        <w:tab/>
+        <w:t xml:space="preserve">EMAIL </w:t>
+      </w:r>
+      <w:proofErr w:type="gramStart"/>
+      <w:r>
+        <w:t>VARCHAR2(</w:t>
+      </w:r>
+      <w:proofErr w:type="gramEnd"/>
+      <w:r>
+        <w:t>25),</w:t>
+      </w:r>
+    </w:p>
+    <w:p>
+      <w:r>
+        <w:tab/>
+        <w:t>FECHA_ALTA_CLUB DATE NOT NULL,</w:t>
+      </w:r>
+    </w:p>
+    <w:p>
+      <w:r>
+        <w:tab/>
+        <w:t>FECHA_BAJA_CLUB DATE,</w:t>
+      </w:r>
+    </w:p>
+    <w:p>
+      <w:pPr>
+        <w:ind w:left="708"/>
+      </w:pPr>
+      <w:r>
+        <w:t xml:space="preserve">PERFIL_ACCESO </w:t>
+      </w:r>
+      <w:proofErr w:type="gramStart"/>
+      <w:r>
+        <w:t>VARCHAR2(</w:t>
+      </w:r>
+      <w:proofErr w:type="gramEnd"/>
+      <w:r>
+        <w:t>13),</w:t>
+      </w:r>
+    </w:p>
+    <w:p>
+      <w:r>
+        <w:tab/>
+        <w:t>REPRESENTANTE NUMBER,</w:t>
+      </w:r>
+    </w:p>
+    <w:p>
+      <w:r>
+        <w:tab/>
+        <w:t xml:space="preserve">CONSTRAINT SOC_IDS_FK FOREIGN </w:t>
+      </w:r>
+      <w:r>
+        <w:t>KEY (ID_SOCIO) REFERENCES SOCIO</w:t>
+      </w:r>
+      <w:r>
+        <w:t xml:space="preserve"> (ID_SOCIO)</w:t>
+      </w:r>
+      <w:r>
+        <w:t>,</w:t>
+      </w:r>
+    </w:p>
+    <w:p>
+      <w:r>
+        <w:tab/>
+        <w:t xml:space="preserve">CONSTRAINT SOC_PER_FK FOREIGN </w:t>
+      </w:r>
+      <w:proofErr w:type="gramStart"/>
+      <w:r>
+        <w:t>KEY(</w:t>
+      </w:r>
+      <w:proofErr w:type="gramEnd"/>
+      <w:r>
+        <w:t>PERFIL_ACCESO) REFERENCES PERFIL(PERFIL)</w:t>
+      </w:r>
+    </w:p>
+    <w:p>
+      <w:r>
+        <w:t>);</w:t>
+      </w:r>
+    </w:p>
+    <w:p/>
+    <w:p>
+      <w:pPr>
+        <w:pStyle w:val="Listado1"/>
+        <w:rPr>
+          <w:rStyle w:val="nfasis"/>
+          <w:i w:val="0"/>
+          <w:sz w:val="22"/>
+        </w:rPr>
+      </w:pPr>
+      <w:bookmarkStart w:id="14" w:name="_Toc40295663"/>
+      <w:r>
+        <w:rPr>
+          <w:rStyle w:val="nfasis"/>
+          <w:i w:val="0"/>
+          <w:sz w:val="22"/>
+        </w:rPr>
+        <w:t xml:space="preserve">Tabla </w:t>
+      </w:r>
+      <w:r>
+        <w:rPr>
+          <w:rStyle w:val="nfasis"/>
+          <w:i w:val="0"/>
+          <w:sz w:val="22"/>
+        </w:rPr>
+        <w:t>CUOTA</w:t>
+      </w:r>
+      <w:r>
+        <w:rPr>
+          <w:rStyle w:val="nfasis"/>
+          <w:i w:val="0"/>
+          <w:sz w:val="22"/>
+        </w:rPr>
+        <w:t>:</w:t>
+      </w:r>
+      <w:bookmarkEnd w:id="14"/>
+    </w:p>
+    <w:p/>
+    <w:p>
+      <w:r>
+        <w:t>He creado una secuencia auto</w:t>
+      </w:r>
+      <w:r>
+        <w:t xml:space="preserve"> </w:t>
+      </w:r>
+      <w:r>
+        <w:t>incremental para el código de cuota:</w:t>
+      </w:r>
+    </w:p>
+    <w:p/>
+    <w:p>
+      <w:r>
+        <w:t>CREATE SEQUENCE INCREMENTO_CUOTAS</w:t>
+      </w:r>
+    </w:p>
+    <w:p>
+      <w:r>
+        <w:t>INCREMENT BY 1</w:t>
+      </w:r>
+    </w:p>
+    <w:p>
+      <w:r>
+        <w:t>START WITH 0</w:t>
+      </w:r>
+    </w:p>
+    <w:p>
+      <w:r>
+        <w:t>MINVALUE 0;</w:t>
+      </w:r>
+    </w:p>
+    <w:p/>
+    <w:p>
+      <w:r>
+        <w:t xml:space="preserve">CREATE  TABLE </w:t>
+      </w:r>
+      <w:proofErr w:type="gramStart"/>
+      <w:r>
+        <w:t>CUOTA(</w:t>
+      </w:r>
+      <w:proofErr w:type="gramEnd"/>
+    </w:p>
+    <w:p>
+      <w:pPr>
+        <w:ind w:firstLine="708"/>
+      </w:pPr>
+      <w:r>
+        <w:t xml:space="preserve">ID_CUOTA </w:t>
+      </w:r>
+      <w:r>
+        <w:t xml:space="preserve">NUMBER </w:t>
+      </w:r>
+      <w:r>
+        <w:t>NOT NULL PRIMARY KEY,</w:t>
+      </w:r>
+    </w:p>
+    <w:p>
+      <w:pPr>
+        <w:ind w:firstLine="708"/>
+      </w:pPr>
+      <w:r>
+        <w:t>PRECIO_ADULTO NUMBER,</w:t>
+      </w:r>
+    </w:p>
+    <w:p>
+      <w:pPr>
+        <w:ind w:firstLine="708"/>
+      </w:pPr>
+      <w:r>
+        <w:t>PRECIO_MENOR NUMBER,</w:t>
+      </w:r>
+    </w:p>
+    <w:p>
+      <w:pPr>
+        <w:ind w:firstLine="708"/>
+      </w:pPr>
+      <w:r>
+        <w:t>ANYO DATE</w:t>
+      </w:r>
+    </w:p>
+    <w:p>
+      <w:r>
+        <w:t>);</w:t>
+      </w:r>
+    </w:p>
+    <w:p>
+      <w:pPr>
+        <w:pStyle w:val="Listado1"/>
+        <w:rPr>
+          <w:rStyle w:val="nfasis"/>
+          <w:i w:val="0"/>
+          <w:sz w:val="22"/>
+        </w:rPr>
+      </w:pPr>
+      <w:r>
+        <w:rPr>
+          <w:rStyle w:val="nfasis"/>
+          <w:i w:val="0"/>
+          <w:sz w:val="22"/>
+        </w:rPr>
+        <w:t xml:space="preserve">Tabla </w:t>
+      </w:r>
+      <w:r>
+        <w:rPr>
+          <w:rStyle w:val="nfasis"/>
+          <w:i w:val="0"/>
+          <w:sz w:val="22"/>
+        </w:rPr>
+        <w:t>CUOTA</w:t>
+      </w:r>
+      <w:r>
+        <w:rPr>
+          <w:rStyle w:val="nfasis"/>
+          <w:i w:val="0"/>
+          <w:sz w:val="22"/>
+        </w:rPr>
+        <w:t>PAGADA</w:t>
+      </w:r>
+      <w:r>
+        <w:rPr>
+          <w:rStyle w:val="nfasis"/>
+          <w:i w:val="0"/>
+          <w:sz w:val="22"/>
+        </w:rPr>
+        <w:t>:</w:t>
+      </w:r>
+    </w:p>
+    <w:p/>
+    <w:p>
+      <w:r>
+        <w:t>CREATE TABLE CUOTAPAGADA (</w:t>
+      </w:r>
+    </w:p>
+    <w:p>
+      <w:pPr>
+        <w:ind w:firstLine="708"/>
+      </w:pPr>
+      <w:r>
+        <w:lastRenderedPageBreak/>
+        <w:t>ID_SOCIO NUMBER NOT NULL,</w:t>
+      </w:r>
+    </w:p>
+    <w:p>
+      <w:pPr>
+        <w:ind w:firstLine="708"/>
+      </w:pPr>
+      <w:r>
+        <w:t xml:space="preserve">ID_CUOTA NUMBER NOT NULL, </w:t>
+      </w:r>
+    </w:p>
+    <w:p>
+      <w:pPr>
+        <w:ind w:firstLine="708"/>
+      </w:pPr>
+      <w:r>
+        <w:t>FECHA DATE,</w:t>
+      </w:r>
+    </w:p>
+    <w:p>
+      <w:pPr>
+        <w:ind w:firstLine="708"/>
+      </w:pPr>
+      <w:commentRangeStart w:id="15"/>
+      <w:r>
+        <w:t xml:space="preserve">PAGADO </w:t>
+      </w:r>
+      <w:proofErr w:type="gramStart"/>
+      <w:r>
+        <w:t>VARCHAR2(</w:t>
+      </w:r>
+      <w:proofErr w:type="gramEnd"/>
+      <w:r>
+        <w:t>2),</w:t>
+      </w:r>
+      <w:commentRangeEnd w:id="15"/>
+      <w:r>
+        <w:rPr>
+          <w:rStyle w:val="Refdecomentario"/>
+        </w:rPr>
+        <w:commentReference w:id="15"/>
+      </w:r>
+    </w:p>
+    <w:p>
+      <w:pPr>
+        <w:ind w:firstLine="708"/>
+      </w:pPr>
+      <w:r>
+        <w:t xml:space="preserve">CONSTRAINT CUOPA_PK PRIMARY </w:t>
+      </w:r>
+      <w:proofErr w:type="gramStart"/>
+      <w:r>
+        <w:t>KEY(</w:t>
+      </w:r>
+      <w:proofErr w:type="gramEnd"/>
+      <w:r>
+        <w:t>ID_SOCIO, ID_CUOTA),</w:t>
+      </w:r>
+    </w:p>
+    <w:p>
+      <w:pPr>
+        <w:ind w:firstLine="708"/>
+      </w:pPr>
+      <w:r>
+        <w:t xml:space="preserve">CONSTRAINT SO_IDS_FK FOREIGN KEY (ID_SOCIO) REFERENCES </w:t>
+      </w:r>
+      <w:proofErr w:type="gramStart"/>
+      <w:r>
+        <w:t>SOCIO(</w:t>
+      </w:r>
+      <w:proofErr w:type="gramEnd"/>
+      <w:r>
+        <w:t>ID_SOCIO),</w:t>
+      </w:r>
+    </w:p>
+    <w:p>
+      <w:pPr>
+        <w:ind w:firstLine="708"/>
+      </w:pPr>
+      <w:r>
+        <w:t>CONSTRAINT CUO_IDC_FK FOREIGN KEY (ID_CUOTA) REFERENCES CUOTA (ID_CUOTA)</w:t>
+      </w:r>
+    </w:p>
+    <w:p>
+      <w:r>
+        <w:t xml:space="preserve">      );</w:t>
+      </w:r>
+    </w:p>
+    <w:p>
+      <w:pPr>
+        <w:pStyle w:val="Listado1"/>
+        <w:rPr>
+          <w:rStyle w:val="nfasis"/>
+          <w:i w:val="0"/>
+          <w:sz w:val="22"/>
+        </w:rPr>
+      </w:pPr>
+      <w:r>
+        <w:rPr>
+          <w:rStyle w:val="nfasis"/>
+          <w:i w:val="0"/>
+          <w:sz w:val="22"/>
+        </w:rPr>
+        <w:t xml:space="preserve">Tabla </w:t>
+      </w:r>
+      <w:r>
+        <w:rPr>
+          <w:rStyle w:val="nfasis"/>
+          <w:i w:val="0"/>
+          <w:sz w:val="22"/>
+        </w:rPr>
+        <w:t>TIPO_</w:t>
+      </w:r>
+      <w:r>
+        <w:rPr>
+          <w:rStyle w:val="nfasis"/>
+          <w:i w:val="0"/>
+          <w:sz w:val="22"/>
+        </w:rPr>
+        <w:t>ACTIVIDAD</w:t>
+      </w:r>
+      <w:r>
+        <w:rPr>
+          <w:rStyle w:val="nfasis"/>
+          <w:i w:val="0"/>
+          <w:sz w:val="22"/>
+        </w:rPr>
+        <w:t>:</w:t>
+      </w:r>
+    </w:p>
+    <w:p>
+      <w:pPr>
+        <w:rPr>
+          <w:i/>
+          <w:iCs/>
+        </w:rPr>
+      </w:pPr>
+    </w:p>
+    <w:p>
+      <w:r>
+        <w:t>CREATE TABLE TIPO_</w:t>
+      </w:r>
+      <w:proofErr w:type="gramStart"/>
+      <w:r>
+        <w:t>ACTIVIDAD(</w:t>
+      </w:r>
+      <w:proofErr w:type="gramEnd"/>
+    </w:p>
+    <w:p>
+      <w:pPr>
+        <w:ind w:firstLine="708"/>
+      </w:pPr>
+      <w:r>
+        <w:t>ID_TIPO_ACTIVIDAD NUMBER PRIMARY KEY,</w:t>
+      </w:r>
+    </w:p>
+    <w:p>
+      <w:pPr>
+        <w:ind w:firstLine="708"/>
+      </w:pPr>
+      <w:r>
+        <w:t xml:space="preserve">DESCRIPCION </w:t>
+      </w:r>
+      <w:proofErr w:type="gramStart"/>
+      <w:r>
+        <w:t>VARCHAR2(</w:t>
+      </w:r>
+      <w:proofErr w:type="gramEnd"/>
+      <w:r>
+        <w:t>2</w:t>
+      </w:r>
+      <w:r>
+        <w:t>5)</w:t>
+      </w:r>
+    </w:p>
+    <w:p>
+      <w:r>
+        <w:t>);</w:t>
+      </w:r>
+    </w:p>
+    <w:p>
+      <w:pPr>
+        <w:pStyle w:val="Listado1"/>
+        <w:rPr>
+          <w:rStyle w:val="nfasis"/>
+          <w:i w:val="0"/>
+          <w:sz w:val="22"/>
+        </w:rPr>
+      </w:pPr>
+      <w:r>
+        <w:rPr>
+          <w:rStyle w:val="nfasis"/>
+          <w:i w:val="0"/>
+          <w:sz w:val="22"/>
+        </w:rPr>
+        <w:t xml:space="preserve">Tabla </w:t>
+      </w:r>
+      <w:r>
+        <w:rPr>
+          <w:rStyle w:val="nfasis"/>
+          <w:i w:val="0"/>
+          <w:sz w:val="22"/>
+        </w:rPr>
+        <w:t>DIFICULTAD</w:t>
+      </w:r>
+      <w:r>
+        <w:rPr>
+          <w:rStyle w:val="nfasis"/>
+          <w:i w:val="0"/>
+          <w:sz w:val="22"/>
+        </w:rPr>
+        <w:t>:</w:t>
+      </w:r>
+    </w:p>
+    <w:p>
+      <w:pPr>
+        <w:rPr>
+          <w:i/>
+          <w:iCs/>
+        </w:rPr>
+      </w:pPr>
+    </w:p>
+    <w:p>
+      <w:r>
+        <w:t xml:space="preserve">CREATE TABLE </w:t>
+      </w:r>
+      <w:proofErr w:type="gramStart"/>
+      <w:r>
+        <w:t>DIFICULTAD(</w:t>
+      </w:r>
+      <w:proofErr w:type="gramEnd"/>
+    </w:p>
+    <w:p>
+      <w:pPr>
+        <w:ind w:firstLine="708"/>
+      </w:pPr>
+      <w:r>
+        <w:t xml:space="preserve">DIFICULTAD </w:t>
+      </w:r>
+      <w:proofErr w:type="gramStart"/>
+      <w:r>
+        <w:t>VARCHAR2(</w:t>
+      </w:r>
+      <w:proofErr w:type="gramEnd"/>
+      <w:r>
+        <w:t>5) PRIMARY KEY</w:t>
+      </w:r>
+    </w:p>
+    <w:p>
+      <w:r>
+        <w:t>);</w:t>
+      </w:r>
+    </w:p>
+    <w:p>
+      <w:pPr>
+        <w:pStyle w:val="Listado1"/>
+        <w:rPr>
+          <w:rStyle w:val="nfasis"/>
+          <w:i w:val="0"/>
+          <w:sz w:val="22"/>
+        </w:rPr>
+      </w:pPr>
+      <w:r>
+        <w:rPr>
+          <w:rStyle w:val="nfasis"/>
+          <w:i w:val="0"/>
+          <w:sz w:val="22"/>
+        </w:rPr>
+        <w:t xml:space="preserve">Tabla </w:t>
+      </w:r>
+      <w:r>
+        <w:rPr>
+          <w:rStyle w:val="nfasis"/>
+          <w:i w:val="0"/>
+          <w:sz w:val="22"/>
+        </w:rPr>
+        <w:t>ACTIVIDAD</w:t>
+      </w:r>
+      <w:r>
+        <w:rPr>
+          <w:rStyle w:val="nfasis"/>
+          <w:i w:val="0"/>
+          <w:sz w:val="22"/>
+        </w:rPr>
+        <w:t>:</w:t>
+      </w:r>
+    </w:p>
+    <w:p/>
+    <w:p>
+      <w:r>
+        <w:t>He creado una se</w:t>
+      </w:r>
+      <w:r>
+        <w:t xml:space="preserve">cuencia </w:t>
+      </w:r>
+      <w:r>
+        <w:t>auto incremental</w:t>
+      </w:r>
+      <w:r>
+        <w:t xml:space="preserve"> para id de actividad</w:t>
+      </w:r>
+      <w:r>
+        <w:t>:</w:t>
+      </w:r>
+    </w:p>
+    <w:p>
+      <w:pPr>
+        <w:rPr>
+          <w:i/>
+          <w:iCs/>
+        </w:rPr>
+      </w:pPr>
+    </w:p>
+    <w:p>
+      <w:pPr>
+        <w:rPr>
+          <w:i/>
+          <w:iCs/>
+        </w:rPr>
+      </w:pPr>
+      <w:r>
+        <w:rPr>
+          <w:i/>
+          <w:iCs/>
+        </w:rPr>
+        <w:t>CREATE SEQUENCE INCREMENTO_IDACTIVIDAD</w:t>
+      </w:r>
+    </w:p>
+    <w:p>
+      <w:pPr>
+        <w:rPr>
+          <w:i/>
+          <w:iCs/>
+        </w:rPr>
+      </w:pPr>
+      <w:r>
+        <w:rPr>
+          <w:i/>
+          <w:iCs/>
+        </w:rPr>
+        <w:t>INCREMENT BY 1</w:t>
+      </w:r>
+    </w:p>
+    <w:p>
+      <w:pPr>
+        <w:rPr>
+          <w:i/>
+          <w:iCs/>
+        </w:rPr>
+      </w:pPr>
+      <w:r>
+        <w:rPr>
+          <w:i/>
+          <w:iCs/>
+        </w:rPr>
+        <w:t>START WITH 0</w:t>
+      </w:r>
+    </w:p>
+    <w:p>
+      <w:pPr>
+        <w:rPr>
+          <w:i/>
+          <w:iCs/>
+        </w:rPr>
+      </w:pPr>
+      <w:r>
+        <w:rPr>
+          <w:i/>
+          <w:iCs/>
+        </w:rPr>
+        <w:t>MINVALUE 0;</w:t>
+      </w:r>
+    </w:p>
+    <w:p/>
+    <w:p>
+      <w:r>
+        <w:t>CREATE TABLE ACTIVIDAD (</w:t>
+      </w:r>
+    </w:p>
+    <w:p>
+      <w:pPr>
+        <w:ind w:firstLine="708"/>
+      </w:pPr>
+      <w:r>
+        <w:t>ID_ACTIVIDAD NUMBER NOT NULL PRIMARY KEY,</w:t>
+      </w:r>
+    </w:p>
+    <w:p>
+      <w:pPr>
+        <w:ind w:firstLine="708"/>
+      </w:pPr>
+      <w:r>
+        <w:t xml:space="preserve">DESCRIPCION </w:t>
+      </w:r>
+      <w:proofErr w:type="gramStart"/>
+      <w:r>
+        <w:t>VARCHAR2(</w:t>
+      </w:r>
+      <w:proofErr w:type="gramEnd"/>
+      <w:r>
+        <w:t>50) NOT NULL,</w:t>
+      </w:r>
+      <w:bookmarkStart w:id="16" w:name="_GoBack"/>
+      <w:bookmarkEnd w:id="16"/>
+    </w:p>
+    <w:p>
+      <w:pPr>
+        <w:ind w:firstLine="708"/>
+      </w:pPr>
+      <w:r>
+        <w:t>FECHA DATE NOT NULL,</w:t>
+      </w:r>
+    </w:p>
+    <w:p>
+      <w:pPr>
+        <w:ind w:firstLine="708"/>
+      </w:pPr>
+      <w:r>
+        <w:t xml:space="preserve">PRECIO </w:t>
+      </w:r>
+      <w:proofErr w:type="gramStart"/>
+      <w:r>
+        <w:t>NUMBER(</w:t>
+      </w:r>
+      <w:proofErr w:type="gramEnd"/>
+      <w:r>
+        <w:t>4,2),</w:t>
+      </w:r>
+    </w:p>
+    <w:p>
+      <w:pPr>
+        <w:ind w:firstLine="708"/>
+      </w:pPr>
+      <w:commentRangeStart w:id="17"/>
+      <w:r>
+        <w:t xml:space="preserve">SUSPENDIDA </w:t>
+      </w:r>
+      <w:proofErr w:type="gramStart"/>
+      <w:r>
+        <w:t>VARCHAR2(</w:t>
+      </w:r>
+      <w:proofErr w:type="gramEnd"/>
+      <w:r>
+        <w:t>2),</w:t>
+      </w:r>
+      <w:commentRangeEnd w:id="17"/>
+      <w:r>
+        <w:rPr>
+          <w:rStyle w:val="Refdecomentario"/>
+        </w:rPr>
+        <w:commentReference w:id="17"/>
+      </w:r>
+    </w:p>
+    <w:p>
+      <w:pPr>
+        <w:ind w:firstLine="708"/>
+      </w:pPr>
+      <w:r>
+        <w:t xml:space="preserve">MOTIVO_SUSPENSION </w:t>
+      </w:r>
+      <w:proofErr w:type="gramStart"/>
+      <w:r>
+        <w:t>VARCHAR2(</w:t>
+      </w:r>
+      <w:proofErr w:type="gramEnd"/>
+      <w:r>
+        <w:t>50),</w:t>
+      </w:r>
+    </w:p>
+    <w:p>
+      <w:pPr>
+        <w:ind w:firstLine="708"/>
+      </w:pPr>
+      <w:r>
+        <w:t xml:space="preserve">DIFICULTAD </w:t>
+      </w:r>
+      <w:proofErr w:type="gramStart"/>
+      <w:r>
+        <w:t>VARCHAR2(</w:t>
+      </w:r>
+      <w:proofErr w:type="gramEnd"/>
+      <w:r>
+        <w:t>5</w:t>
+      </w:r>
+      <w:r>
+        <w:t>),</w:t>
+      </w:r>
+    </w:p>
+    <w:p>
+      <w:pPr>
+        <w:ind w:firstLine="708"/>
+      </w:pPr>
+      <w:r>
+        <w:t>ORGANIZADOR NUMBER NOT NULL,</w:t>
+      </w:r>
+    </w:p>
+    <w:p>
+      <w:pPr>
+        <w:ind w:firstLine="708"/>
+      </w:pPr>
+      <w:r>
+        <w:t xml:space="preserve">TIPOACTIVIDAD NUMBER NOT NULL, </w:t>
+      </w:r>
+    </w:p>
+    <w:p>
+      <w:pPr>
+        <w:ind w:firstLine="708"/>
+      </w:pPr>
+      <w:r>
+        <w:t>CONSTRAINT ACT_ORG_FK FOREIGN KEY (ORGANIZADOR) REFERENCES SOCIO (ID_SOCIO),</w:t>
+      </w:r>
+    </w:p>
+    <w:p>
+      <w:pPr>
+        <w:ind w:firstLine="708"/>
+      </w:pPr>
+      <w:r>
+        <w:t xml:space="preserve">CONSTRAINT </w:t>
+      </w:r>
+      <w:r>
+        <w:t xml:space="preserve">ACT_TIP_FK FOREIGN KEY (TIPOACTIVIDAD) REFERENCES </w:t>
+      </w:r>
+      <w:r>
+        <w:t xml:space="preserve">  </w:t>
+      </w:r>
+      <w:r>
+        <w:t>TIPO_</w:t>
+      </w:r>
+      <w:proofErr w:type="gramStart"/>
+      <w:r>
+        <w:t>ACTIVIDAD(</w:t>
+      </w:r>
+      <w:proofErr w:type="gramEnd"/>
+      <w:r>
+        <w:t>ID_TIPO_ACTIVIDAD)</w:t>
+      </w:r>
+      <w:r>
+        <w:t>,</w:t>
+      </w:r>
+    </w:p>
+    <w:p>
+      <w:pPr>
+        <w:ind w:firstLine="708"/>
+      </w:pPr>
+      <w:r>
+        <w:t>CONSTRAINT ACT_DIF_FK FOREIGN KEY (DIFICULTAD) REFERENCES DIFICULTAD (DIFICULTAD)</w:t>
+      </w:r>
+    </w:p>
+    <w:p>
+      <w:r>
+        <w:t xml:space="preserve">      );</w:t>
+      </w:r>
+    </w:p>
+    <w:p/>
+    <w:p>
+      <w:pPr>
+        <w:pStyle w:val="Listado1"/>
+        <w:rPr>
+          <w:rStyle w:val="nfasis"/>
+          <w:i w:val="0"/>
+          <w:sz w:val="22"/>
+        </w:rPr>
+      </w:pPr>
+      <w:r>
+        <w:rPr>
+          <w:rStyle w:val="nfasis"/>
+          <w:i w:val="0"/>
+          <w:sz w:val="22"/>
+        </w:rPr>
+        <w:t xml:space="preserve">Tabla </w:t>
+      </w:r>
+      <w:r>
+        <w:rPr>
+          <w:rStyle w:val="nfasis"/>
+          <w:i w:val="0"/>
+          <w:sz w:val="22"/>
+        </w:rPr>
+        <w:t>SOCIOPARTICIPA</w:t>
+      </w:r>
+      <w:r>
+        <w:rPr>
+          <w:rStyle w:val="nfasis"/>
+          <w:i w:val="0"/>
+          <w:sz w:val="22"/>
+        </w:rPr>
+        <w:t>:</w:t>
+      </w:r>
+    </w:p>
+    <w:p/>
+    <w:p>
+      <w:r>
+        <w:t>CREATE TABLE SOCIOPARTICIPA (</w:t>
+      </w:r>
+    </w:p>
+    <w:p>
+      <w:pPr>
+        <w:ind w:firstLine="708"/>
+      </w:pPr>
+      <w:r>
+        <w:t>ID_ACTIVIDAD NUMBER NOT NULL,</w:t>
+      </w:r>
+    </w:p>
+    <w:p>
+      <w:pPr>
+        <w:ind w:firstLine="708"/>
+      </w:pPr>
+      <w:r>
+        <w:t>ID_PARTICIPANTE NUMBER NOT NULL,</w:t>
+      </w:r>
+    </w:p>
+    <w:p>
+      <w:pPr>
+        <w:ind w:firstLine="708"/>
+      </w:pPr>
+      <w:r>
+        <w:t xml:space="preserve">CONSTRAINT SP_PK PRIMARY </w:t>
+      </w:r>
+      <w:proofErr w:type="gramStart"/>
+      <w:r>
+        <w:t>KEY(</w:t>
+      </w:r>
+      <w:proofErr w:type="gramEnd"/>
+      <w:r>
+        <w:t>ID_ACTIVIDAD, ID_PARTICIPANTE),</w:t>
+      </w:r>
+    </w:p>
+    <w:p>
+      <w:pPr>
+        <w:ind w:firstLine="708"/>
+      </w:pPr>
+      <w:r>
+        <w:t xml:space="preserve">CONSTRAINT SOC_ID_FK FOREIGN KEY (ID_PARTICIPANTE) REFERENCES </w:t>
+      </w:r>
+      <w:proofErr w:type="gramStart"/>
+      <w:r>
+        <w:t>SOCIO(</w:t>
+      </w:r>
+      <w:proofErr w:type="gramEnd"/>
+      <w:r>
+        <w:t>ID_SOCIO),</w:t>
+      </w:r>
+    </w:p>
+    <w:p>
+      <w:pPr>
+        <w:ind w:firstLine="708"/>
+      </w:pPr>
+      <w:r>
+        <w:t>CONSTRAINT ACT_ID_FK FOREIGN KEY (ID_ACTIVIDAD) REFERENCES ACTIVIDAD (ID_ACTIVIDAD)</w:t>
+      </w:r>
+    </w:p>
+    <w:p>
+      <w:r>
+        <w:lastRenderedPageBreak/>
+        <w:t xml:space="preserve">      );</w:t>
+      </w:r>
     </w:p>
     <w:sectPr>
-      <w:headerReference w:type="default" r:id="rId13"/>
-      <w:footerReference w:type="default" r:id="rId14"/>
+      <w:headerReference w:type="default" r:id="rId14"/>
+      <w:footerReference w:type="default" r:id="rId15"/>
       <w:pgSz w:w="11906" w:h="16838"/>
       <w:pgMar w:top="1417" w:right="1701" w:bottom="1417" w:left="1701" w:header="708" w:footer="708" w:gutter="0"/>
       <w:cols w:space="708"/>
@@ -2271,6 +3813,53 @@
     </w:sectPr>
   </w:body>
 </w:document>
+</file>
+
+<file path=word/comments.xml><?xml version="1.0" encoding="utf-8"?>
+<w:comments xmlns:wpc="http://schemas.microsoft.com/office/word/2010/wordprocessingCanvas" xmlns:mc="http://schemas.openxmlformats.org/markup-compatibility/2006" xmlns:o="urn:schemas-microsoft-com:office:office" xmlns:r="http://schemas.openxmlformats.org/officeDocument/2006/relationships" xmlns:m="http://schemas.openxmlformats.org/officeDocument/2006/math" xmlns:v="urn:schemas-microsoft-com:vml" xmlns:wp14="http://schemas.microsoft.com/office/word/2010/wordprocessingDrawing" xmlns:wp="http://schemas.openxmlformats.org/drawingml/2006/wordprocessingDrawing" xmlns:w10="urn:schemas-microsoft-com:office:word" xmlns:w="http://schemas.openxmlformats.org/wordprocessingml/2006/main" xmlns:w14="http://schemas.microsoft.com/office/word/2010/wordml" xmlns:wpg="http://schemas.microsoft.com/office/word/2010/wordprocessingGroup" xmlns:wpi="http://schemas.microsoft.com/office/word/2010/wordprocessingInk" xmlns:wne="http://schemas.microsoft.com/office/word/2006/wordml" xmlns:wps="http://schemas.microsoft.com/office/word/2010/wordprocessingShape" mc:Ignorable="w14 wp14">
+  <w:comment w:id="15" w:author="USUARIO" w:date="2020-05-30T19:02:00Z" w:initials="U">
+    <w:p>
+      <w:pPr>
+        <w:pStyle w:val="Textocomentario"/>
+      </w:pPr>
+      <w:r>
+        <w:rPr>
+          <w:rStyle w:val="Refdecomentario"/>
+        </w:rPr>
+        <w:annotationRef/>
+      </w:r>
+      <w:r>
+        <w:t xml:space="preserve">No me ha dejado poner </w:t>
+      </w:r>
+      <w:proofErr w:type="spellStart"/>
+      <w:r>
+        <w:t>boolean</w:t>
+      </w:r>
+      <w:proofErr w:type="spellEnd"/>
+    </w:p>
+  </w:comment>
+  <w:comment w:id="17" w:author="USUARIO" w:date="2020-05-30T19:02:00Z" w:initials="U">
+    <w:p>
+      <w:pPr>
+        <w:pStyle w:val="Textocomentario"/>
+      </w:pPr>
+      <w:r>
+        <w:rPr>
+          <w:rStyle w:val="Refdecomentario"/>
+        </w:rPr>
+        <w:annotationRef/>
+      </w:r>
+      <w:r>
+        <w:t xml:space="preserve">No me ha dejado poner </w:t>
+      </w:r>
+      <w:proofErr w:type="spellStart"/>
+      <w:r>
+        <w:t>boolean</w:t>
+      </w:r>
+      <w:proofErr w:type="spellEnd"/>
+    </w:p>
+  </w:comment>
+</w:comments>
 </file>
 
 <file path=word/endnotes.xml><?xml version="1.0" encoding="utf-8"?>
@@ -2363,7 +3952,7 @@
         <w:rFonts w:asciiTheme="majorHAnsi" w:hAnsiTheme="majorHAnsi" w:cstheme="majorBidi"/>
         <w:noProof/>
       </w:rPr>
-      <w:t>8</w:t>
+      <w:t>12</w:t>
     </w:r>
     <w:r>
       <w:rPr>
@@ -2599,6 +4188,181 @@
     </w:lvl>
   </w:abstractNum>
   <w:abstractNum w:abstractNumId="2">
+    <w:nsid w:val="38183152"/>
+    <w:multiLevelType w:val="multilevel"/>
+    <w:tmpl w:val="B8507E70"/>
+    <w:lvl w:ilvl="0">
+      <w:start w:val="1"/>
+      <w:numFmt w:val="decimal"/>
+      <w:lvlText w:val="%1)"/>
+      <w:lvlJc w:val="left"/>
+      <w:pPr>
+        <w:ind w:left="360" w:hanging="360"/>
+      </w:pPr>
+    </w:lvl>
+    <w:lvl w:ilvl="1">
+      <w:start w:val="1"/>
+      <w:numFmt w:val="lowerLetter"/>
+      <w:lvlText w:val="%2)"/>
+      <w:lvlJc w:val="left"/>
+      <w:pPr>
+        <w:ind w:left="720" w:hanging="360"/>
+      </w:pPr>
+    </w:lvl>
+    <w:lvl w:ilvl="2">
+      <w:start w:val="1"/>
+      <w:numFmt w:val="lowerRoman"/>
+      <w:lvlText w:val="%3)"/>
+      <w:lvlJc w:val="left"/>
+      <w:pPr>
+        <w:ind w:left="1080" w:hanging="360"/>
+      </w:pPr>
+    </w:lvl>
+    <w:lvl w:ilvl="3">
+      <w:start w:val="1"/>
+      <w:numFmt w:val="decimal"/>
+      <w:lvlText w:val="(%4)"/>
+      <w:lvlJc w:val="left"/>
+      <w:pPr>
+        <w:ind w:left="1440" w:hanging="360"/>
+      </w:pPr>
+    </w:lvl>
+    <w:lvl w:ilvl="4">
+      <w:start w:val="1"/>
+      <w:numFmt w:val="lowerLetter"/>
+      <w:lvlText w:val="(%5)"/>
+      <w:lvlJc w:val="left"/>
+      <w:pPr>
+        <w:ind w:left="1800" w:hanging="360"/>
+      </w:pPr>
+    </w:lvl>
+    <w:lvl w:ilvl="5">
+      <w:start w:val="1"/>
+      <w:numFmt w:val="lowerRoman"/>
+      <w:lvlText w:val="(%6)"/>
+      <w:lvlJc w:val="left"/>
+      <w:pPr>
+        <w:ind w:left="2160" w:hanging="360"/>
+      </w:pPr>
+    </w:lvl>
+    <w:lvl w:ilvl="6">
+      <w:start w:val="1"/>
+      <w:numFmt w:val="decimal"/>
+      <w:lvlText w:val="%7."/>
+      <w:lvlJc w:val="left"/>
+      <w:pPr>
+        <w:ind w:left="2520" w:hanging="360"/>
+      </w:pPr>
+    </w:lvl>
+    <w:lvl w:ilvl="7">
+      <w:start w:val="1"/>
+      <w:numFmt w:val="lowerLetter"/>
+      <w:lvlText w:val="%8."/>
+      <w:lvlJc w:val="left"/>
+      <w:pPr>
+        <w:ind w:left="2880" w:hanging="360"/>
+      </w:pPr>
+    </w:lvl>
+    <w:lvl w:ilvl="8">
+      <w:start w:val="1"/>
+      <w:numFmt w:val="lowerRoman"/>
+      <w:lvlText w:val="%9."/>
+      <w:lvlJc w:val="left"/>
+      <w:pPr>
+        <w:ind w:left="3240" w:hanging="360"/>
+      </w:pPr>
+    </w:lvl>
+  </w:abstractNum>
+  <w:abstractNum w:abstractNumId="3">
+    <w:nsid w:val="39342E07"/>
+    <w:multiLevelType w:val="hybridMultilevel"/>
+    <w:tmpl w:val="BB74DF38"/>
+    <w:lvl w:ilvl="0" w:tplc="8534B4AC">
+      <w:start w:val="1"/>
+      <w:numFmt w:val="decimal"/>
+      <w:lvlText w:val="%1."/>
+      <w:lvlJc w:val="left"/>
+      <w:pPr>
+        <w:ind w:left="1080" w:hanging="360"/>
+      </w:pPr>
+      <w:rPr>
+        <w:rFonts w:hint="default"/>
+      </w:rPr>
+    </w:lvl>
+    <w:lvl w:ilvl="1" w:tplc="0C0A0019" w:tentative="1">
+      <w:start w:val="1"/>
+      <w:numFmt w:val="lowerLetter"/>
+      <w:lvlText w:val="%2."/>
+      <w:lvlJc w:val="left"/>
+      <w:pPr>
+        <w:ind w:left="1800" w:hanging="360"/>
+      </w:pPr>
+    </w:lvl>
+    <w:lvl w:ilvl="2" w:tplc="0C0A001B" w:tentative="1">
+      <w:start w:val="1"/>
+      <w:numFmt w:val="lowerRoman"/>
+      <w:lvlText w:val="%3."/>
+      <w:lvlJc w:val="right"/>
+      <w:pPr>
+        <w:ind w:left="2520" w:hanging="180"/>
+      </w:pPr>
+    </w:lvl>
+    <w:lvl w:ilvl="3" w:tplc="0C0A000F" w:tentative="1">
+      <w:start w:val="1"/>
+      <w:numFmt w:val="decimal"/>
+      <w:lvlText w:val="%4."/>
+      <w:lvlJc w:val="left"/>
+      <w:pPr>
+        <w:ind w:left="3240" w:hanging="360"/>
+      </w:pPr>
+    </w:lvl>
+    <w:lvl w:ilvl="4" w:tplc="0C0A0019" w:tentative="1">
+      <w:start w:val="1"/>
+      <w:numFmt w:val="lowerLetter"/>
+      <w:lvlText w:val="%5."/>
+      <w:lvlJc w:val="left"/>
+      <w:pPr>
+        <w:ind w:left="3960" w:hanging="360"/>
+      </w:pPr>
+    </w:lvl>
+    <w:lvl w:ilvl="5" w:tplc="0C0A001B" w:tentative="1">
+      <w:start w:val="1"/>
+      <w:numFmt w:val="lowerRoman"/>
+      <w:lvlText w:val="%6."/>
+      <w:lvlJc w:val="right"/>
+      <w:pPr>
+        <w:ind w:left="4680" w:hanging="180"/>
+      </w:pPr>
+    </w:lvl>
+    <w:lvl w:ilvl="6" w:tplc="0C0A000F" w:tentative="1">
+      <w:start w:val="1"/>
+      <w:numFmt w:val="decimal"/>
+      <w:lvlText w:val="%7."/>
+      <w:lvlJc w:val="left"/>
+      <w:pPr>
+        <w:ind w:left="5400" w:hanging="360"/>
+      </w:pPr>
+    </w:lvl>
+    <w:lvl w:ilvl="7" w:tplc="0C0A0019" w:tentative="1">
+      <w:start w:val="1"/>
+      <w:numFmt w:val="lowerLetter"/>
+      <w:lvlText w:val="%8."/>
+      <w:lvlJc w:val="left"/>
+      <w:pPr>
+        <w:ind w:left="6120" w:hanging="360"/>
+      </w:pPr>
+    </w:lvl>
+    <w:lvl w:ilvl="8" w:tplc="0C0A001B" w:tentative="1">
+      <w:start w:val="1"/>
+      <w:numFmt w:val="lowerRoman"/>
+      <w:lvlText w:val="%9."/>
+      <w:lvlJc w:val="right"/>
+      <w:pPr>
+        <w:ind w:left="6840" w:hanging="180"/>
+      </w:pPr>
+    </w:lvl>
+  </w:abstractNum>
+  <w:abstractNum w:abstractNumId="4">
     <w:nsid w:val="395F3432"/>
     <w:multiLevelType w:val="multilevel"/>
     <w:tmpl w:val="0C0A001D"/>
@@ -2684,7 +4448,7 @@
       </w:pPr>
     </w:lvl>
   </w:abstractNum>
-  <w:abstractNum w:abstractNumId="3">
+  <w:abstractNum w:abstractNumId="5">
     <w:nsid w:val="3A3B2191"/>
     <w:multiLevelType w:val="hybridMultilevel"/>
     <w:tmpl w:val="EF263E0A"/>
@@ -2797,7 +4561,7 @@
       </w:rPr>
     </w:lvl>
   </w:abstractNum>
-  <w:abstractNum w:abstractNumId="4">
+  <w:abstractNum w:abstractNumId="6">
     <w:nsid w:val="3A4813B5"/>
     <w:multiLevelType w:val="hybridMultilevel"/>
     <w:tmpl w:val="D056FFB2"/>
@@ -2886,7 +4650,7 @@
       </w:pPr>
     </w:lvl>
   </w:abstractNum>
-  <w:abstractNum w:abstractNumId="5">
+  <w:abstractNum w:abstractNumId="7">
     <w:nsid w:val="411173BF"/>
     <w:multiLevelType w:val="hybridMultilevel"/>
     <w:tmpl w:val="04521ADA"/>
@@ -2975,7 +4739,7 @@
       </w:pPr>
     </w:lvl>
   </w:abstractNum>
-  <w:abstractNum w:abstractNumId="6">
+  <w:abstractNum w:abstractNumId="8">
     <w:nsid w:val="443A2865"/>
     <w:multiLevelType w:val="hybridMultilevel"/>
     <w:tmpl w:val="5678C5F2"/>
@@ -3064,94 +4828,180 @@
       </w:pPr>
     </w:lvl>
   </w:abstractNum>
-  <w:abstractNum w:abstractNumId="7">
+  <w:abstractNum w:abstractNumId="9">
     <w:nsid w:val="51556D1C"/>
     <w:multiLevelType w:val="hybridMultilevel"/>
-    <w:tmpl w:val="49A48D48"/>
+    <w:tmpl w:val="F3C2DF5A"/>
     <w:lvl w:ilvl="0" w:tplc="5EE4AB72">
+      <w:start w:val="1"/>
+      <w:numFmt w:val="decimal"/>
+      <w:lvlText w:val="%1."/>
+      <w:lvlJc w:val="left"/>
+      <w:pPr>
+        <w:ind w:left="720" w:hanging="360"/>
+      </w:pPr>
+    </w:lvl>
+    <w:lvl w:ilvl="1" w:tplc="0C0A0019">
+      <w:start w:val="1"/>
+      <w:numFmt w:val="lowerLetter"/>
+      <w:lvlText w:val="%2."/>
+      <w:lvlJc w:val="left"/>
+      <w:pPr>
+        <w:ind w:left="1440" w:hanging="360"/>
+      </w:pPr>
+    </w:lvl>
+    <w:lvl w:ilvl="2" w:tplc="0C0A001B" w:tentative="1">
+      <w:start w:val="1"/>
+      <w:numFmt w:val="lowerRoman"/>
+      <w:lvlText w:val="%3."/>
+      <w:lvlJc w:val="right"/>
+      <w:pPr>
+        <w:ind w:left="2160" w:hanging="180"/>
+      </w:pPr>
+    </w:lvl>
+    <w:lvl w:ilvl="3" w:tplc="0C0A000F" w:tentative="1">
+      <w:start w:val="1"/>
+      <w:numFmt w:val="decimal"/>
+      <w:lvlText w:val="%4."/>
+      <w:lvlJc w:val="left"/>
+      <w:pPr>
+        <w:ind w:left="2880" w:hanging="360"/>
+      </w:pPr>
+    </w:lvl>
+    <w:lvl w:ilvl="4" w:tplc="0C0A0019" w:tentative="1">
+      <w:start w:val="1"/>
+      <w:numFmt w:val="lowerLetter"/>
+      <w:lvlText w:val="%5."/>
+      <w:lvlJc w:val="left"/>
+      <w:pPr>
+        <w:ind w:left="3600" w:hanging="360"/>
+      </w:pPr>
+    </w:lvl>
+    <w:lvl w:ilvl="5" w:tplc="0C0A001B" w:tentative="1">
+      <w:start w:val="1"/>
+      <w:numFmt w:val="lowerRoman"/>
+      <w:lvlText w:val="%6."/>
+      <w:lvlJc w:val="right"/>
+      <w:pPr>
+        <w:ind w:left="4320" w:hanging="180"/>
+      </w:pPr>
+    </w:lvl>
+    <w:lvl w:ilvl="6" w:tplc="0C0A000F" w:tentative="1">
+      <w:start w:val="1"/>
+      <w:numFmt w:val="decimal"/>
+      <w:lvlText w:val="%7."/>
+      <w:lvlJc w:val="left"/>
+      <w:pPr>
+        <w:ind w:left="5040" w:hanging="360"/>
+      </w:pPr>
+    </w:lvl>
+    <w:lvl w:ilvl="7" w:tplc="0C0A0019" w:tentative="1">
+      <w:start w:val="1"/>
+      <w:numFmt w:val="lowerLetter"/>
+      <w:lvlText w:val="%8."/>
+      <w:lvlJc w:val="left"/>
+      <w:pPr>
+        <w:ind w:left="5760" w:hanging="360"/>
+      </w:pPr>
+    </w:lvl>
+    <w:lvl w:ilvl="8" w:tplc="0C0A001B" w:tentative="1">
+      <w:start w:val="1"/>
+      <w:numFmt w:val="lowerRoman"/>
+      <w:lvlText w:val="%9."/>
+      <w:lvlJc w:val="right"/>
+      <w:pPr>
+        <w:ind w:left="6480" w:hanging="180"/>
+      </w:pPr>
+    </w:lvl>
+  </w:abstractNum>
+  <w:abstractNum w:abstractNumId="10">
+    <w:nsid w:val="576D4AFF"/>
+    <w:multiLevelType w:val="multilevel"/>
+    <w:tmpl w:val="FC5262AA"/>
+    <w:lvl w:ilvl="0">
       <w:start w:val="1"/>
       <w:numFmt w:val="decimal"/>
       <w:pStyle w:val="Ttulo1"/>
       <w:lvlText w:val="%1."/>
       <w:lvlJc w:val="left"/>
       <w:pPr>
+        <w:ind w:left="360" w:hanging="360"/>
+      </w:pPr>
+    </w:lvl>
+    <w:lvl w:ilvl="1">
+      <w:start w:val="1"/>
+      <w:numFmt w:val="lowerLetter"/>
+      <w:lvlText w:val="%2)"/>
+      <w:lvlJc w:val="left"/>
+      <w:pPr>
         <w:ind w:left="720" w:hanging="360"/>
       </w:pPr>
     </w:lvl>
-    <w:lvl w:ilvl="1" w:tplc="0C0A0019">
+    <w:lvl w:ilvl="2">
+      <w:start w:val="1"/>
+      <w:numFmt w:val="lowerRoman"/>
+      <w:lvlText w:val="%3)"/>
+      <w:lvlJc w:val="left"/>
+      <w:pPr>
+        <w:ind w:left="1080" w:hanging="360"/>
+      </w:pPr>
+    </w:lvl>
+    <w:lvl w:ilvl="3">
+      <w:start w:val="1"/>
+      <w:numFmt w:val="decimal"/>
+      <w:lvlText w:val="(%4)"/>
+      <w:lvlJc w:val="left"/>
+      <w:pPr>
+        <w:ind w:left="1440" w:hanging="360"/>
+      </w:pPr>
+    </w:lvl>
+    <w:lvl w:ilvl="4">
       <w:start w:val="1"/>
       <w:numFmt w:val="lowerLetter"/>
-      <w:lvlText w:val="%2."/>
-      <w:lvlJc w:val="left"/>
-      <w:pPr>
-        <w:ind w:left="1440" w:hanging="360"/>
-      </w:pPr>
-    </w:lvl>
-    <w:lvl w:ilvl="2" w:tplc="0C0A001B" w:tentative="1">
+      <w:lvlText w:val="(%5)"/>
+      <w:lvlJc w:val="left"/>
+      <w:pPr>
+        <w:ind w:left="1800" w:hanging="360"/>
+      </w:pPr>
+    </w:lvl>
+    <w:lvl w:ilvl="5">
       <w:start w:val="1"/>
       <w:numFmt w:val="lowerRoman"/>
-      <w:lvlText w:val="%3."/>
-      <w:lvlJc w:val="right"/>
-      <w:pPr>
-        <w:ind w:left="2160" w:hanging="180"/>
-      </w:pPr>
-    </w:lvl>
-    <w:lvl w:ilvl="3" w:tplc="0C0A000F" w:tentative="1">
-      <w:start w:val="1"/>
-      <w:numFmt w:val="decimal"/>
-      <w:lvlText w:val="%4."/>
-      <w:lvlJc w:val="left"/>
-      <w:pPr>
-        <w:ind w:left="2880" w:hanging="360"/>
-      </w:pPr>
-    </w:lvl>
-    <w:lvl w:ilvl="4" w:tplc="0C0A0019" w:tentative="1">
-      <w:start w:val="1"/>
-      <w:numFmt w:val="lowerLetter"/>
-      <w:lvlText w:val="%5."/>
-      <w:lvlJc w:val="left"/>
-      <w:pPr>
-        <w:ind w:left="3600" w:hanging="360"/>
-      </w:pPr>
-    </w:lvl>
-    <w:lvl w:ilvl="5" w:tplc="0C0A001B" w:tentative="1">
-      <w:start w:val="1"/>
-      <w:numFmt w:val="lowerRoman"/>
-      <w:lvlText w:val="%6."/>
-      <w:lvlJc w:val="right"/>
-      <w:pPr>
-        <w:ind w:left="4320" w:hanging="180"/>
-      </w:pPr>
-    </w:lvl>
-    <w:lvl w:ilvl="6" w:tplc="0C0A000F" w:tentative="1">
+      <w:lvlText w:val="(%6)"/>
+      <w:lvlJc w:val="left"/>
+      <w:pPr>
+        <w:ind w:left="2160" w:hanging="360"/>
+      </w:pPr>
+    </w:lvl>
+    <w:lvl w:ilvl="6">
       <w:start w:val="1"/>
       <w:numFmt w:val="decimal"/>
       <w:lvlText w:val="%7."/>
       <w:lvlJc w:val="left"/>
       <w:pPr>
-        <w:ind w:left="5040" w:hanging="360"/>
-      </w:pPr>
-    </w:lvl>
-    <w:lvl w:ilvl="7" w:tplc="0C0A0019" w:tentative="1">
+        <w:ind w:left="2520" w:hanging="360"/>
+      </w:pPr>
+    </w:lvl>
+    <w:lvl w:ilvl="7">
       <w:start w:val="1"/>
       <w:numFmt w:val="lowerLetter"/>
       <w:lvlText w:val="%8."/>
       <w:lvlJc w:val="left"/>
       <w:pPr>
-        <w:ind w:left="5760" w:hanging="360"/>
-      </w:pPr>
-    </w:lvl>
-    <w:lvl w:ilvl="8" w:tplc="0C0A001B" w:tentative="1">
+        <w:ind w:left="2880" w:hanging="360"/>
+      </w:pPr>
+    </w:lvl>
+    <w:lvl w:ilvl="8">
       <w:start w:val="1"/>
       <w:numFmt w:val="lowerRoman"/>
       <w:lvlText w:val="%9."/>
-      <w:lvlJc w:val="right"/>
-      <w:pPr>
-        <w:ind w:left="6480" w:hanging="180"/>
+      <w:lvlJc w:val="left"/>
+      <w:pPr>
+        <w:ind w:left="3240" w:hanging="360"/>
       </w:pPr>
     </w:lvl>
   </w:abstractNum>
-  <w:abstractNum w:abstractNumId="8">
+  <w:abstractNum w:abstractNumId="11">
     <w:nsid w:val="5FD53825"/>
     <w:multiLevelType w:val="hybridMultilevel"/>
     <w:tmpl w:val="37983132"/>
@@ -3237,7 +5087,7 @@
       </w:pPr>
     </w:lvl>
   </w:abstractNum>
-  <w:abstractNum w:abstractNumId="9">
+  <w:abstractNum w:abstractNumId="12">
     <w:nsid w:val="61AD0612"/>
     <w:multiLevelType w:val="hybridMultilevel"/>
     <w:tmpl w:val="2B5A8FCE"/>
@@ -3323,7 +5173,121 @@
       </w:pPr>
     </w:lvl>
   </w:abstractNum>
-  <w:abstractNum w:abstractNumId="10">
+  <w:abstractNum w:abstractNumId="13">
+    <w:nsid w:val="620E746A"/>
+    <w:multiLevelType w:val="hybridMultilevel"/>
+    <w:tmpl w:val="946C8014"/>
+    <w:lvl w:ilvl="0" w:tplc="1EC4AE14">
+      <w:start w:val="1"/>
+      <w:numFmt w:val="bullet"/>
+      <w:pStyle w:val="Listado1"/>
+      <w:lvlText w:val=""/>
+      <w:lvlJc w:val="left"/>
+      <w:pPr>
+        <w:ind w:left="1440" w:hanging="360"/>
+      </w:pPr>
+      <w:rPr>
+        <w:rFonts w:ascii="Wingdings" w:hAnsi="Wingdings" w:hint="default"/>
+      </w:rPr>
+    </w:lvl>
+    <w:lvl w:ilvl="1" w:tplc="0C0A0003" w:tentative="1">
+      <w:start w:val="1"/>
+      <w:numFmt w:val="bullet"/>
+      <w:lvlText w:val="o"/>
+      <w:lvlJc w:val="left"/>
+      <w:pPr>
+        <w:ind w:left="2160" w:hanging="360"/>
+      </w:pPr>
+      <w:rPr>
+        <w:rFonts w:ascii="Courier New" w:hAnsi="Courier New" w:cs="Courier New" w:hint="default"/>
+      </w:rPr>
+    </w:lvl>
+    <w:lvl w:ilvl="2" w:tplc="0C0A0005" w:tentative="1">
+      <w:start w:val="1"/>
+      <w:numFmt w:val="bullet"/>
+      <w:lvlText w:val=""/>
+      <w:lvlJc w:val="left"/>
+      <w:pPr>
+        <w:ind w:left="2880" w:hanging="360"/>
+      </w:pPr>
+      <w:rPr>
+        <w:rFonts w:ascii="Wingdings" w:hAnsi="Wingdings" w:hint="default"/>
+      </w:rPr>
+    </w:lvl>
+    <w:lvl w:ilvl="3" w:tplc="0C0A0001" w:tentative="1">
+      <w:start w:val="1"/>
+      <w:numFmt w:val="bullet"/>
+      <w:lvlText w:val=""/>
+      <w:lvlJc w:val="left"/>
+      <w:pPr>
+        <w:ind w:left="3600" w:hanging="360"/>
+      </w:pPr>
+      <w:rPr>
+        <w:rFonts w:ascii="Symbol" w:hAnsi="Symbol" w:hint="default"/>
+      </w:rPr>
+    </w:lvl>
+    <w:lvl w:ilvl="4" w:tplc="0C0A0003" w:tentative="1">
+      <w:start w:val="1"/>
+      <w:numFmt w:val="bullet"/>
+      <w:lvlText w:val="o"/>
+      <w:lvlJc w:val="left"/>
+      <w:pPr>
+        <w:ind w:left="4320" w:hanging="360"/>
+      </w:pPr>
+      <w:rPr>
+        <w:rFonts w:ascii="Courier New" w:hAnsi="Courier New" w:cs="Courier New" w:hint="default"/>
+      </w:rPr>
+    </w:lvl>
+    <w:lvl w:ilvl="5" w:tplc="0C0A0005" w:tentative="1">
+      <w:start w:val="1"/>
+      <w:numFmt w:val="bullet"/>
+      <w:lvlText w:val=""/>
+      <w:lvlJc w:val="left"/>
+      <w:pPr>
+        <w:ind w:left="5040" w:hanging="360"/>
+      </w:pPr>
+      <w:rPr>
+        <w:rFonts w:ascii="Wingdings" w:hAnsi="Wingdings" w:hint="default"/>
+      </w:rPr>
+    </w:lvl>
+    <w:lvl w:ilvl="6" w:tplc="0C0A0001" w:tentative="1">
+      <w:start w:val="1"/>
+      <w:numFmt w:val="bullet"/>
+      <w:lvlText w:val=""/>
+      <w:lvlJc w:val="left"/>
+      <w:pPr>
+        <w:ind w:left="5760" w:hanging="360"/>
+      </w:pPr>
+      <w:rPr>
+        <w:rFonts w:ascii="Symbol" w:hAnsi="Symbol" w:hint="default"/>
+      </w:rPr>
+    </w:lvl>
+    <w:lvl w:ilvl="7" w:tplc="0C0A0003" w:tentative="1">
+      <w:start w:val="1"/>
+      <w:numFmt w:val="bullet"/>
+      <w:lvlText w:val="o"/>
+      <w:lvlJc w:val="left"/>
+      <w:pPr>
+        <w:ind w:left="6480" w:hanging="360"/>
+      </w:pPr>
+      <w:rPr>
+        <w:rFonts w:ascii="Courier New" w:hAnsi="Courier New" w:cs="Courier New" w:hint="default"/>
+      </w:rPr>
+    </w:lvl>
+    <w:lvl w:ilvl="8" w:tplc="0C0A0005" w:tentative="1">
+      <w:start w:val="1"/>
+      <w:numFmt w:val="bullet"/>
+      <w:lvlText w:val=""/>
+      <w:lvlJc w:val="left"/>
+      <w:pPr>
+        <w:ind w:left="7200" w:hanging="360"/>
+      </w:pPr>
+      <w:rPr>
+        <w:rFonts w:ascii="Wingdings" w:hAnsi="Wingdings" w:hint="default"/>
+      </w:rPr>
+    </w:lvl>
+  </w:abstractNum>
+  <w:abstractNum w:abstractNumId="14">
     <w:nsid w:val="65BB051E"/>
     <w:multiLevelType w:val="hybridMultilevel"/>
     <w:tmpl w:val="04521ADA"/>
@@ -3412,7 +5376,7 @@
       </w:pPr>
     </w:lvl>
   </w:abstractNum>
-  <w:abstractNum w:abstractNumId="11">
+  <w:abstractNum w:abstractNumId="15">
     <w:nsid w:val="6A8957B6"/>
     <w:multiLevelType w:val="hybridMultilevel"/>
     <w:tmpl w:val="7264DDA4"/>
@@ -3498,7 +5462,7 @@
       </w:pPr>
     </w:lvl>
   </w:abstractNum>
-  <w:abstractNum w:abstractNumId="12">
+  <w:abstractNum w:abstractNumId="16">
     <w:nsid w:val="7B524CB3"/>
     <w:multiLevelType w:val="hybridMultilevel"/>
     <w:tmpl w:val="4BE2A550"/>
@@ -3588,7 +5552,7 @@
     </w:lvl>
   </w:abstractNum>
   <w:num w:numId="1">
-    <w:abstractNumId w:val="6"/>
+    <w:abstractNumId w:val="8"/>
   </w:num>
   <w:num w:numId="2">
     <w:abstractNumId w:val="0"/>
@@ -3603,34 +5567,61 @@
     <w:abstractNumId w:val="1"/>
   </w:num>
   <w:num w:numId="5">
+    <w:abstractNumId w:val="4"/>
+  </w:num>
+  <w:num w:numId="6">
+    <w:abstractNumId w:val="9"/>
+  </w:num>
+  <w:num w:numId="7">
+    <w:abstractNumId w:val="5"/>
+  </w:num>
+  <w:num w:numId="8">
+    <w:abstractNumId w:val="7"/>
+  </w:num>
+  <w:num w:numId="9">
+    <w:abstractNumId w:val="15"/>
+  </w:num>
+  <w:num w:numId="10">
+    <w:abstractNumId w:val="14"/>
+  </w:num>
+  <w:num w:numId="11">
+    <w:abstractNumId w:val="12"/>
+  </w:num>
+  <w:num w:numId="12">
+    <w:abstractNumId w:val="6"/>
+  </w:num>
+  <w:num w:numId="13">
+    <w:abstractNumId w:val="16"/>
+  </w:num>
+  <w:num w:numId="14">
+    <w:abstractNumId w:val="11"/>
+  </w:num>
+  <w:num w:numId="15">
+    <w:abstractNumId w:val="9"/>
+  </w:num>
+  <w:num w:numId="16">
+    <w:abstractNumId w:val="9"/>
+  </w:num>
+  <w:num w:numId="17">
+    <w:abstractNumId w:val="3"/>
+  </w:num>
+  <w:num w:numId="18">
+    <w:abstractNumId w:val="13"/>
+  </w:num>
+  <w:num w:numId="19">
     <w:abstractNumId w:val="2"/>
   </w:num>
-  <w:num w:numId="6">
-    <w:abstractNumId w:val="7"/>
-  </w:num>
-  <w:num w:numId="7">
-    <w:abstractNumId w:val="3"/>
-  </w:num>
-  <w:num w:numId="8">
-    <w:abstractNumId w:val="5"/>
-  </w:num>
-  <w:num w:numId="9">
-    <w:abstractNumId w:val="11"/>
-  </w:num>
-  <w:num w:numId="10">
+  <w:num w:numId="20">
     <w:abstractNumId w:val="10"/>
   </w:num>
-  <w:num w:numId="11">
-    <w:abstractNumId w:val="9"/>
+  <w:num w:numId="21">
+    <w:abstractNumId w:val="10"/>
   </w:num>
-  <w:num w:numId="12">
-    <w:abstractNumId w:val="4"/>
+  <w:num w:numId="22">
+    <w:abstractNumId w:val="10"/>
   </w:num>
-  <w:num w:numId="13">
-    <w:abstractNumId w:val="12"/>
-  </w:num>
-  <w:num w:numId="14">
-    <w:abstractNumId w:val="8"/>
+  <w:num w:numId="23">
+    <w:abstractNumId w:val="10"/>
   </w:num>
 </w:numbering>
 </file>
@@ -3801,18 +5792,19 @@
   </w:style>
   <w:style w:type="paragraph" w:styleId="Ttulo1">
     <w:name w:val="heading 1"/>
+    <w:aliases w:val="Proyecto_1"/>
     <w:basedOn w:val="Normal"/>
     <w:next w:val="Normal"/>
     <w:link w:val="Ttulo1Car"/>
     <w:autoRedefine/>
     <w:uiPriority w:val="9"/>
     <w:qFormat/>
-    <w:rsid w:val="00DD6C10"/>
+    <w:rsid w:val="00773C34"/>
     <w:pPr>
       <w:keepNext/>
       <w:keepLines/>
       <w:numPr>
-        <w:numId w:val="6"/>
+        <w:numId w:val="20"/>
       </w:numPr>
       <w:spacing w:before="480" w:after="0"/>
       <w:outlineLvl w:val="0"/>
@@ -3870,6 +5862,30 @@
       <w:color w:val="4F81BD" w:themeColor="accent1"/>
     </w:rPr>
   </w:style>
+  <w:style w:type="paragraph" w:styleId="Ttulo4">
+    <w:name w:val="heading 4"/>
+    <w:basedOn w:val="Normal"/>
+    <w:next w:val="Normal"/>
+    <w:link w:val="Ttulo4Car"/>
+    <w:uiPriority w:val="9"/>
+    <w:unhideWhenUsed/>
+    <w:qFormat/>
+    <w:rsid w:val="00BE45E4"/>
+    <w:pPr>
+      <w:keepNext/>
+      <w:keepLines/>
+      <w:spacing w:before="200" w:after="0"/>
+      <w:outlineLvl w:val="3"/>
+    </w:pPr>
+    <w:rPr>
+      <w:rFonts w:asciiTheme="majorHAnsi" w:eastAsiaTheme="majorEastAsia" w:hAnsiTheme="majorHAnsi" w:cstheme="majorBidi"/>
+      <w:b/>
+      <w:bCs/>
+      <w:i/>
+      <w:iCs/>
+      <w:color w:val="4F81BD" w:themeColor="accent1"/>
+    </w:rPr>
+  </w:style>
   <w:style w:type="character" w:default="1" w:styleId="Fuentedeprrafopredeter">
     <w:name w:val="Default Paragraph Font"/>
     <w:uiPriority w:val="1"/>
@@ -4025,10 +6041,11 @@
   </w:style>
   <w:style w:type="character" w:customStyle="1" w:styleId="Ttulo1Car">
     <w:name w:val="Título 1 Car"/>
+    <w:aliases w:val="Proyecto_1 Car"/>
     <w:basedOn w:val="Fuentedeprrafopredeter"/>
     <w:link w:val="Ttulo1"/>
     <w:uiPriority w:val="9"/>
-    <w:rsid w:val="00DD6C10"/>
+    <w:rsid w:val="00773C34"/>
     <w:rPr>
       <w:rFonts w:ascii="Calibri" w:eastAsiaTheme="majorEastAsia" w:hAnsi="Calibri" w:cstheme="majorBidi"/>
       <w:b/>
@@ -4079,14 +6096,14 @@
   </w:style>
   <w:style w:type="character" w:styleId="nfasis">
     <w:name w:val="Emphasis"/>
-    <w:aliases w:val="Titulo 2"/>
+    <w:aliases w:val="Proyecto_2"/>
     <w:basedOn w:val="Ttulo1Car"/>
     <w:uiPriority w:val="20"/>
     <w:qFormat/>
-    <w:rsid w:val="00DD6C10"/>
+    <w:rsid w:val="009A5E28"/>
     <w:rPr>
       <w:rFonts w:ascii="Calibri" w:eastAsiaTheme="majorEastAsia" w:hAnsi="Calibri" w:cstheme="majorBidi"/>
-      <w:b/>
+      <w:b w:val="0"/>
       <w:bCs/>
       <w:i/>
       <w:iCs/>
@@ -4155,13 +6172,14 @@
     <w:uiPriority w:val="39"/>
     <w:unhideWhenUsed/>
     <w:qFormat/>
-    <w:rsid w:val="00FE2246"/>
+    <w:rsid w:val="00942B94"/>
     <w:pPr>
       <w:tabs>
-        <w:tab w:val="left" w:pos="440"/>
+        <w:tab w:val="left" w:pos="709"/>
         <w:tab w:val="right" w:leader="underscore" w:pos="8494"/>
       </w:tabs>
       <w:spacing w:before="240" w:after="120"/>
+      <w:ind w:firstLine="142"/>
     </w:pPr>
     <w:rPr>
       <w:rFonts w:cstheme="minorHAnsi"/>
@@ -4346,6 +6364,132 @@
     </w:pPr>
     <w:rPr>
       <w:rFonts w:cstheme="minorHAnsi"/>
+      <w:sz w:val="20"/>
+      <w:szCs w:val="20"/>
+    </w:rPr>
+  </w:style>
+  <w:style w:type="character" w:styleId="nfasissutil">
+    <w:name w:val="Subtle Emphasis"/>
+    <w:basedOn w:val="Fuentedeprrafopredeter"/>
+    <w:uiPriority w:val="19"/>
+    <w:qFormat/>
+    <w:rsid w:val="00BE45E4"/>
+    <w:rPr>
+      <w:i/>
+      <w:iCs/>
+      <w:color w:val="808080" w:themeColor="text1" w:themeTint="7F"/>
+    </w:rPr>
+  </w:style>
+  <w:style w:type="character" w:customStyle="1" w:styleId="Ttulo4Car">
+    <w:name w:val="Título 4 Car"/>
+    <w:basedOn w:val="Fuentedeprrafopredeter"/>
+    <w:link w:val="Ttulo4"/>
+    <w:uiPriority w:val="9"/>
+    <w:rsid w:val="00BE45E4"/>
+    <w:rPr>
+      <w:rFonts w:asciiTheme="majorHAnsi" w:eastAsiaTheme="majorEastAsia" w:hAnsiTheme="majorHAnsi" w:cstheme="majorBidi"/>
+      <w:b/>
+      <w:bCs/>
+      <w:i/>
+      <w:iCs/>
+      <w:color w:val="4F81BD" w:themeColor="accent1"/>
+    </w:rPr>
+  </w:style>
+  <w:style w:type="paragraph" w:customStyle="1" w:styleId="Listado1">
+    <w:name w:val="Listado1"/>
+    <w:basedOn w:val="Ttulo1"/>
+    <w:link w:val="Listado1Car"/>
+    <w:qFormat/>
+    <w:rsid w:val="009A5E28"/>
+    <w:pPr>
+      <w:numPr>
+        <w:numId w:val="18"/>
+      </w:numPr>
+      <w:ind w:left="1776"/>
+    </w:pPr>
+    <w:rPr>
+      <w:b w:val="0"/>
+      <w:sz w:val="22"/>
+    </w:rPr>
+  </w:style>
+  <w:style w:type="character" w:customStyle="1" w:styleId="Listado1Car">
+    <w:name w:val="Listado1 Car"/>
+    <w:basedOn w:val="Ttulo1Car"/>
+    <w:link w:val="Listado1"/>
+    <w:rsid w:val="009A5E28"/>
+    <w:rPr>
+      <w:rFonts w:ascii="Calibri" w:eastAsiaTheme="majorEastAsia" w:hAnsi="Calibri" w:cstheme="majorBidi"/>
+      <w:b w:val="0"/>
+      <w:bCs/>
+      <w:color w:val="365F91" w:themeColor="accent1" w:themeShade="BF"/>
+      <w:sz w:val="28"/>
+      <w:szCs w:val="28"/>
+    </w:rPr>
+  </w:style>
+  <w:style w:type="character" w:styleId="Refdecomentario">
+    <w:name w:val="annotation reference"/>
+    <w:basedOn w:val="Fuentedeprrafopredeter"/>
+    <w:uiPriority w:val="99"/>
+    <w:semiHidden/>
+    <w:unhideWhenUsed/>
+    <w:rsid w:val="00B26AAD"/>
+    <w:rPr>
+      <w:sz w:val="16"/>
+      <w:szCs w:val="16"/>
+    </w:rPr>
+  </w:style>
+  <w:style w:type="paragraph" w:styleId="Textocomentario">
+    <w:name w:val="annotation text"/>
+    <w:basedOn w:val="Normal"/>
+    <w:link w:val="TextocomentarioCar"/>
+    <w:uiPriority w:val="99"/>
+    <w:semiHidden/>
+    <w:unhideWhenUsed/>
+    <w:rsid w:val="00B26AAD"/>
+    <w:pPr>
+      <w:spacing w:line="240" w:lineRule="auto"/>
+    </w:pPr>
+    <w:rPr>
+      <w:sz w:val="20"/>
+      <w:szCs w:val="20"/>
+    </w:rPr>
+  </w:style>
+  <w:style w:type="character" w:customStyle="1" w:styleId="TextocomentarioCar">
+    <w:name w:val="Texto comentario Car"/>
+    <w:basedOn w:val="Fuentedeprrafopredeter"/>
+    <w:link w:val="Textocomentario"/>
+    <w:uiPriority w:val="99"/>
+    <w:semiHidden/>
+    <w:rsid w:val="00B26AAD"/>
+    <w:rPr>
+      <w:sz w:val="20"/>
+      <w:szCs w:val="20"/>
+    </w:rPr>
+  </w:style>
+  <w:style w:type="paragraph" w:styleId="Asuntodelcomentario">
+    <w:name w:val="annotation subject"/>
+    <w:basedOn w:val="Textocomentario"/>
+    <w:next w:val="Textocomentario"/>
+    <w:link w:val="AsuntodelcomentarioCar"/>
+    <w:uiPriority w:val="99"/>
+    <w:semiHidden/>
+    <w:unhideWhenUsed/>
+    <w:rsid w:val="00B26AAD"/>
+    <w:rPr>
+      <w:b/>
+      <w:bCs/>
+    </w:rPr>
+  </w:style>
+  <w:style w:type="character" w:customStyle="1" w:styleId="AsuntodelcomentarioCar">
+    <w:name w:val="Asunto del comentario Car"/>
+    <w:basedOn w:val="TextocomentarioCar"/>
+    <w:link w:val="Asuntodelcomentario"/>
+    <w:uiPriority w:val="99"/>
+    <w:semiHidden/>
+    <w:rsid w:val="00B26AAD"/>
+    <w:rPr>
+      <w:b/>
+      <w:bCs/>
       <w:sz w:val="20"/>
       <w:szCs w:val="20"/>
     </w:rPr>
@@ -4519,18 +6663,19 @@
   </w:style>
   <w:style w:type="paragraph" w:styleId="Ttulo1">
     <w:name w:val="heading 1"/>
+    <w:aliases w:val="Proyecto_1"/>
     <w:basedOn w:val="Normal"/>
     <w:next w:val="Normal"/>
     <w:link w:val="Ttulo1Car"/>
     <w:autoRedefine/>
     <w:uiPriority w:val="9"/>
     <w:qFormat/>
-    <w:rsid w:val="00DD6C10"/>
+    <w:rsid w:val="00773C34"/>
     <w:pPr>
       <w:keepNext/>
       <w:keepLines/>
       <w:numPr>
-        <w:numId w:val="6"/>
+        <w:numId w:val="20"/>
       </w:numPr>
       <w:spacing w:before="480" w:after="0"/>
       <w:outlineLvl w:val="0"/>
@@ -4588,6 +6733,30 @@
       <w:color w:val="4F81BD" w:themeColor="accent1"/>
     </w:rPr>
   </w:style>
+  <w:style w:type="paragraph" w:styleId="Ttulo4">
+    <w:name w:val="heading 4"/>
+    <w:basedOn w:val="Normal"/>
+    <w:next w:val="Normal"/>
+    <w:link w:val="Ttulo4Car"/>
+    <w:uiPriority w:val="9"/>
+    <w:unhideWhenUsed/>
+    <w:qFormat/>
+    <w:rsid w:val="00BE45E4"/>
+    <w:pPr>
+      <w:keepNext/>
+      <w:keepLines/>
+      <w:spacing w:before="200" w:after="0"/>
+      <w:outlineLvl w:val="3"/>
+    </w:pPr>
+    <w:rPr>
+      <w:rFonts w:asciiTheme="majorHAnsi" w:eastAsiaTheme="majorEastAsia" w:hAnsiTheme="majorHAnsi" w:cstheme="majorBidi"/>
+      <w:b/>
+      <w:bCs/>
+      <w:i/>
+      <w:iCs/>
+      <w:color w:val="4F81BD" w:themeColor="accent1"/>
+    </w:rPr>
+  </w:style>
   <w:style w:type="character" w:default="1" w:styleId="Fuentedeprrafopredeter">
     <w:name w:val="Default Paragraph Font"/>
     <w:uiPriority w:val="1"/>
@@ -4743,10 +6912,11 @@
   </w:style>
   <w:style w:type="character" w:customStyle="1" w:styleId="Ttulo1Car">
     <w:name w:val="Título 1 Car"/>
+    <w:aliases w:val="Proyecto_1 Car"/>
     <w:basedOn w:val="Fuentedeprrafopredeter"/>
     <w:link w:val="Ttulo1"/>
     <w:uiPriority w:val="9"/>
-    <w:rsid w:val="00DD6C10"/>
+    <w:rsid w:val="00773C34"/>
     <w:rPr>
       <w:rFonts w:ascii="Calibri" w:eastAsiaTheme="majorEastAsia" w:hAnsi="Calibri" w:cstheme="majorBidi"/>
       <w:b/>
@@ -4797,14 +6967,14 @@
   </w:style>
   <w:style w:type="character" w:styleId="nfasis">
     <w:name w:val="Emphasis"/>
-    <w:aliases w:val="Titulo 2"/>
+    <w:aliases w:val="Proyecto_2"/>
     <w:basedOn w:val="Ttulo1Car"/>
     <w:uiPriority w:val="20"/>
     <w:qFormat/>
-    <w:rsid w:val="00DD6C10"/>
+    <w:rsid w:val="009A5E28"/>
     <w:rPr>
       <w:rFonts w:ascii="Calibri" w:eastAsiaTheme="majorEastAsia" w:hAnsi="Calibri" w:cstheme="majorBidi"/>
-      <w:b/>
+      <w:b w:val="0"/>
       <w:bCs/>
       <w:i/>
       <w:iCs/>
@@ -4873,13 +7043,14 @@
     <w:uiPriority w:val="39"/>
     <w:unhideWhenUsed/>
     <w:qFormat/>
-    <w:rsid w:val="00FE2246"/>
+    <w:rsid w:val="00942B94"/>
     <w:pPr>
       <w:tabs>
-        <w:tab w:val="left" w:pos="440"/>
+        <w:tab w:val="left" w:pos="709"/>
         <w:tab w:val="right" w:leader="underscore" w:pos="8494"/>
       </w:tabs>
       <w:spacing w:before="240" w:after="120"/>
+      <w:ind w:firstLine="142"/>
     </w:pPr>
     <w:rPr>
       <w:rFonts w:cstheme="minorHAnsi"/>
@@ -5064,6 +7235,132 @@
     </w:pPr>
     <w:rPr>
       <w:rFonts w:cstheme="minorHAnsi"/>
+      <w:sz w:val="20"/>
+      <w:szCs w:val="20"/>
+    </w:rPr>
+  </w:style>
+  <w:style w:type="character" w:styleId="nfasissutil">
+    <w:name w:val="Subtle Emphasis"/>
+    <w:basedOn w:val="Fuentedeprrafopredeter"/>
+    <w:uiPriority w:val="19"/>
+    <w:qFormat/>
+    <w:rsid w:val="00BE45E4"/>
+    <w:rPr>
+      <w:i/>
+      <w:iCs/>
+      <w:color w:val="808080" w:themeColor="text1" w:themeTint="7F"/>
+    </w:rPr>
+  </w:style>
+  <w:style w:type="character" w:customStyle="1" w:styleId="Ttulo4Car">
+    <w:name w:val="Título 4 Car"/>
+    <w:basedOn w:val="Fuentedeprrafopredeter"/>
+    <w:link w:val="Ttulo4"/>
+    <w:uiPriority w:val="9"/>
+    <w:rsid w:val="00BE45E4"/>
+    <w:rPr>
+      <w:rFonts w:asciiTheme="majorHAnsi" w:eastAsiaTheme="majorEastAsia" w:hAnsiTheme="majorHAnsi" w:cstheme="majorBidi"/>
+      <w:b/>
+      <w:bCs/>
+      <w:i/>
+      <w:iCs/>
+      <w:color w:val="4F81BD" w:themeColor="accent1"/>
+    </w:rPr>
+  </w:style>
+  <w:style w:type="paragraph" w:customStyle="1" w:styleId="Listado1">
+    <w:name w:val="Listado1"/>
+    <w:basedOn w:val="Ttulo1"/>
+    <w:link w:val="Listado1Car"/>
+    <w:qFormat/>
+    <w:rsid w:val="009A5E28"/>
+    <w:pPr>
+      <w:numPr>
+        <w:numId w:val="18"/>
+      </w:numPr>
+      <w:ind w:left="1776"/>
+    </w:pPr>
+    <w:rPr>
+      <w:b w:val="0"/>
+      <w:sz w:val="22"/>
+    </w:rPr>
+  </w:style>
+  <w:style w:type="character" w:customStyle="1" w:styleId="Listado1Car">
+    <w:name w:val="Listado1 Car"/>
+    <w:basedOn w:val="Ttulo1Car"/>
+    <w:link w:val="Listado1"/>
+    <w:rsid w:val="009A5E28"/>
+    <w:rPr>
+      <w:rFonts w:ascii="Calibri" w:eastAsiaTheme="majorEastAsia" w:hAnsi="Calibri" w:cstheme="majorBidi"/>
+      <w:b w:val="0"/>
+      <w:bCs/>
+      <w:color w:val="365F91" w:themeColor="accent1" w:themeShade="BF"/>
+      <w:sz w:val="28"/>
+      <w:szCs w:val="28"/>
+    </w:rPr>
+  </w:style>
+  <w:style w:type="character" w:styleId="Refdecomentario">
+    <w:name w:val="annotation reference"/>
+    <w:basedOn w:val="Fuentedeprrafopredeter"/>
+    <w:uiPriority w:val="99"/>
+    <w:semiHidden/>
+    <w:unhideWhenUsed/>
+    <w:rsid w:val="00B26AAD"/>
+    <w:rPr>
+      <w:sz w:val="16"/>
+      <w:szCs w:val="16"/>
+    </w:rPr>
+  </w:style>
+  <w:style w:type="paragraph" w:styleId="Textocomentario">
+    <w:name w:val="annotation text"/>
+    <w:basedOn w:val="Normal"/>
+    <w:link w:val="TextocomentarioCar"/>
+    <w:uiPriority w:val="99"/>
+    <w:semiHidden/>
+    <w:unhideWhenUsed/>
+    <w:rsid w:val="00B26AAD"/>
+    <w:pPr>
+      <w:spacing w:line="240" w:lineRule="auto"/>
+    </w:pPr>
+    <w:rPr>
+      <w:sz w:val="20"/>
+      <w:szCs w:val="20"/>
+    </w:rPr>
+  </w:style>
+  <w:style w:type="character" w:customStyle="1" w:styleId="TextocomentarioCar">
+    <w:name w:val="Texto comentario Car"/>
+    <w:basedOn w:val="Fuentedeprrafopredeter"/>
+    <w:link w:val="Textocomentario"/>
+    <w:uiPriority w:val="99"/>
+    <w:semiHidden/>
+    <w:rsid w:val="00B26AAD"/>
+    <w:rPr>
+      <w:sz w:val="20"/>
+      <w:szCs w:val="20"/>
+    </w:rPr>
+  </w:style>
+  <w:style w:type="paragraph" w:styleId="Asuntodelcomentario">
+    <w:name w:val="annotation subject"/>
+    <w:basedOn w:val="Textocomentario"/>
+    <w:next w:val="Textocomentario"/>
+    <w:link w:val="AsuntodelcomentarioCar"/>
+    <w:uiPriority w:val="99"/>
+    <w:semiHidden/>
+    <w:unhideWhenUsed/>
+    <w:rsid w:val="00B26AAD"/>
+    <w:rPr>
+      <w:b/>
+      <w:bCs/>
+    </w:rPr>
+  </w:style>
+  <w:style w:type="character" w:customStyle="1" w:styleId="AsuntodelcomentarioCar">
+    <w:name w:val="Asunto del comentario Car"/>
+    <w:basedOn w:val="TextocomentarioCar"/>
+    <w:link w:val="Asuntodelcomentario"/>
+    <w:uiPriority w:val="99"/>
+    <w:semiHidden/>
+    <w:rsid w:val="00B26AAD"/>
+    <w:rPr>
+      <w:b/>
+      <w:bCs/>
       <w:sz w:val="20"/>
       <w:szCs w:val="20"/>
     </w:rPr>
@@ -5111,6 +7408,13 @@
 
 <file path=word/glossary/fontTable.xml><?xml version="1.0" encoding="utf-8"?>
 <w:fonts xmlns:mc="http://schemas.openxmlformats.org/markup-compatibility/2006" xmlns:r="http://schemas.openxmlformats.org/officeDocument/2006/relationships" xmlns:w="http://schemas.openxmlformats.org/wordprocessingml/2006/main" xmlns:w14="http://schemas.microsoft.com/office/word/2010/wordml" mc:Ignorable="w14">
+  <w:font w:name="Times New Roman">
+    <w:panose1 w:val="02020603050405020304"/>
+    <w:charset w:val="00"/>
+    <w:family w:val="roman"/>
+    <w:pitch w:val="variable"/>
+    <w:sig w:usb0="E0002EFF" w:usb1="C000785B" w:usb2="00000009" w:usb3="00000000" w:csb0="000001FF" w:csb1="00000000"/>
+  </w:font>
   <w:font w:name="Calibri">
     <w:panose1 w:val="020F0502020204030204"/>
     <w:charset w:val="00"/>
@@ -5124,13 +7428,6 @@
     <w:family w:val="modern"/>
     <w:pitch w:val="fixed"/>
     <w:sig w:usb0="E0002EFF" w:usb1="C0007843" w:usb2="00000009" w:usb3="00000000" w:csb0="000001FF" w:csb1="00000000"/>
-  </w:font>
-  <w:font w:name="Times New Roman">
-    <w:panose1 w:val="02020603050405020304"/>
-    <w:charset w:val="00"/>
-    <w:family w:val="roman"/>
-    <w:pitch w:val="variable"/>
-    <w:sig w:usb0="E0002EFF" w:usb1="C000785B" w:usb2="00000009" w:usb3="00000000" w:csb0="000001FF" w:csb1="00000000"/>
   </w:font>
   <w:font w:name="Wingdings">
     <w:panose1 w:val="05000000000000000000"/>
@@ -5155,11 +7452,10 @@
   </w:font>
   <w:font w:name="Arial Unicode MS">
     <w:panose1 w:val="020B0604020202020204"/>
-    <w:charset w:val="00"/>
-    <w:family w:val="roman"/>
-    <w:notTrueType/>
+    <w:charset w:val="80"/>
+    <w:family w:val="swiss"/>
     <w:pitch w:val="variable"/>
-    <w:sig w:usb0="00000003" w:usb1="00000000" w:usb2="00000000" w:usb3="00000000" w:csb0="00000001" w:csb1="00000000"/>
+    <w:sig w:usb0="F7FFAFFF" w:usb1="E9DFFFFF" w:usb2="0000003F" w:usb3="00000000" w:csb0="003F01FF" w:csb1="00000000"/>
   </w:font>
   <w:font w:name="Cambria">
     <w:panose1 w:val="02040503050406030204"/>
@@ -5172,9 +7468,8 @@
     <w:panose1 w:val="020B0604030504040204"/>
     <w:charset w:val="00"/>
     <w:family w:val="swiss"/>
-    <w:notTrueType/>
     <w:pitch w:val="variable"/>
-    <w:sig w:usb0="00000003" w:usb1="00000000" w:usb2="00000000" w:usb3="00000000" w:csb0="00000001" w:csb1="00000000"/>
+    <w:sig w:usb0="E1002EFF" w:usb1="C000605B" w:usb2="00000029" w:usb3="00000000" w:csb0="000101FF" w:csb1="00000000"/>
   </w:font>
 </w:fonts>
 </file>
@@ -5194,14 +7489,16 @@
   </w:compat>
   <w:rsids>
     <w:rsidRoot w:val="00C434C3"/>
+    <w:rsid w:val="002764FD"/>
     <w:rsid w:val="004534E8"/>
+    <w:rsid w:val="004E7B99"/>
     <w:rsid w:val="00511F3D"/>
     <w:rsid w:val="005F28D3"/>
     <w:rsid w:val="00887437"/>
     <w:rsid w:val="00904321"/>
-    <w:rsid w:val="00B73EB0"/>
     <w:rsid w:val="00C25C0F"/>
     <w:rsid w:val="00C434C3"/>
+    <w:rsid w:val="00C624D8"/>
     <w:rsid w:val="00F47307"/>
   </w:rsids>
   <m:mathPr>
@@ -5973,7 +8270,7 @@
 </file>
 
 <file path=customXml/itemProps1.xml><?xml version="1.0" encoding="utf-8"?>
-<ds:datastoreItem xmlns:ds="http://schemas.openxmlformats.org/officeDocument/2006/customXml" ds:itemID="{49843BFA-E725-4D2B-89B9-0B044684598D}">
+<ds:datastoreItem xmlns:ds="http://schemas.openxmlformats.org/officeDocument/2006/customXml" ds:itemID="{218DE478-12ED-4858-9173-054DE1CFB7E2}">
   <ds:schemaRefs>
     <ds:schemaRef ds:uri="http://schemas.openxmlformats.org/officeDocument/2006/bibliography"/>
   </ds:schemaRefs>

</xml_diff>

<commit_message>
diagrama de clases, (lo habia machacado sin querer)
</commit_message>
<xml_diff>
--- a/GRUPO DE MONTAÑA ARABA.docx
+++ b/GRUPO DE MONTAÑA ARABA.docx
@@ -91,6 +91,8 @@
         <w:pStyle w:val="TDC1"/>
         <w:rPr>
           <w:rFonts w:eastAsiaTheme="minorEastAsia" w:cstheme="minorBidi"/>
+          <w:b w:val="0"/>
+          <w:bCs w:val="0"/>
           <w:noProof/>
           <w:sz w:val="22"/>
           <w:szCs w:val="22"/>
@@ -118,7 +120,7 @@
         </w:rPr>
         <w:fldChar w:fldCharType="separate"/>
       </w:r>
-      <w:hyperlink w:anchor="_Toc40295655" w:history="1">
+      <w:hyperlink w:anchor="_Toc41838028" w:history="1">
         <w:r>
           <w:rPr>
             <w:rStyle w:val="Hipervnculo"/>
@@ -129,6 +131,8 @@
         <w:r>
           <w:rPr>
             <w:rFonts w:eastAsiaTheme="minorEastAsia" w:cstheme="minorBidi"/>
+            <w:b w:val="0"/>
+            <w:bCs w:val="0"/>
             <w:noProof/>
             <w:sz w:val="22"/>
             <w:szCs w:val="22"/>
@@ -162,7 +166,7 @@
             <w:noProof/>
             <w:webHidden/>
           </w:rPr>
-          <w:instrText xml:space="preserve"> PAGEREF _Toc40295655 \h </w:instrText>
+          <w:instrText xml:space="preserve"> PAGEREF _Toc41838028 \h </w:instrText>
         </w:r>
         <w:r>
           <w:rPr>
@@ -198,13 +202,15 @@
         <w:pStyle w:val="TDC1"/>
         <w:rPr>
           <w:rFonts w:eastAsiaTheme="minorEastAsia" w:cstheme="minorBidi"/>
+          <w:b w:val="0"/>
+          <w:bCs w:val="0"/>
           <w:noProof/>
           <w:sz w:val="22"/>
           <w:szCs w:val="22"/>
           <w:lang w:eastAsia="es-ES"/>
         </w:rPr>
       </w:pPr>
-      <w:hyperlink w:anchor="_Toc40295656" w:history="1">
+      <w:hyperlink w:anchor="_Toc41838029" w:history="1">
         <w:r>
           <w:rPr>
             <w:rStyle w:val="Hipervnculo"/>
@@ -215,6 +221,8 @@
         <w:r>
           <w:rPr>
             <w:rFonts w:eastAsiaTheme="minorEastAsia" w:cstheme="minorBidi"/>
+            <w:b w:val="0"/>
+            <w:bCs w:val="0"/>
             <w:noProof/>
             <w:sz w:val="22"/>
             <w:szCs w:val="22"/>
@@ -248,7 +256,7 @@
             <w:noProof/>
             <w:webHidden/>
           </w:rPr>
-          <w:instrText xml:space="preserve"> PAGEREF _Toc40295656 \h </w:instrText>
+          <w:instrText xml:space="preserve"> PAGEREF _Toc41838029 \h </w:instrText>
         </w:r>
         <w:r>
           <w:rPr>
@@ -284,13 +292,15 @@
         <w:pStyle w:val="TDC1"/>
         <w:rPr>
           <w:rFonts w:eastAsiaTheme="minorEastAsia" w:cstheme="minorBidi"/>
+          <w:b w:val="0"/>
+          <w:bCs w:val="0"/>
           <w:noProof/>
           <w:sz w:val="22"/>
           <w:szCs w:val="22"/>
           <w:lang w:eastAsia="es-ES"/>
         </w:rPr>
       </w:pPr>
-      <w:hyperlink w:anchor="_Toc40295657" w:history="1">
+      <w:hyperlink w:anchor="_Toc41838030" w:history="1">
         <w:r>
           <w:rPr>
             <w:rStyle w:val="Hipervnculo"/>
@@ -303,6 +313,8 @@
         <w:r>
           <w:rPr>
             <w:rFonts w:eastAsiaTheme="minorEastAsia" w:cstheme="minorBidi"/>
+            <w:b w:val="0"/>
+            <w:bCs w:val="0"/>
             <w:noProof/>
             <w:sz w:val="22"/>
             <w:szCs w:val="22"/>
@@ -338,7 +350,7 @@
             <w:noProof/>
             <w:webHidden/>
           </w:rPr>
-          <w:instrText xml:space="preserve"> PAGEREF _Toc40295657 \h </w:instrText>
+          <w:instrText xml:space="preserve"> PAGEREF _Toc41838030 \h </w:instrText>
         </w:r>
         <w:r>
           <w:rPr>
@@ -374,13 +386,15 @@
         <w:pStyle w:val="TDC1"/>
         <w:rPr>
           <w:rFonts w:eastAsiaTheme="minorEastAsia" w:cstheme="minorBidi"/>
+          <w:b w:val="0"/>
+          <w:bCs w:val="0"/>
           <w:noProof/>
           <w:sz w:val="22"/>
           <w:szCs w:val="22"/>
           <w:lang w:eastAsia="es-ES"/>
         </w:rPr>
       </w:pPr>
-      <w:hyperlink w:anchor="_Toc40295658" w:history="1">
+      <w:hyperlink w:anchor="_Toc41838031" w:history="1">
         <w:r>
           <w:rPr>
             <w:rStyle w:val="Hipervnculo"/>
@@ -393,6 +407,8 @@
         <w:r>
           <w:rPr>
             <w:rFonts w:eastAsiaTheme="minorEastAsia" w:cstheme="minorBidi"/>
+            <w:b w:val="0"/>
+            <w:bCs w:val="0"/>
             <w:noProof/>
             <w:sz w:val="22"/>
             <w:szCs w:val="22"/>
@@ -428,7 +444,7 @@
             <w:noProof/>
             <w:webHidden/>
           </w:rPr>
-          <w:instrText xml:space="preserve"> PAGEREF _Toc40295658 \h </w:instrText>
+          <w:instrText xml:space="preserve"> PAGEREF _Toc41838031 \h </w:instrText>
         </w:r>
         <w:r>
           <w:rPr>
@@ -464,13 +480,15 @@
         <w:pStyle w:val="TDC1"/>
         <w:rPr>
           <w:rFonts w:eastAsiaTheme="minorEastAsia" w:cstheme="minorBidi"/>
+          <w:b w:val="0"/>
+          <w:bCs w:val="0"/>
           <w:noProof/>
           <w:sz w:val="22"/>
           <w:szCs w:val="22"/>
           <w:lang w:eastAsia="es-ES"/>
         </w:rPr>
       </w:pPr>
-      <w:hyperlink w:anchor="_Toc40295659" w:history="1">
+      <w:hyperlink w:anchor="_Toc41838032" w:history="1">
         <w:r>
           <w:rPr>
             <w:rStyle w:val="Hipervnculo"/>
@@ -483,6 +501,8 @@
         <w:r>
           <w:rPr>
             <w:rFonts w:eastAsiaTheme="minorEastAsia" w:cstheme="minorBidi"/>
+            <w:b w:val="0"/>
+            <w:bCs w:val="0"/>
             <w:noProof/>
             <w:sz w:val="22"/>
             <w:szCs w:val="22"/>
@@ -518,7 +538,7 @@
             <w:noProof/>
             <w:webHidden/>
           </w:rPr>
-          <w:instrText xml:space="preserve"> PAGEREF _Toc40295659 \h </w:instrText>
+          <w:instrText xml:space="preserve"> PAGEREF _Toc41838032 \h </w:instrText>
         </w:r>
         <w:r>
           <w:rPr>
@@ -554,13 +574,15 @@
         <w:pStyle w:val="TDC1"/>
         <w:rPr>
           <w:rFonts w:eastAsiaTheme="minorEastAsia" w:cstheme="minorBidi"/>
+          <w:b w:val="0"/>
+          <w:bCs w:val="0"/>
           <w:noProof/>
           <w:sz w:val="22"/>
           <w:szCs w:val="22"/>
           <w:lang w:eastAsia="es-ES"/>
         </w:rPr>
       </w:pPr>
-      <w:hyperlink w:anchor="_Toc40295660" w:history="1">
+      <w:hyperlink w:anchor="_Toc41838033" w:history="1">
         <w:r>
           <w:rPr>
             <w:rStyle w:val="Hipervnculo"/>
@@ -571,6 +593,8 @@
         <w:r>
           <w:rPr>
             <w:rFonts w:eastAsiaTheme="minorEastAsia" w:cstheme="minorBidi"/>
+            <w:b w:val="0"/>
+            <w:bCs w:val="0"/>
             <w:noProof/>
             <w:sz w:val="22"/>
             <w:szCs w:val="22"/>
@@ -604,7 +628,7 @@
             <w:noProof/>
             <w:webHidden/>
           </w:rPr>
-          <w:instrText xml:space="preserve"> PAGEREF _Toc40295660 \h </w:instrText>
+          <w:instrText xml:space="preserve"> PAGEREF _Toc41838033 \h </w:instrText>
         </w:r>
         <w:r>
           <w:rPr>
@@ -640,13 +664,15 @@
         <w:pStyle w:val="TDC1"/>
         <w:rPr>
           <w:rFonts w:eastAsiaTheme="minorEastAsia" w:cstheme="minorBidi"/>
+          <w:b w:val="0"/>
+          <w:bCs w:val="0"/>
           <w:noProof/>
           <w:sz w:val="22"/>
           <w:szCs w:val="22"/>
           <w:lang w:eastAsia="es-ES"/>
         </w:rPr>
       </w:pPr>
-      <w:hyperlink w:anchor="_Toc40295661" w:history="1">
+      <w:hyperlink w:anchor="_Toc41838034" w:history="1">
         <w:r>
           <w:rPr>
             <w:rStyle w:val="Hipervnculo"/>
@@ -659,6 +685,8 @@
         <w:r>
           <w:rPr>
             <w:rFonts w:eastAsiaTheme="minorEastAsia" w:cstheme="minorBidi"/>
+            <w:b w:val="0"/>
+            <w:bCs w:val="0"/>
             <w:noProof/>
             <w:sz w:val="22"/>
             <w:szCs w:val="22"/>
@@ -694,7 +722,7 @@
             <w:noProof/>
             <w:webHidden/>
           </w:rPr>
-          <w:instrText xml:space="preserve"> PAGEREF _Toc40295661 \h </w:instrText>
+          <w:instrText xml:space="preserve"> PAGEREF _Toc41838034 \h </w:instrText>
         </w:r>
         <w:r>
           <w:rPr>
@@ -730,13 +758,15 @@
         <w:pStyle w:val="TDC1"/>
         <w:rPr>
           <w:rFonts w:eastAsiaTheme="minorEastAsia" w:cstheme="minorBidi"/>
+          <w:b w:val="0"/>
+          <w:bCs w:val="0"/>
           <w:noProof/>
           <w:sz w:val="22"/>
           <w:szCs w:val="22"/>
           <w:lang w:eastAsia="es-ES"/>
         </w:rPr>
       </w:pPr>
-      <w:hyperlink w:anchor="_Toc40295662" w:history="1">
+      <w:hyperlink w:anchor="_Toc41838035" w:history="1">
         <w:r>
           <w:rPr>
             <w:rStyle w:val="Hipervnculo"/>
@@ -749,6 +779,8 @@
         <w:r>
           <w:rPr>
             <w:rFonts w:eastAsiaTheme="minorEastAsia" w:cstheme="minorBidi"/>
+            <w:b w:val="0"/>
+            <w:bCs w:val="0"/>
             <w:noProof/>
             <w:sz w:val="22"/>
             <w:szCs w:val="22"/>
@@ -762,7 +794,7 @@
             <w:iCs/>
             <w:noProof/>
           </w:rPr>
-          <w:t>Tabla SOCIO:</w:t>
+          <w:t>Tabla PERFIL:</w:t>
         </w:r>
         <w:r>
           <w:rPr>
@@ -783,7 +815,7 @@
             <w:noProof/>
             <w:webHidden/>
           </w:rPr>
-          <w:instrText xml:space="preserve"> PAGEREF _Toc40295662 \h </w:instrText>
+          <w:instrText xml:space="preserve"> PAGEREF _Toc41838035 \h </w:instrText>
         </w:r>
         <w:r>
           <w:rPr>
@@ -819,13 +851,15 @@
         <w:pStyle w:val="TDC1"/>
         <w:rPr>
           <w:rFonts w:eastAsiaTheme="minorEastAsia" w:cstheme="minorBidi"/>
+          <w:b w:val="0"/>
+          <w:bCs w:val="0"/>
           <w:noProof/>
           <w:sz w:val="22"/>
           <w:szCs w:val="22"/>
           <w:lang w:eastAsia="es-ES"/>
         </w:rPr>
       </w:pPr>
-      <w:hyperlink w:anchor="_Toc40295663" w:history="1">
+      <w:hyperlink w:anchor="_Toc41838036" w:history="1">
         <w:r>
           <w:rPr>
             <w:rStyle w:val="Hipervnculo"/>
@@ -838,6 +872,8 @@
         <w:r>
           <w:rPr>
             <w:rFonts w:eastAsiaTheme="minorEastAsia" w:cstheme="minorBidi"/>
+            <w:b w:val="0"/>
+            <w:bCs w:val="0"/>
             <w:noProof/>
             <w:sz w:val="22"/>
             <w:szCs w:val="22"/>
@@ -851,6 +887,99 @@
             <w:iCs/>
             <w:noProof/>
           </w:rPr>
+          <w:t>Tabla SOCIO:</w:t>
+        </w:r>
+        <w:r>
+          <w:rPr>
+            <w:noProof/>
+            <w:webHidden/>
+          </w:rPr>
+          <w:tab/>
+        </w:r>
+        <w:r>
+          <w:rPr>
+            <w:noProof/>
+            <w:webHidden/>
+          </w:rPr>
+          <w:fldChar w:fldCharType="begin"/>
+        </w:r>
+        <w:r>
+          <w:rPr>
+            <w:noProof/>
+            <w:webHidden/>
+          </w:rPr>
+          <w:instrText xml:space="preserve"> PAGEREF _Toc41838036 \h </w:instrText>
+        </w:r>
+        <w:r>
+          <w:rPr>
+            <w:noProof/>
+            <w:webHidden/>
+          </w:rPr>
+        </w:r>
+        <w:r>
+          <w:rPr>
+            <w:noProof/>
+            <w:webHidden/>
+          </w:rPr>
+          <w:fldChar w:fldCharType="separate"/>
+        </w:r>
+        <w:r>
+          <w:rPr>
+            <w:noProof/>
+            <w:webHidden/>
+          </w:rPr>
+          <w:t>9</w:t>
+        </w:r>
+        <w:r>
+          <w:rPr>
+            <w:noProof/>
+            <w:webHidden/>
+          </w:rPr>
+          <w:fldChar w:fldCharType="end"/>
+        </w:r>
+      </w:hyperlink>
+    </w:p>
+    <w:p>
+      <w:pPr>
+        <w:pStyle w:val="TDC1"/>
+        <w:rPr>
+          <w:rFonts w:eastAsiaTheme="minorEastAsia" w:cstheme="minorBidi"/>
+          <w:b w:val="0"/>
+          <w:bCs w:val="0"/>
+          <w:noProof/>
+          <w:sz w:val="22"/>
+          <w:szCs w:val="22"/>
+          <w:lang w:eastAsia="es-ES"/>
+        </w:rPr>
+      </w:pPr>
+      <w:hyperlink w:anchor="_Toc41838037" w:history="1">
+        <w:r>
+          <w:rPr>
+            <w:rStyle w:val="Hipervnculo"/>
+            <w:rFonts w:ascii="Wingdings" w:hAnsi="Wingdings"/>
+            <w:iCs/>
+            <w:noProof/>
+          </w:rPr>
+          <w:t></w:t>
+        </w:r>
+        <w:r>
+          <w:rPr>
+            <w:rFonts w:eastAsiaTheme="minorEastAsia" w:cstheme="minorBidi"/>
+            <w:b w:val="0"/>
+            <w:bCs w:val="0"/>
+            <w:noProof/>
+            <w:sz w:val="22"/>
+            <w:szCs w:val="22"/>
+            <w:lang w:eastAsia="es-ES"/>
+          </w:rPr>
+          <w:tab/>
+        </w:r>
+        <w:r>
+          <w:rPr>
+            <w:rStyle w:val="Hipervnculo"/>
+            <w:iCs/>
+            <w:noProof/>
+          </w:rPr>
           <w:t>Tabla CUOTA:</w:t>
         </w:r>
         <w:r>
@@ -872,7 +1001,7 @@
             <w:noProof/>
             <w:webHidden/>
           </w:rPr>
-          <w:instrText xml:space="preserve"> PAGEREF _Toc40295663 \h </w:instrText>
+          <w:instrText xml:space="preserve"> PAGEREF _Toc41838037 \h </w:instrText>
         </w:r>
         <w:r>
           <w:rPr>
@@ -893,6 +1022,471 @@
             <w:webHidden/>
           </w:rPr>
           <w:t>10</w:t>
+        </w:r>
+        <w:r>
+          <w:rPr>
+            <w:noProof/>
+            <w:webHidden/>
+          </w:rPr>
+          <w:fldChar w:fldCharType="end"/>
+        </w:r>
+      </w:hyperlink>
+    </w:p>
+    <w:p>
+      <w:pPr>
+        <w:pStyle w:val="TDC1"/>
+        <w:rPr>
+          <w:rFonts w:eastAsiaTheme="minorEastAsia" w:cstheme="minorBidi"/>
+          <w:b w:val="0"/>
+          <w:bCs w:val="0"/>
+          <w:noProof/>
+          <w:sz w:val="22"/>
+          <w:szCs w:val="22"/>
+          <w:lang w:eastAsia="es-ES"/>
+        </w:rPr>
+      </w:pPr>
+      <w:hyperlink w:anchor="_Toc41838038" w:history="1">
+        <w:r>
+          <w:rPr>
+            <w:rStyle w:val="Hipervnculo"/>
+            <w:rFonts w:ascii="Wingdings" w:hAnsi="Wingdings"/>
+            <w:iCs/>
+            <w:noProof/>
+          </w:rPr>
+          <w:t></w:t>
+        </w:r>
+        <w:r>
+          <w:rPr>
+            <w:rFonts w:eastAsiaTheme="minorEastAsia" w:cstheme="minorBidi"/>
+            <w:b w:val="0"/>
+            <w:bCs w:val="0"/>
+            <w:noProof/>
+            <w:sz w:val="22"/>
+            <w:szCs w:val="22"/>
+            <w:lang w:eastAsia="es-ES"/>
+          </w:rPr>
+          <w:tab/>
+        </w:r>
+        <w:r>
+          <w:rPr>
+            <w:rStyle w:val="Hipervnculo"/>
+            <w:iCs/>
+            <w:noProof/>
+          </w:rPr>
+          <w:t>Tabla CUOTAPAGADA:</w:t>
+        </w:r>
+        <w:r>
+          <w:rPr>
+            <w:noProof/>
+            <w:webHidden/>
+          </w:rPr>
+          <w:tab/>
+        </w:r>
+        <w:r>
+          <w:rPr>
+            <w:noProof/>
+            <w:webHidden/>
+          </w:rPr>
+          <w:fldChar w:fldCharType="begin"/>
+        </w:r>
+        <w:r>
+          <w:rPr>
+            <w:noProof/>
+            <w:webHidden/>
+          </w:rPr>
+          <w:instrText xml:space="preserve"> PAGEREF _Toc41838038 \h </w:instrText>
+        </w:r>
+        <w:r>
+          <w:rPr>
+            <w:noProof/>
+            <w:webHidden/>
+          </w:rPr>
+        </w:r>
+        <w:r>
+          <w:rPr>
+            <w:noProof/>
+            <w:webHidden/>
+          </w:rPr>
+          <w:fldChar w:fldCharType="separate"/>
+        </w:r>
+        <w:r>
+          <w:rPr>
+            <w:noProof/>
+            <w:webHidden/>
+          </w:rPr>
+          <w:t>10</w:t>
+        </w:r>
+        <w:r>
+          <w:rPr>
+            <w:noProof/>
+            <w:webHidden/>
+          </w:rPr>
+          <w:fldChar w:fldCharType="end"/>
+        </w:r>
+      </w:hyperlink>
+    </w:p>
+    <w:p>
+      <w:pPr>
+        <w:pStyle w:val="TDC1"/>
+        <w:rPr>
+          <w:rFonts w:eastAsiaTheme="minorEastAsia" w:cstheme="minorBidi"/>
+          <w:b w:val="0"/>
+          <w:bCs w:val="0"/>
+          <w:noProof/>
+          <w:sz w:val="22"/>
+          <w:szCs w:val="22"/>
+          <w:lang w:eastAsia="es-ES"/>
+        </w:rPr>
+      </w:pPr>
+      <w:hyperlink w:anchor="_Toc41838039" w:history="1">
+        <w:r>
+          <w:rPr>
+            <w:rStyle w:val="Hipervnculo"/>
+            <w:rFonts w:ascii="Wingdings" w:hAnsi="Wingdings"/>
+            <w:iCs/>
+            <w:noProof/>
+          </w:rPr>
+          <w:t></w:t>
+        </w:r>
+        <w:r>
+          <w:rPr>
+            <w:rFonts w:eastAsiaTheme="minorEastAsia" w:cstheme="minorBidi"/>
+            <w:b w:val="0"/>
+            <w:bCs w:val="0"/>
+            <w:noProof/>
+            <w:sz w:val="22"/>
+            <w:szCs w:val="22"/>
+            <w:lang w:eastAsia="es-ES"/>
+          </w:rPr>
+          <w:tab/>
+        </w:r>
+        <w:r>
+          <w:rPr>
+            <w:rStyle w:val="Hipervnculo"/>
+            <w:iCs/>
+            <w:noProof/>
+          </w:rPr>
+          <w:t>Tabla TIPO_ACTIVIDAD:</w:t>
+        </w:r>
+        <w:r>
+          <w:rPr>
+            <w:noProof/>
+            <w:webHidden/>
+          </w:rPr>
+          <w:tab/>
+        </w:r>
+        <w:r>
+          <w:rPr>
+            <w:noProof/>
+            <w:webHidden/>
+          </w:rPr>
+          <w:fldChar w:fldCharType="begin"/>
+        </w:r>
+        <w:r>
+          <w:rPr>
+            <w:noProof/>
+            <w:webHidden/>
+          </w:rPr>
+          <w:instrText xml:space="preserve"> PAGEREF _Toc41838039 \h </w:instrText>
+        </w:r>
+        <w:r>
+          <w:rPr>
+            <w:noProof/>
+            <w:webHidden/>
+          </w:rPr>
+        </w:r>
+        <w:r>
+          <w:rPr>
+            <w:noProof/>
+            <w:webHidden/>
+          </w:rPr>
+          <w:fldChar w:fldCharType="separate"/>
+        </w:r>
+        <w:r>
+          <w:rPr>
+            <w:noProof/>
+            <w:webHidden/>
+          </w:rPr>
+          <w:t>11</w:t>
+        </w:r>
+        <w:r>
+          <w:rPr>
+            <w:noProof/>
+            <w:webHidden/>
+          </w:rPr>
+          <w:fldChar w:fldCharType="end"/>
+        </w:r>
+      </w:hyperlink>
+    </w:p>
+    <w:p>
+      <w:pPr>
+        <w:pStyle w:val="TDC1"/>
+        <w:rPr>
+          <w:rFonts w:eastAsiaTheme="minorEastAsia" w:cstheme="minorBidi"/>
+          <w:b w:val="0"/>
+          <w:bCs w:val="0"/>
+          <w:noProof/>
+          <w:sz w:val="22"/>
+          <w:szCs w:val="22"/>
+          <w:lang w:eastAsia="es-ES"/>
+        </w:rPr>
+      </w:pPr>
+      <w:hyperlink w:anchor="_Toc41838040" w:history="1">
+        <w:r>
+          <w:rPr>
+            <w:rStyle w:val="Hipervnculo"/>
+            <w:rFonts w:ascii="Wingdings" w:hAnsi="Wingdings"/>
+            <w:iCs/>
+            <w:noProof/>
+          </w:rPr>
+          <w:t></w:t>
+        </w:r>
+        <w:r>
+          <w:rPr>
+            <w:rFonts w:eastAsiaTheme="minorEastAsia" w:cstheme="minorBidi"/>
+            <w:b w:val="0"/>
+            <w:bCs w:val="0"/>
+            <w:noProof/>
+            <w:sz w:val="22"/>
+            <w:szCs w:val="22"/>
+            <w:lang w:eastAsia="es-ES"/>
+          </w:rPr>
+          <w:tab/>
+        </w:r>
+        <w:r>
+          <w:rPr>
+            <w:rStyle w:val="Hipervnculo"/>
+            <w:iCs/>
+            <w:noProof/>
+          </w:rPr>
+          <w:t>Tabla DIFICULTAD:</w:t>
+        </w:r>
+        <w:r>
+          <w:rPr>
+            <w:noProof/>
+            <w:webHidden/>
+          </w:rPr>
+          <w:tab/>
+        </w:r>
+        <w:r>
+          <w:rPr>
+            <w:noProof/>
+            <w:webHidden/>
+          </w:rPr>
+          <w:fldChar w:fldCharType="begin"/>
+        </w:r>
+        <w:r>
+          <w:rPr>
+            <w:noProof/>
+            <w:webHidden/>
+          </w:rPr>
+          <w:instrText xml:space="preserve"> PAGEREF _Toc41838040 \h </w:instrText>
+        </w:r>
+        <w:r>
+          <w:rPr>
+            <w:noProof/>
+            <w:webHidden/>
+          </w:rPr>
+        </w:r>
+        <w:r>
+          <w:rPr>
+            <w:noProof/>
+            <w:webHidden/>
+          </w:rPr>
+          <w:fldChar w:fldCharType="separate"/>
+        </w:r>
+        <w:r>
+          <w:rPr>
+            <w:noProof/>
+            <w:webHidden/>
+          </w:rPr>
+          <w:t>11</w:t>
+        </w:r>
+        <w:r>
+          <w:rPr>
+            <w:noProof/>
+            <w:webHidden/>
+          </w:rPr>
+          <w:fldChar w:fldCharType="end"/>
+        </w:r>
+      </w:hyperlink>
+    </w:p>
+    <w:p>
+      <w:pPr>
+        <w:pStyle w:val="TDC1"/>
+        <w:rPr>
+          <w:rFonts w:eastAsiaTheme="minorEastAsia" w:cstheme="minorBidi"/>
+          <w:b w:val="0"/>
+          <w:bCs w:val="0"/>
+          <w:noProof/>
+          <w:sz w:val="22"/>
+          <w:szCs w:val="22"/>
+          <w:lang w:eastAsia="es-ES"/>
+        </w:rPr>
+      </w:pPr>
+      <w:hyperlink w:anchor="_Toc41838041" w:history="1">
+        <w:r>
+          <w:rPr>
+            <w:rStyle w:val="Hipervnculo"/>
+            <w:rFonts w:ascii="Wingdings" w:hAnsi="Wingdings"/>
+            <w:iCs/>
+            <w:noProof/>
+          </w:rPr>
+          <w:t></w:t>
+        </w:r>
+        <w:r>
+          <w:rPr>
+            <w:rFonts w:eastAsiaTheme="minorEastAsia" w:cstheme="minorBidi"/>
+            <w:b w:val="0"/>
+            <w:bCs w:val="0"/>
+            <w:noProof/>
+            <w:sz w:val="22"/>
+            <w:szCs w:val="22"/>
+            <w:lang w:eastAsia="es-ES"/>
+          </w:rPr>
+          <w:tab/>
+        </w:r>
+        <w:r>
+          <w:rPr>
+            <w:rStyle w:val="Hipervnculo"/>
+            <w:iCs/>
+            <w:noProof/>
+          </w:rPr>
+          <w:t>Tabla ACTIVIDAD:</w:t>
+        </w:r>
+        <w:r>
+          <w:rPr>
+            <w:noProof/>
+            <w:webHidden/>
+          </w:rPr>
+          <w:tab/>
+        </w:r>
+        <w:r>
+          <w:rPr>
+            <w:noProof/>
+            <w:webHidden/>
+          </w:rPr>
+          <w:fldChar w:fldCharType="begin"/>
+        </w:r>
+        <w:r>
+          <w:rPr>
+            <w:noProof/>
+            <w:webHidden/>
+          </w:rPr>
+          <w:instrText xml:space="preserve"> PAGEREF _Toc41838041 \h </w:instrText>
+        </w:r>
+        <w:r>
+          <w:rPr>
+            <w:noProof/>
+            <w:webHidden/>
+          </w:rPr>
+        </w:r>
+        <w:r>
+          <w:rPr>
+            <w:noProof/>
+            <w:webHidden/>
+          </w:rPr>
+          <w:fldChar w:fldCharType="separate"/>
+        </w:r>
+        <w:r>
+          <w:rPr>
+            <w:noProof/>
+            <w:webHidden/>
+          </w:rPr>
+          <w:t>11</w:t>
+        </w:r>
+        <w:r>
+          <w:rPr>
+            <w:noProof/>
+            <w:webHidden/>
+          </w:rPr>
+          <w:fldChar w:fldCharType="end"/>
+        </w:r>
+      </w:hyperlink>
+    </w:p>
+    <w:p>
+      <w:pPr>
+        <w:pStyle w:val="TDC1"/>
+        <w:rPr>
+          <w:rFonts w:eastAsiaTheme="minorEastAsia" w:cstheme="minorBidi"/>
+          <w:b w:val="0"/>
+          <w:bCs w:val="0"/>
+          <w:noProof/>
+          <w:sz w:val="22"/>
+          <w:szCs w:val="22"/>
+          <w:lang w:eastAsia="es-ES"/>
+        </w:rPr>
+      </w:pPr>
+      <w:hyperlink w:anchor="_Toc41838042" w:history="1">
+        <w:r>
+          <w:rPr>
+            <w:rStyle w:val="Hipervnculo"/>
+            <w:rFonts w:ascii="Wingdings" w:hAnsi="Wingdings"/>
+            <w:iCs/>
+            <w:noProof/>
+          </w:rPr>
+          <w:t></w:t>
+        </w:r>
+        <w:r>
+          <w:rPr>
+            <w:rFonts w:eastAsiaTheme="minorEastAsia" w:cstheme="minorBidi"/>
+            <w:b w:val="0"/>
+            <w:bCs w:val="0"/>
+            <w:noProof/>
+            <w:sz w:val="22"/>
+            <w:szCs w:val="22"/>
+            <w:lang w:eastAsia="es-ES"/>
+          </w:rPr>
+          <w:tab/>
+        </w:r>
+        <w:r>
+          <w:rPr>
+            <w:rStyle w:val="Hipervnculo"/>
+            <w:iCs/>
+            <w:noProof/>
+          </w:rPr>
+          <w:t>Tabla SOCIOPARTICIPA:</w:t>
+        </w:r>
+        <w:r>
+          <w:rPr>
+            <w:noProof/>
+            <w:webHidden/>
+          </w:rPr>
+          <w:tab/>
+        </w:r>
+        <w:r>
+          <w:rPr>
+            <w:noProof/>
+            <w:webHidden/>
+          </w:rPr>
+          <w:fldChar w:fldCharType="begin"/>
+        </w:r>
+        <w:r>
+          <w:rPr>
+            <w:noProof/>
+            <w:webHidden/>
+          </w:rPr>
+          <w:instrText xml:space="preserve"> PAGEREF _Toc41838042 \h </w:instrText>
+        </w:r>
+        <w:r>
+          <w:rPr>
+            <w:noProof/>
+            <w:webHidden/>
+          </w:rPr>
+        </w:r>
+        <w:r>
+          <w:rPr>
+            <w:noProof/>
+            <w:webHidden/>
+          </w:rPr>
+          <w:fldChar w:fldCharType="separate"/>
+        </w:r>
+        <w:r>
+          <w:rPr>
+            <w:noProof/>
+            <w:webHidden/>
+          </w:rPr>
+          <w:t>12</w:t>
         </w:r>
         <w:r>
           <w:rPr>
@@ -921,7 +1515,7 @@
       </w:pPr>
       <w:bookmarkStart w:id="0" w:name="_Toc39914980"/>
       <w:bookmarkStart w:id="1" w:name="_Toc39915097"/>
-      <w:bookmarkStart w:id="2" w:name="_Toc40295655"/>
+      <w:bookmarkStart w:id="2" w:name="_Toc41838028"/>
       <w:r>
         <w:lastRenderedPageBreak/>
         <w:t>Análisis del proyecto.</w:t>
@@ -1161,7 +1755,7 @@
       </w:pPr>
       <w:bookmarkStart w:id="3" w:name="_Toc39914981"/>
       <w:bookmarkStart w:id="4" w:name="_Toc39915098"/>
-      <w:bookmarkStart w:id="5" w:name="_Toc40295656"/>
+      <w:bookmarkStart w:id="5" w:name="_Toc41838029"/>
       <w:r>
         <w:lastRenderedPageBreak/>
         <w:t>Diseño.</w:t>
@@ -1184,7 +1778,7 @@
       </w:pPr>
       <w:bookmarkStart w:id="6" w:name="_Toc39914982"/>
       <w:bookmarkStart w:id="7" w:name="_Toc39915099"/>
-      <w:bookmarkStart w:id="8" w:name="_Toc40295657"/>
+      <w:bookmarkStart w:id="8" w:name="_Toc41838030"/>
       <w:r>
         <w:rPr>
           <w:rStyle w:val="nfasis"/>
@@ -2138,7 +2732,7 @@
           <w:b w:val="0"/>
         </w:rPr>
       </w:pPr>
-      <w:bookmarkStart w:id="9" w:name="_Toc40295658"/>
+      <w:bookmarkStart w:id="9" w:name="_Toc41838031"/>
       <w:r>
         <w:rPr>
           <w:rStyle w:val="nfasis"/>
@@ -2156,6 +2750,7 @@
       </w:r>
     </w:p>
     <w:p>
+      <w:bookmarkStart w:id="10" w:name="_GoBack"/>
       <w:r>
         <w:rPr>
           <w:noProof/>
@@ -2163,8 +2758,8 @@
         </w:rPr>
         <w:drawing>
           <wp:inline distT="0" distB="0" distL="0" distR="0" wp14:anchorId="6407C28E" wp14:editId="18BFA9BD">
-            <wp:extent cx="5676900" cy="3376203"/>
-            <wp:effectExtent l="0" t="0" r="0" b="0"/>
+            <wp:extent cx="5230368" cy="3372307"/>
+            <wp:effectExtent l="0" t="0" r="8890" b="0"/>
             <wp:docPr id="2" name="Imagen 2" descr="D:\Proyecto\Reto\Reto\DIAGRAMAS\Reto.jpg"/>
             <wp:cNvGraphicFramePr>
               <a:graphicFrameLocks xmlns:a="http://schemas.openxmlformats.org/drawingml/2006/main" noChangeAspect="1"/>
@@ -2194,7 +2789,7 @@
                   <pic:spPr bwMode="auto">
                     <a:xfrm>
                       <a:off x="0" y="0"/>
-                      <a:ext cx="5679769" cy="3377909"/>
+                      <a:ext cx="5239057" cy="3377909"/>
                     </a:xfrm>
                     <a:prstGeom prst="rect">
                       <a:avLst/>
@@ -2210,6 +2805,7 @@
           </wp:inline>
         </w:drawing>
       </w:r>
+      <w:bookmarkEnd w:id="10"/>
     </w:p>
     <w:p>
       <w:pPr>
@@ -2353,7 +2949,7 @@
           <w:b w:val="0"/>
         </w:rPr>
       </w:pPr>
-      <w:bookmarkStart w:id="10" w:name="_Toc40295659"/>
+      <w:bookmarkStart w:id="11" w:name="_Toc41838032"/>
       <w:r>
         <w:rPr>
           <w:rStyle w:val="nfasis"/>
@@ -2376,7 +2972,7 @@
         </w:rPr>
         <w:t xml:space="preserve"> de secuencia</w:t>
       </w:r>
-      <w:bookmarkEnd w:id="10"/>
+      <w:bookmarkEnd w:id="11"/>
     </w:p>
     <w:p/>
     <w:p>
@@ -2522,12 +3118,12 @@
       <w:pPr>
         <w:pStyle w:val="Ttulo1"/>
       </w:pPr>
-      <w:bookmarkStart w:id="11" w:name="_Toc40295660"/>
+      <w:bookmarkStart w:id="12" w:name="_Toc41838033"/>
       <w:r>
         <w:lastRenderedPageBreak/>
         <w:t>Desarrollo.</w:t>
       </w:r>
-      <w:bookmarkEnd w:id="11"/>
+      <w:bookmarkEnd w:id="12"/>
     </w:p>
     <w:p>
       <w:pPr>
@@ -2541,7 +3137,7 @@
           <w:b w:val="0"/>
         </w:rPr>
       </w:pPr>
-      <w:bookmarkStart w:id="12" w:name="_Toc40295661"/>
+      <w:bookmarkStart w:id="13" w:name="_Toc41838034"/>
       <w:r>
         <w:rPr>
           <w:rStyle w:val="nfasis"/>
@@ -2549,7 +3145,7 @@
         </w:rPr>
         <w:t>Fichero DDL.</w:t>
       </w:r>
-      <w:bookmarkEnd w:id="12"/>
+      <w:bookmarkEnd w:id="13"/>
     </w:p>
     <w:p>
       <w:pPr>
@@ -2619,6 +3215,42 @@
     </w:p>
     <w:p>
       <w:pPr>
+        <w:pStyle w:val="Listado1"/>
+        <w:rPr>
+          <w:rStyle w:val="nfasis"/>
+          <w:i w:val="0"/>
+          <w:sz w:val="22"/>
+        </w:rPr>
+      </w:pPr>
+      <w:bookmarkStart w:id="14" w:name="_Toc41838035"/>
+      <w:r>
+        <w:rPr>
+          <w:rStyle w:val="nfasis"/>
+          <w:i w:val="0"/>
+          <w:sz w:val="22"/>
+        </w:rPr>
+        <w:t xml:space="preserve">Tabla </w:t>
+      </w:r>
+      <w:r>
+        <w:rPr>
+          <w:rStyle w:val="nfasis"/>
+          <w:i w:val="0"/>
+          <w:sz w:val="22"/>
+        </w:rPr>
+        <w:t>PERFIL</w:t>
+      </w:r>
+      <w:r>
+        <w:rPr>
+          <w:rStyle w:val="nfasis"/>
+          <w:i w:val="0"/>
+          <w:sz w:val="22"/>
+        </w:rPr>
+        <w:t>:</w:t>
+      </w:r>
+      <w:bookmarkEnd w:id="14"/>
+    </w:p>
+    <w:p>
+      <w:pPr>
         <w:rPr>
           <w:bCs/>
           <w:iCs/>
@@ -2632,117 +3264,67 @@
           <w:iCs/>
         </w:rPr>
       </w:pPr>
-    </w:p>
-    <w:p>
-      <w:pPr>
-        <w:pStyle w:val="Listado1"/>
-        <w:rPr>
-          <w:rStyle w:val="nfasis"/>
-          <w:i w:val="0"/>
-          <w:sz w:val="22"/>
-        </w:rPr>
-      </w:pPr>
-      <w:r>
-        <w:rPr>
-          <w:rStyle w:val="nfasis"/>
-          <w:i w:val="0"/>
-          <w:sz w:val="22"/>
-        </w:rPr>
-        <w:t xml:space="preserve">Tabla </w:t>
-      </w:r>
-      <w:r>
-        <w:rPr>
-          <w:rStyle w:val="nfasis"/>
-          <w:i w:val="0"/>
-          <w:sz w:val="22"/>
-        </w:rPr>
-        <w:t>PERFIL</w:t>
-      </w:r>
-      <w:r>
-        <w:rPr>
-          <w:rStyle w:val="nfasis"/>
-          <w:i w:val="0"/>
-          <w:sz w:val="22"/>
-        </w:rPr>
-        <w:t>:</w:t>
-      </w:r>
-    </w:p>
-    <w:p>
-      <w:pPr>
+      <w:r>
         <w:rPr>
           <w:bCs/>
           <w:iCs/>
         </w:rPr>
-      </w:pPr>
-    </w:p>
-    <w:p>
-      <w:pPr>
+        <w:t xml:space="preserve">CREATE TABLE </w:t>
+      </w:r>
+      <w:proofErr w:type="gramStart"/>
+      <w:r>
         <w:rPr>
           <w:bCs/>
           <w:iCs/>
         </w:rPr>
-      </w:pPr>
-      <w:r>
+        <w:t>PERFIL(</w:t>
+      </w:r>
+      <w:proofErr w:type="gramEnd"/>
+    </w:p>
+    <w:p>
+      <w:pPr>
+        <w:ind w:firstLine="708"/>
         <w:rPr>
           <w:bCs/>
           <w:iCs/>
         </w:rPr>
-        <w:t xml:space="preserve">CREATE TABLE </w:t>
-      </w:r>
-      <w:proofErr w:type="gramStart"/>
+      </w:pPr>
       <w:r>
         <w:rPr>
           <w:bCs/>
           <w:iCs/>
         </w:rPr>
-        <w:t>PERFIL(</w:t>
-      </w:r>
-      <w:proofErr w:type="gramEnd"/>
-    </w:p>
-    <w:p>
-      <w:pPr>
-        <w:ind w:firstLine="708"/>
+        <w:t xml:space="preserve">PERFIL </w:t>
+      </w:r>
+      <w:proofErr w:type="gramStart"/>
+      <w:r>
         <w:rPr>
           <w:bCs/>
           <w:iCs/>
         </w:rPr>
-      </w:pPr>
+        <w:t>VARCHAR2(</w:t>
+      </w:r>
+      <w:proofErr w:type="gramEnd"/>
       <w:r>
         <w:rPr>
           <w:bCs/>
           <w:iCs/>
         </w:rPr>
-        <w:t xml:space="preserve">PERFIL </w:t>
-      </w:r>
-      <w:proofErr w:type="gramStart"/>
-      <w:r>
+        <w:t>13) PRIMARY KEY</w:t>
+      </w:r>
+    </w:p>
+    <w:p>
+      <w:pPr>
         <w:rPr>
           <w:bCs/>
           <w:iCs/>
         </w:rPr>
-        <w:t>VARCHAR2(</w:t>
-      </w:r>
-      <w:proofErr w:type="gramEnd"/>
+      </w:pPr>
       <w:r>
         <w:rPr>
           <w:bCs/>
           <w:iCs/>
         </w:rPr>
-        <w:t>13) PRIMARY KEY</w:t>
-      </w:r>
-    </w:p>
-    <w:p>
-      <w:pPr>
-        <w:rPr>
-          <w:bCs/>
-          <w:iCs/>
-        </w:rPr>
-      </w:pPr>
-      <w:r>
-        <w:rPr>
-          <w:bCs/>
-          <w:iCs/>
-        </w:rPr>
         <w:t>);</w:t>
       </w:r>
     </w:p>
@@ -2755,7 +3337,7 @@
           <w:sz w:val="22"/>
         </w:rPr>
       </w:pPr>
-      <w:bookmarkStart w:id="13" w:name="_Toc40295662"/>
+      <w:bookmarkStart w:id="15" w:name="_Toc41838036"/>
       <w:r>
         <w:rPr>
           <w:rStyle w:val="nfasis"/>
@@ -2764,20 +3346,18 @@
         </w:rPr>
         <w:t>Tabla SOCIO:</w:t>
       </w:r>
-      <w:bookmarkEnd w:id="13"/>
+      <w:bookmarkEnd w:id="15"/>
     </w:p>
     <w:p/>
     <w:p>
       <w:r>
-        <w:t xml:space="preserve">He creado una secuencia </w:t>
-      </w:r>
-      <w:proofErr w:type="spellStart"/>
-      <w:r>
-        <w:t>autoincremental</w:t>
-      </w:r>
-      <w:proofErr w:type="spellEnd"/>
-      <w:r>
-        <w:t xml:space="preserve"> para el código de socio:</w:t>
+        <w:t>He creado una secuencia auto</w:t>
+      </w:r>
+      <w:r>
+        <w:t xml:space="preserve"> </w:t>
+      </w:r>
+      <w:r>
+        <w:t>incremental para el código de socio:</w:t>
       </w:r>
     </w:p>
     <w:p>
@@ -2888,28 +3468,28 @@
     </w:p>
     <w:p>
       <w:r>
+        <w:tab/>
+        <w:t xml:space="preserve">EMAIL </w:t>
+      </w:r>
+      <w:proofErr w:type="gramStart"/>
+      <w:r>
+        <w:t>VARCHAR2(</w:t>
+      </w:r>
+      <w:proofErr w:type="gramEnd"/>
+      <w:r>
+        <w:t>25),</w:t>
+      </w:r>
+    </w:p>
+    <w:p>
+      <w:r>
+        <w:tab/>
+        <w:t>FECHA_ALTA_CLUB DATE NOT NULL,</w:t>
+      </w:r>
+    </w:p>
+    <w:p>
+      <w:r>
         <w:lastRenderedPageBreak/>
         <w:tab/>
-        <w:t xml:space="preserve">EMAIL </w:t>
-      </w:r>
-      <w:proofErr w:type="gramStart"/>
-      <w:r>
-        <w:t>VARCHAR2(</w:t>
-      </w:r>
-      <w:proofErr w:type="gramEnd"/>
-      <w:r>
-        <w:t>25),</w:t>
-      </w:r>
-    </w:p>
-    <w:p>
-      <w:r>
-        <w:tab/>
-        <w:t>FECHA_ALTA_CLUB DATE NOT NULL,</w:t>
-      </w:r>
-    </w:p>
-    <w:p>
-      <w:r>
-        <w:tab/>
         <w:t>FECHA_BAJA_CLUB DATE,</w:t>
       </w:r>
     </w:p>
@@ -2969,8 +3549,129 @@
         <w:t>);</w:t>
       </w:r>
     </w:p>
+    <w:p>
+      <w:pPr>
+        <w:pStyle w:val="Listado1"/>
+        <w:rPr>
+          <w:rStyle w:val="nfasis"/>
+          <w:i w:val="0"/>
+          <w:sz w:val="22"/>
+        </w:rPr>
+      </w:pPr>
+      <w:bookmarkStart w:id="16" w:name="_Toc41838037"/>
+      <w:r>
+        <w:rPr>
+          <w:rStyle w:val="nfasis"/>
+          <w:i w:val="0"/>
+          <w:sz w:val="22"/>
+        </w:rPr>
+        <w:t xml:space="preserve">Tabla </w:t>
+      </w:r>
+      <w:r>
+        <w:rPr>
+          <w:rStyle w:val="nfasis"/>
+          <w:i w:val="0"/>
+          <w:sz w:val="22"/>
+        </w:rPr>
+        <w:t>CUOTA</w:t>
+      </w:r>
+      <w:r>
+        <w:rPr>
+          <w:rStyle w:val="nfasis"/>
+          <w:i w:val="0"/>
+          <w:sz w:val="22"/>
+        </w:rPr>
+        <w:t>:</w:t>
+      </w:r>
+      <w:bookmarkEnd w:id="16"/>
+    </w:p>
     <w:p/>
     <w:p>
+      <w:r>
+        <w:t>He creado una secuencia auto</w:t>
+      </w:r>
+      <w:r>
+        <w:t xml:space="preserve"> </w:t>
+      </w:r>
+      <w:r>
+        <w:t>incremental para el código de cuota:</w:t>
+      </w:r>
+    </w:p>
+    <w:p>
+      <w:r>
+        <w:t>CREATE SEQUENCE INCREMENTO_CUOTAS</w:t>
+      </w:r>
+    </w:p>
+    <w:p>
+      <w:r>
+        <w:t>INCREMENT BY 1</w:t>
+      </w:r>
+    </w:p>
+    <w:p>
+      <w:r>
+        <w:t>START WITH 0</w:t>
+      </w:r>
+    </w:p>
+    <w:p>
+      <w:r>
+        <w:t>MINVALUE 0;</w:t>
+      </w:r>
+    </w:p>
+    <w:p/>
+    <w:p>
+      <w:r>
+        <w:t xml:space="preserve">CREATE  TABLE </w:t>
+      </w:r>
+      <w:proofErr w:type="gramStart"/>
+      <w:r>
+        <w:t>CUOTA(</w:t>
+      </w:r>
+      <w:proofErr w:type="gramEnd"/>
+    </w:p>
+    <w:p>
+      <w:pPr>
+        <w:ind w:firstLine="708"/>
+      </w:pPr>
+      <w:r>
+        <w:t xml:space="preserve">ID_CUOTA </w:t>
+      </w:r>
+      <w:r>
+        <w:t xml:space="preserve">NUMBER </w:t>
+      </w:r>
+      <w:r>
+        <w:t>NOT NULL PRIMARY KEY,</w:t>
+      </w:r>
+    </w:p>
+    <w:p>
+      <w:pPr>
+        <w:ind w:firstLine="708"/>
+      </w:pPr>
+      <w:r>
+        <w:t>PRECIO_ADULTO NUMBER,</w:t>
+      </w:r>
+    </w:p>
+    <w:p>
+      <w:pPr>
+        <w:ind w:firstLine="708"/>
+      </w:pPr>
+      <w:r>
+        <w:t>PRECIO_MENOR NUMBER,</w:t>
+      </w:r>
+    </w:p>
+    <w:p>
+      <w:pPr>
+        <w:ind w:firstLine="708"/>
+      </w:pPr>
+      <w:r>
+        <w:t>ANYO DATE</w:t>
+      </w:r>
+    </w:p>
+    <w:p>
+      <w:r>
+        <w:t>);</w:t>
+      </w:r>
+    </w:p>
+    <w:p>
       <w:pPr>
         <w:pStyle w:val="Listado1"/>
         <w:rPr>
@@ -2979,7 +3680,7 @@
           <w:sz w:val="22"/>
         </w:rPr>
       </w:pPr>
-      <w:bookmarkStart w:id="14" w:name="_Toc40295663"/>
+      <w:bookmarkStart w:id="17" w:name="_Toc41838038"/>
       <w:r>
         <w:rPr>
           <w:rStyle w:val="nfasis"/>
@@ -2994,7 +3695,7 @@
           <w:i w:val="0"/>
           <w:sz w:val="22"/>
         </w:rPr>
-        <w:t>CUOTA</w:t>
+        <w:t>CUOTAPAGADA</w:t>
       </w:r>
       <w:r>
         <w:rPr>
@@ -3004,64 +3705,77 @@
         </w:rPr>
         <w:t>:</w:t>
       </w:r>
-      <w:bookmarkEnd w:id="14"/>
+      <w:bookmarkEnd w:id="17"/>
     </w:p>
     <w:p/>
     <w:p>
       <w:r>
-        <w:t>He creado una secuencia auto</w:t>
-      </w:r>
-      <w:r>
-        <w:t xml:space="preserve"> </w:t>
-      </w:r>
-      <w:r>
-        <w:t>incremental para el código de cuota:</w:t>
-      </w:r>
-    </w:p>
-    <w:p/>
-    <w:p>
-      <w:r>
-        <w:t>CREATE SEQUENCE INCREMENTO_CUOTAS</w:t>
-      </w:r>
-    </w:p>
-    <w:p>
-      <w:r>
-        <w:t>INCREMENT BY 1</w:t>
-      </w:r>
-    </w:p>
-    <w:p>
-      <w:r>
-        <w:t>START WITH 0</w:t>
-      </w:r>
-    </w:p>
-    <w:p>
-      <w:r>
-        <w:t>MINVALUE 0;</w:t>
-      </w:r>
-    </w:p>
-    <w:p/>
-    <w:p>
-      <w:r>
-        <w:t xml:space="preserve">CREATE  TABLE </w:t>
+        <w:t>CREATE TABLE CUOTAPAGADA (</w:t>
+      </w:r>
+    </w:p>
+    <w:p>
+      <w:pPr>
+        <w:ind w:firstLine="708"/>
+      </w:pPr>
+      <w:r>
+        <w:t>ID_SOCIO NUMBER NOT NULL,</w:t>
+      </w:r>
+    </w:p>
+    <w:p>
+      <w:pPr>
+        <w:ind w:firstLine="708"/>
+      </w:pPr>
+      <w:r>
+        <w:t xml:space="preserve">ID_CUOTA NUMBER NOT NULL, </w:t>
+      </w:r>
+    </w:p>
+    <w:p>
+      <w:pPr>
+        <w:ind w:firstLine="708"/>
+      </w:pPr>
+      <w:r>
+        <w:t>FECHA DATE,</w:t>
+      </w:r>
+    </w:p>
+    <w:p>
+      <w:pPr>
+        <w:ind w:firstLine="708"/>
+      </w:pPr>
+      <w:commentRangeStart w:id="18"/>
+      <w:r>
+        <w:t xml:space="preserve">PAGADO </w:t>
       </w:r>
       <w:proofErr w:type="gramStart"/>
       <w:r>
-        <w:t>CUOTA(</w:t>
+        <w:t>VARCHAR2(</w:t>
       </w:r>
       <w:proofErr w:type="gramEnd"/>
+      <w:r>
+        <w:t>2),</w:t>
+      </w:r>
+      <w:commentRangeEnd w:id="18"/>
+      <w:r>
+        <w:rPr>
+          <w:rStyle w:val="Refdecomentario"/>
+        </w:rPr>
+        <w:commentReference w:id="18"/>
+      </w:r>
     </w:p>
     <w:p>
       <w:pPr>
         <w:ind w:firstLine="708"/>
       </w:pPr>
       <w:r>
-        <w:t xml:space="preserve">ID_CUOTA </w:t>
-      </w:r>
-      <w:r>
-        <w:t xml:space="preserve">NUMBER </w:t>
-      </w:r>
-      <w:r>
-        <w:t>NOT NULL PRIMARY KEY,</w:t>
+        <w:lastRenderedPageBreak/>
+        <w:t xml:space="preserve">CONSTRAINT CUOPA_PK PRIMARY </w:t>
+      </w:r>
+      <w:proofErr w:type="gramStart"/>
+      <w:r>
+        <w:t>KEY(</w:t>
+      </w:r>
+      <w:proofErr w:type="gramEnd"/>
+      <w:r>
+        <w:t>ID_SOCIO, ID_CUOTA),</w:t>
       </w:r>
     </w:p>
     <w:p>
@@ -3069,7 +3783,15 @@
         <w:ind w:firstLine="708"/>
       </w:pPr>
       <w:r>
-        <w:t>PRECIO_ADULTO NUMBER,</w:t>
+        <w:t xml:space="preserve">CONSTRAINT SO_IDS_FK FOREIGN KEY (ID_SOCIO) REFERENCES </w:t>
+      </w:r>
+      <w:proofErr w:type="gramStart"/>
+      <w:r>
+        <w:t>SOCIO(</w:t>
+      </w:r>
+      <w:proofErr w:type="gramEnd"/>
+      <w:r>
+        <w:t>ID_SOCIO),</w:t>
       </w:r>
     </w:p>
     <w:p>
@@ -3077,20 +3799,12 @@
         <w:ind w:firstLine="708"/>
       </w:pPr>
       <w:r>
-        <w:t>PRECIO_MENOR NUMBER,</w:t>
-      </w:r>
-    </w:p>
-    <w:p>
-      <w:pPr>
-        <w:ind w:firstLine="708"/>
-      </w:pPr>
-      <w:r>
-        <w:t>ANYO DATE</w:t>
-      </w:r>
-    </w:p>
-    <w:p>
-      <w:r>
-        <w:t>);</w:t>
+        <w:t>CONSTRAINT CUO_IDC_FK FOREIGN KEY (ID_CUOTA) REFERENCES CUOTA (ID_CUOTA)</w:t>
+      </w:r>
+    </w:p>
+    <w:p>
+      <w:r>
+        <w:t xml:space="preserve">      );</w:t>
       </w:r>
     </w:p>
     <w:p>
@@ -3102,6 +3816,7 @@
           <w:sz w:val="22"/>
         </w:rPr>
       </w:pPr>
+      <w:bookmarkStart w:id="19" w:name="_Toc41838039"/>
       <w:r>
         <w:rPr>
           <w:rStyle w:val="nfasis"/>
@@ -3116,7 +3831,7 @@
           <w:i w:val="0"/>
           <w:sz w:val="22"/>
         </w:rPr>
-        <w:t>CUOTA</w:t>
+        <w:t>TIPO_ACTIVIDAD</w:t>
       </w:r>
       <w:r>
         <w:rPr>
@@ -3124,158 +3839,9 @@
           <w:i w:val="0"/>
           <w:sz w:val="22"/>
         </w:rPr>
-        <w:t>PAGADA</w:t>
-      </w:r>
-      <w:r>
-        <w:rPr>
-          <w:rStyle w:val="nfasis"/>
-          <w:i w:val="0"/>
-          <w:sz w:val="22"/>
-        </w:rPr>
         <w:t>:</w:t>
       </w:r>
-    </w:p>
-    <w:p/>
-    <w:p>
-      <w:r>
-        <w:t>CREATE TABLE CUOTAPAGADA (</w:t>
-      </w:r>
-    </w:p>
-    <w:p>
-      <w:pPr>
-        <w:ind w:firstLine="708"/>
-      </w:pPr>
-      <w:r>
-        <w:lastRenderedPageBreak/>
-        <w:t>ID_SOCIO NUMBER NOT NULL,</w:t>
-      </w:r>
-    </w:p>
-    <w:p>
-      <w:pPr>
-        <w:ind w:firstLine="708"/>
-      </w:pPr>
-      <w:r>
-        <w:t xml:space="preserve">ID_CUOTA NUMBER NOT NULL, </w:t>
-      </w:r>
-    </w:p>
-    <w:p>
-      <w:pPr>
-        <w:ind w:firstLine="708"/>
-      </w:pPr>
-      <w:r>
-        <w:t>FECHA DATE,</w:t>
-      </w:r>
-    </w:p>
-    <w:p>
-      <w:pPr>
-        <w:ind w:firstLine="708"/>
-      </w:pPr>
-      <w:commentRangeStart w:id="15"/>
-      <w:r>
-        <w:t xml:space="preserve">PAGADO </w:t>
-      </w:r>
-      <w:proofErr w:type="gramStart"/>
-      <w:r>
-        <w:t>VARCHAR2(</w:t>
-      </w:r>
-      <w:proofErr w:type="gramEnd"/>
-      <w:r>
-        <w:t>2),</w:t>
-      </w:r>
-      <w:commentRangeEnd w:id="15"/>
-      <w:r>
-        <w:rPr>
-          <w:rStyle w:val="Refdecomentario"/>
-        </w:rPr>
-        <w:commentReference w:id="15"/>
-      </w:r>
-    </w:p>
-    <w:p>
-      <w:pPr>
-        <w:ind w:firstLine="708"/>
-      </w:pPr>
-      <w:r>
-        <w:t xml:space="preserve">CONSTRAINT CUOPA_PK PRIMARY </w:t>
-      </w:r>
-      <w:proofErr w:type="gramStart"/>
-      <w:r>
-        <w:t>KEY(</w:t>
-      </w:r>
-      <w:proofErr w:type="gramEnd"/>
-      <w:r>
-        <w:t>ID_SOCIO, ID_CUOTA),</w:t>
-      </w:r>
-    </w:p>
-    <w:p>
-      <w:pPr>
-        <w:ind w:firstLine="708"/>
-      </w:pPr>
-      <w:r>
-        <w:t xml:space="preserve">CONSTRAINT SO_IDS_FK FOREIGN KEY (ID_SOCIO) REFERENCES </w:t>
-      </w:r>
-      <w:proofErr w:type="gramStart"/>
-      <w:r>
-        <w:t>SOCIO(</w:t>
-      </w:r>
-      <w:proofErr w:type="gramEnd"/>
-      <w:r>
-        <w:t>ID_SOCIO),</w:t>
-      </w:r>
-    </w:p>
-    <w:p>
-      <w:pPr>
-        <w:ind w:firstLine="708"/>
-      </w:pPr>
-      <w:r>
-        <w:t>CONSTRAINT CUO_IDC_FK FOREIGN KEY (ID_CUOTA) REFERENCES CUOTA (ID_CUOTA)</w:t>
-      </w:r>
-    </w:p>
-    <w:p>
-      <w:r>
-        <w:t xml:space="preserve">      );</w:t>
-      </w:r>
-    </w:p>
-    <w:p>
-      <w:pPr>
-        <w:pStyle w:val="Listado1"/>
-        <w:rPr>
-          <w:rStyle w:val="nfasis"/>
-          <w:i w:val="0"/>
-          <w:sz w:val="22"/>
-        </w:rPr>
-      </w:pPr>
-      <w:r>
-        <w:rPr>
-          <w:rStyle w:val="nfasis"/>
-          <w:i w:val="0"/>
-          <w:sz w:val="22"/>
-        </w:rPr>
-        <w:t xml:space="preserve">Tabla </w:t>
-      </w:r>
-      <w:r>
-        <w:rPr>
-          <w:rStyle w:val="nfasis"/>
-          <w:i w:val="0"/>
-          <w:sz w:val="22"/>
-        </w:rPr>
-        <w:t>TIPO_</w:t>
-      </w:r>
-      <w:r>
-        <w:rPr>
-          <w:rStyle w:val="nfasis"/>
-          <w:i w:val="0"/>
-          <w:sz w:val="22"/>
-        </w:rPr>
-        <w:t>ACTIVIDAD</w:t>
-      </w:r>
-      <w:r>
-        <w:rPr>
-          <w:rStyle w:val="nfasis"/>
-          <w:i w:val="0"/>
-          <w:sz w:val="22"/>
-        </w:rPr>
-        <w:t>:</w:t>
-      </w:r>
+      <w:bookmarkEnd w:id="19"/>
     </w:p>
     <w:p>
       <w:pPr>
@@ -3336,6 +3902,7 @@
           <w:sz w:val="22"/>
         </w:rPr>
       </w:pPr>
+      <w:bookmarkStart w:id="20" w:name="_Toc41838040"/>
       <w:r>
         <w:rPr>
           <w:rStyle w:val="nfasis"/>
@@ -3360,6 +3927,7 @@
         </w:rPr>
         <w:t>:</w:t>
       </w:r>
+      <w:bookmarkEnd w:id="20"/>
     </w:p>
     <w:p>
       <w:pPr>
@@ -3409,6 +3977,7 @@
           <w:sz w:val="22"/>
         </w:rPr>
       </w:pPr>
+      <w:bookmarkStart w:id="21" w:name="_Toc41838041"/>
       <w:r>
         <w:rPr>
           <w:rStyle w:val="nfasis"/>
@@ -3433,23 +4002,18 @@
         </w:rPr>
         <w:t>:</w:t>
       </w:r>
+      <w:bookmarkEnd w:id="21"/>
     </w:p>
     <w:p/>
     <w:p>
       <w:r>
-        <w:t>He creado una se</w:t>
-      </w:r>
-      <w:r>
-        <w:t xml:space="preserve">cuencia </w:t>
+        <w:t xml:space="preserve">He creado una secuencia </w:t>
       </w:r>
       <w:r>
         <w:t>auto incremental</w:t>
       </w:r>
       <w:r>
-        <w:t xml:space="preserve"> para id de actividad</w:t>
-      </w:r>
-      <w:r>
-        <w:t>:</w:t>
+        <w:t xml:space="preserve"> para id de actividad:</w:t>
       </w:r>
     </w:p>
     <w:p>
@@ -3459,64 +4023,56 @@
           <w:iCs/>
         </w:rPr>
       </w:pPr>
-    </w:p>
-    <w:p>
-      <w:pPr>
+      <w:r>
         <w:rPr>
           <w:i/>
           <w:iCs/>
         </w:rPr>
-      </w:pPr>
-      <w:r>
+        <w:t>CREATE SEQUENCE INCREMENTO_IDACTIVIDAD</w:t>
+      </w:r>
+    </w:p>
+    <w:p>
+      <w:pPr>
         <w:rPr>
           <w:i/>
           <w:iCs/>
         </w:rPr>
-        <w:t>CREATE SEQUENCE INCREMENTO_IDACTIVIDAD</w:t>
-      </w:r>
-    </w:p>
-    <w:p>
-      <w:pPr>
+      </w:pPr>
+      <w:r>
         <w:rPr>
           <w:i/>
           <w:iCs/>
         </w:rPr>
-      </w:pPr>
-      <w:r>
+        <w:t>INCREMENT BY 1</w:t>
+      </w:r>
+    </w:p>
+    <w:p>
+      <w:pPr>
         <w:rPr>
           <w:i/>
           <w:iCs/>
         </w:rPr>
-        <w:t>INCREMENT BY 1</w:t>
-      </w:r>
-    </w:p>
-    <w:p>
-      <w:pPr>
+      </w:pPr>
+      <w:r>
         <w:rPr>
           <w:i/>
           <w:iCs/>
         </w:rPr>
-      </w:pPr>
-      <w:r>
+        <w:t>START WITH 0</w:t>
+      </w:r>
+    </w:p>
+    <w:p>
+      <w:pPr>
         <w:rPr>
           <w:i/>
           <w:iCs/>
         </w:rPr>
-        <w:t>START WITH 0</w:t>
-      </w:r>
-    </w:p>
-    <w:p>
-      <w:pPr>
+      </w:pPr>
+      <w:r>
         <w:rPr>
           <w:i/>
           <w:iCs/>
         </w:rPr>
-      </w:pPr>
-      <w:r>
-        <w:rPr>
-          <w:i/>
-          <w:iCs/>
-        </w:rPr>
         <w:t>MINVALUE 0;</w:t>
       </w:r>
     </w:p>
@@ -3549,8 +4105,6 @@
       <w:r>
         <w:t>50) NOT NULL,</w:t>
       </w:r>
-      <w:bookmarkStart w:id="16" w:name="_GoBack"/>
-      <w:bookmarkEnd w:id="16"/>
     </w:p>
     <w:p>
       <w:pPr>
@@ -3565,6 +4119,7 @@
         <w:ind w:firstLine="708"/>
       </w:pPr>
       <w:r>
+        <w:lastRenderedPageBreak/>
         <w:t xml:space="preserve">PRECIO </w:t>
       </w:r>
       <w:proofErr w:type="gramStart"/>
@@ -3580,7 +4135,7 @@
       <w:pPr>
         <w:ind w:firstLine="708"/>
       </w:pPr>
-      <w:commentRangeStart w:id="17"/>
+      <w:commentRangeStart w:id="22"/>
       <w:r>
         <w:t xml:space="preserve">SUSPENDIDA </w:t>
       </w:r>
@@ -3592,12 +4147,12 @@
       <w:r>
         <w:t>2),</w:t>
       </w:r>
-      <w:commentRangeEnd w:id="17"/>
+      <w:commentRangeEnd w:id="22"/>
       <w:r>
         <w:rPr>
           <w:rStyle w:val="Refdecomentario"/>
         </w:rPr>
-        <w:commentReference w:id="17"/>
+        <w:commentReference w:id="22"/>
       </w:r>
     </w:p>
     <w:p>
@@ -3667,13 +4222,7 @@
         <w:t xml:space="preserve">CONSTRAINT </w:t>
       </w:r>
       <w:r>
-        <w:t xml:space="preserve">ACT_TIP_FK FOREIGN KEY (TIPOACTIVIDAD) REFERENCES </w:t>
-      </w:r>
-      <w:r>
-        <w:t xml:space="preserve">  </w:t>
-      </w:r>
-      <w:r>
-        <w:t>TIPO_</w:t>
+        <w:t>ACT_TIP_FK FOREIGN KEY (TIPOACTIVIDAD) REFERENCES   TIPO_</w:t>
       </w:r>
       <w:proofErr w:type="gramStart"/>
       <w:r>
@@ -3700,8 +4249,110 @@
         <w:t xml:space="preserve">      );</w:t>
       </w:r>
     </w:p>
+    <w:p>
+      <w:pPr>
+        <w:pStyle w:val="Listado1"/>
+        <w:rPr>
+          <w:rStyle w:val="nfasis"/>
+          <w:i w:val="0"/>
+          <w:sz w:val="22"/>
+        </w:rPr>
+      </w:pPr>
+      <w:bookmarkStart w:id="23" w:name="_Toc41838042"/>
+      <w:r>
+        <w:rPr>
+          <w:rStyle w:val="nfasis"/>
+          <w:i w:val="0"/>
+          <w:sz w:val="22"/>
+        </w:rPr>
+        <w:t xml:space="preserve">Tabla </w:t>
+      </w:r>
+      <w:r>
+        <w:rPr>
+          <w:rStyle w:val="nfasis"/>
+          <w:i w:val="0"/>
+          <w:sz w:val="22"/>
+        </w:rPr>
+        <w:t>SOCIOPARTICIPA</w:t>
+      </w:r>
+      <w:r>
+        <w:rPr>
+          <w:rStyle w:val="nfasis"/>
+          <w:i w:val="0"/>
+          <w:sz w:val="22"/>
+        </w:rPr>
+        <w:t>:</w:t>
+      </w:r>
+      <w:bookmarkEnd w:id="23"/>
+    </w:p>
     <w:p/>
     <w:p>
+      <w:r>
+        <w:t>CREATE TABLE SOCIOPARTICIPA (</w:t>
+      </w:r>
+    </w:p>
+    <w:p>
+      <w:pPr>
+        <w:ind w:firstLine="708"/>
+      </w:pPr>
+      <w:r>
+        <w:t>ID_ACTIVIDAD NUMBER NOT NULL,</w:t>
+      </w:r>
+    </w:p>
+    <w:p>
+      <w:pPr>
+        <w:ind w:firstLine="708"/>
+      </w:pPr>
+      <w:r>
+        <w:t>ID_PARTICIPANTE NUMBER NOT NULL,</w:t>
+      </w:r>
+    </w:p>
+    <w:p>
+      <w:pPr>
+        <w:ind w:firstLine="708"/>
+      </w:pPr>
+      <w:r>
+        <w:t xml:space="preserve">CONSTRAINT SP_PK PRIMARY </w:t>
+      </w:r>
+      <w:proofErr w:type="gramStart"/>
+      <w:r>
+        <w:t>KEY(</w:t>
+      </w:r>
+      <w:proofErr w:type="gramEnd"/>
+      <w:r>
+        <w:t>ID_ACTIVIDAD, ID_PARTICIPANTE),</w:t>
+      </w:r>
+    </w:p>
+    <w:p>
+      <w:pPr>
+        <w:ind w:firstLine="708"/>
+      </w:pPr>
+      <w:r>
+        <w:t xml:space="preserve">CONSTRAINT SOC_ID_FK FOREIGN KEY (ID_PARTICIPANTE) REFERENCES </w:t>
+      </w:r>
+      <w:proofErr w:type="gramStart"/>
+      <w:r>
+        <w:t>SOCIO(</w:t>
+      </w:r>
+      <w:proofErr w:type="gramEnd"/>
+      <w:r>
+        <w:t>ID_SOCIO),</w:t>
+      </w:r>
+    </w:p>
+    <w:p>
+      <w:pPr>
+        <w:ind w:firstLine="708"/>
+      </w:pPr>
+      <w:r>
+        <w:t>CONSTRAINT ACT_ID_FK FOREIGN KEY (ID_ACTIVIDAD) REFERENCES ACTIVIDAD (ID_ACTIVIDAD)</w:t>
+      </w:r>
+    </w:p>
+    <w:p>
+      <w:r>
+        <w:t xml:space="preserve">      );</w:t>
+      </w:r>
+    </w:p>
+    <w:p>
       <w:pPr>
         <w:pStyle w:val="Listado1"/>
         <w:rPr>
@@ -3724,7 +4375,7 @@
           <w:i w:val="0"/>
           <w:sz w:val="22"/>
         </w:rPr>
-        <w:t>SOCIOPARTICIPA</w:t>
+        <w:t>JUNTA</w:t>
       </w:r>
       <w:r>
         <w:rPr>
@@ -3738,15 +4389,42 @@
     <w:p/>
     <w:p>
       <w:r>
-        <w:t>CREATE TABLE SOCIOPARTICIPA (</w:t>
-      </w:r>
+        <w:t>CREATE SEQUENCE INCREMENTO_JUNTAS</w:t>
+      </w:r>
+    </w:p>
+    <w:p>
+      <w:r>
+        <w:t>INCREMENT BY 1</w:t>
+      </w:r>
+    </w:p>
+    <w:p>
+      <w:r>
+        <w:t>START WITH 0</w:t>
+      </w:r>
+    </w:p>
+    <w:p>
+      <w:r>
+        <w:lastRenderedPageBreak/>
+        <w:t>MINVALUE 0;</w:t>
+      </w:r>
+    </w:p>
+    <w:p/>
+    <w:p>
+      <w:r>
+        <w:t xml:space="preserve">CREATE TABLE </w:t>
+      </w:r>
+      <w:proofErr w:type="gramStart"/>
+      <w:r>
+        <w:t>JUNTA(</w:t>
+      </w:r>
+      <w:proofErr w:type="gramEnd"/>
     </w:p>
     <w:p>
       <w:pPr>
         <w:ind w:firstLine="708"/>
       </w:pPr>
       <w:r>
-        <w:t>ID_ACTIVIDAD NUMBER NOT NULL,</w:t>
+        <w:t>ID_JUNTA NUMBER NOT NULL PRIMARY KEY,</w:t>
       </w:r>
     </w:p>
     <w:p>
@@ -3754,7 +4432,7 @@
         <w:ind w:firstLine="708"/>
       </w:pPr>
       <w:r>
-        <w:t>ID_PARTICIPANTE NUMBER NOT NULL,</w:t>
+        <w:t>PRESIDENTE NUMBER CONSTRAINT SOC_IDP_FK REFERENCES SOCIO,</w:t>
       </w:r>
     </w:p>
     <w:p>
@@ -3762,15 +4440,7 @@
         <w:ind w:firstLine="708"/>
       </w:pPr>
       <w:r>
-        <w:t xml:space="preserve">CONSTRAINT SP_PK PRIMARY </w:t>
-      </w:r>
-      <w:proofErr w:type="gramStart"/>
-      <w:r>
-        <w:t>KEY(</w:t>
-      </w:r>
-      <w:proofErr w:type="gramEnd"/>
-      <w:r>
-        <w:t>ID_ACTIVIDAD, ID_PARTICIPANTE),</w:t>
+        <w:t>VICEPRESIDENTE NUMBER CONSTRAINT SOV_IDS_FK  REFERENCES SOCIO,</w:t>
       </w:r>
     </w:p>
     <w:p>
@@ -3778,15 +4448,7 @@
         <w:ind w:firstLine="708"/>
       </w:pPr>
       <w:r>
-        <w:t xml:space="preserve">CONSTRAINT SOC_ID_FK FOREIGN KEY (ID_PARTICIPANTE) REFERENCES </w:t>
-      </w:r>
-      <w:proofErr w:type="gramStart"/>
-      <w:r>
-        <w:t>SOCIO(</w:t>
-      </w:r>
-      <w:proofErr w:type="gramEnd"/>
-      <w:r>
-        <w:t>ID_SOCIO),</w:t>
+        <w:t>SECRETARIO NUMBER CONSTRAINT SOC_ISE_FK REFERENCES SOCIO,</w:t>
       </w:r>
     </w:p>
     <w:p>
@@ -3794,13 +4456,71 @@
         <w:ind w:firstLine="708"/>
       </w:pPr>
       <w:r>
-        <w:t>CONSTRAINT ACT_ID_FK FOREIGN KEY (ID_ACTIVIDAD) REFERENCES ACTIVIDAD (ID_ACTIVIDAD)</w:t>
-      </w:r>
-    </w:p>
-    <w:p>
-      <w:r>
-        <w:lastRenderedPageBreak/>
-        <w:t xml:space="preserve">      );</w:t>
+        <w:t>TESORERO NUMBER CONSTRAINT SOC_IDT_FK  REFERENCES SOCIO,</w:t>
+      </w:r>
+    </w:p>
+    <w:p>
+      <w:pPr>
+        <w:ind w:firstLine="708"/>
+      </w:pPr>
+      <w:r>
+        <w:t>VOCAL1 NUMBER CONSTRAINT SOC_ID1_FK REFERENCES SOCIO,</w:t>
+      </w:r>
+    </w:p>
+    <w:p>
+      <w:pPr>
+        <w:ind w:firstLine="708"/>
+      </w:pPr>
+      <w:r>
+        <w:t>VOCAL2 NUMBER CONSTRAINT SOC_ID2_FK  REFERENCES SOCIO,</w:t>
+      </w:r>
+    </w:p>
+    <w:p>
+      <w:pPr>
+        <w:ind w:firstLine="708"/>
+      </w:pPr>
+      <w:r>
+        <w:t>VOCAL3 NUMBER CONSTRAINT SOC_ID3_FK  REFERENCES SOCIO,</w:t>
+      </w:r>
+    </w:p>
+    <w:p>
+      <w:pPr>
+        <w:ind w:firstLine="708"/>
+      </w:pPr>
+      <w:r>
+        <w:t>VOCAL4 NUMBER CONSTRAINT SOC_ID4_FK REFERENCES SOCIO,</w:t>
+      </w:r>
+    </w:p>
+    <w:p>
+      <w:pPr>
+        <w:ind w:firstLine="708"/>
+      </w:pPr>
+      <w:r>
+        <w:t>VOCAL5 NUMBER CONSTRAINT SOC_ID5_FK REFERENCES SOCIO,</w:t>
+      </w:r>
+    </w:p>
+    <w:p>
+      <w:pPr>
+        <w:ind w:firstLine="708"/>
+      </w:pPr>
+      <w:r>
+        <w:t>FECHA_INICIO DATE,</w:t>
+      </w:r>
+    </w:p>
+    <w:p>
+      <w:pPr>
+        <w:ind w:firstLine="708"/>
+      </w:pPr>
+      <w:r>
+        <w:t>FECHA_FIN DATE</w:t>
+      </w:r>
+    </w:p>
+    <w:p>
+      <w:pPr>
+        <w:ind w:firstLine="708"/>
+      </w:pPr>
+      <w:r>
+        <w:t>);</w:t>
       </w:r>
     </w:p>
     <w:sectPr>
@@ -3817,7 +4537,7 @@
 
 <file path=word/comments.xml><?xml version="1.0" encoding="utf-8"?>
 <w:comments xmlns:wpc="http://schemas.microsoft.com/office/word/2010/wordprocessingCanvas" xmlns:mc="http://schemas.openxmlformats.org/markup-compatibility/2006" xmlns:o="urn:schemas-microsoft-com:office:office" xmlns:r="http://schemas.openxmlformats.org/officeDocument/2006/relationships" xmlns:m="http://schemas.openxmlformats.org/officeDocument/2006/math" xmlns:v="urn:schemas-microsoft-com:vml" xmlns:wp14="http://schemas.microsoft.com/office/word/2010/wordprocessingDrawing" xmlns:wp="http://schemas.openxmlformats.org/drawingml/2006/wordprocessingDrawing" xmlns:w10="urn:schemas-microsoft-com:office:word" xmlns:w="http://schemas.openxmlformats.org/wordprocessingml/2006/main" xmlns:w14="http://schemas.microsoft.com/office/word/2010/wordml" xmlns:wpg="http://schemas.microsoft.com/office/word/2010/wordprocessingGroup" xmlns:wpi="http://schemas.microsoft.com/office/word/2010/wordprocessingInk" xmlns:wne="http://schemas.microsoft.com/office/word/2006/wordml" xmlns:wps="http://schemas.microsoft.com/office/word/2010/wordprocessingShape" mc:Ignorable="w14 wp14">
-  <w:comment w:id="15" w:author="USUARIO" w:date="2020-05-30T19:02:00Z" w:initials="U">
+  <w:comment w:id="18" w:author="USUARIO" w:date="2020-05-30T19:02:00Z" w:initials="U">
     <w:p>
       <w:pPr>
         <w:pStyle w:val="Textocomentario"/>
@@ -3838,7 +4558,7 @@
       <w:proofErr w:type="spellEnd"/>
     </w:p>
   </w:comment>
-  <w:comment w:id="17" w:author="USUARIO" w:date="2020-05-30T19:02:00Z" w:initials="U">
+  <w:comment w:id="22" w:author="USUARIO" w:date="2020-05-30T19:02:00Z" w:initials="U">
     <w:p>
       <w:pPr>
         <w:pStyle w:val="Textocomentario"/>
@@ -3952,7 +4672,7 @@
         <w:rFonts w:asciiTheme="majorHAnsi" w:hAnsiTheme="majorHAnsi" w:cstheme="majorBidi"/>
         <w:noProof/>
       </w:rPr>
-      <w:t>12</w:t>
+      <w:t>6</w:t>
     </w:r>
     <w:r>
       <w:rPr>
@@ -7452,10 +8172,11 @@
   </w:font>
   <w:font w:name="Arial Unicode MS">
     <w:panose1 w:val="020B0604020202020204"/>
-    <w:charset w:val="80"/>
-    <w:family w:val="swiss"/>
+    <w:charset w:val="00"/>
+    <w:family w:val="roman"/>
+    <w:notTrueType/>
     <w:pitch w:val="variable"/>
-    <w:sig w:usb0="F7FFAFFF" w:usb1="E9DFFFFF" w:usb2="0000003F" w:usb3="00000000" w:csb0="003F01FF" w:csb1="00000000"/>
+    <w:sig w:usb0="00000003" w:usb1="00000000" w:usb2="00000000" w:usb3="00000000" w:csb0="00000001" w:csb1="00000000"/>
   </w:font>
   <w:font w:name="Cambria">
     <w:panose1 w:val="02040503050406030204"/>
@@ -7499,6 +8220,7 @@
     <w:rsid w:val="00C25C0F"/>
     <w:rsid w:val="00C434C3"/>
     <w:rsid w:val="00C624D8"/>
+    <w:rsid w:val="00F079BD"/>
     <w:rsid w:val="00F47307"/>
   </w:rsids>
   <m:mathPr>
@@ -8270,7 +8992,7 @@
 </file>
 
 <file path=customXml/itemProps1.xml><?xml version="1.0" encoding="utf-8"?>
-<ds:datastoreItem xmlns:ds="http://schemas.openxmlformats.org/officeDocument/2006/customXml" ds:itemID="{218DE478-12ED-4858-9173-054DE1CFB7E2}">
+<ds:datastoreItem xmlns:ds="http://schemas.openxmlformats.org/officeDocument/2006/customXml" ds:itemID="{824B1F80-1A6E-40C3-B8CA-816B88777989}">
   <ds:schemaRefs>
     <ds:schemaRef ds:uri="http://schemas.openxmlformats.org/officeDocument/2006/bibliography"/>
   </ds:schemaRefs>

</xml_diff>